<commit_message>
Added Interface control examples about MenuBar, Toolbar and Statusbar
</commit_message>
<xml_diff>
--- a/1.1 Different WPF Methods Documentation/Different WPF keywords, Methods and Property.docx
+++ b/1.1 Different WPF Methods Documentation/Different WPF keywords, Methods and Property.docx
@@ -563,6 +563,256 @@
           <w:bCs/>
         </w:rPr>
       </w:pPr>
+    </w:p>
+    <w:p>
+      <w:pPr>
+        <w:rPr>
+          <w:b/>
+          <w:bCs/>
+        </w:rPr>
+      </w:pPr>
+    </w:p>
+    <w:p>
+      <w:pPr>
+        <w:rPr>
+          <w:b/>
+          <w:bCs/>
+        </w:rPr>
+      </w:pPr>
+    </w:p>
+    <w:p>
+      <w:pPr>
+        <w:rPr>
+          <w:b/>
+          <w:bCs/>
+        </w:rPr>
+      </w:pPr>
+    </w:p>
+    <w:p>
+      <w:pPr>
+        <w:rPr>
+          <w:b/>
+          <w:bCs/>
+        </w:rPr>
+      </w:pPr>
+    </w:p>
+    <w:p>
+      <w:pPr>
+        <w:rPr>
+          <w:b/>
+          <w:bCs/>
+        </w:rPr>
+      </w:pPr>
+    </w:p>
+    <w:p>
+      <w:pPr>
+        <w:rPr>
+          <w:b/>
+          <w:bCs/>
+        </w:rPr>
+      </w:pPr>
+      <w:proofErr w:type="spellStart"/>
+      <w:r>
+        <w:rPr>
+          <w:b/>
+          <w:bCs/>
+        </w:rPr>
+        <w:t>Popup.PlacementTarget</w:t>
+      </w:r>
+      <w:proofErr w:type="spellEnd"/>
+      <w:r>
+        <w:rPr>
+          <w:b/>
+          <w:bCs/>
+        </w:rPr>
+        <w:t xml:space="preserve"> Property</w:t>
+      </w:r>
+    </w:p>
+    <w:p>
+      <w:pPr>
+        <w:pStyle w:val="ListParagraph"/>
+        <w:numPr>
+          <w:ilvl w:val="0"/>
+          <w:numId w:val="1"/>
+        </w:numPr>
+        <w:rPr>
+          <w:b/>
+          <w:bCs/>
+        </w:rPr>
+      </w:pPr>
+      <w:r>
+        <w:rPr>
+          <w:rFonts w:ascii="Segoe UI" w:hAnsi="Segoe UI" w:cs="Segoe UI"/>
+          <w:color w:val="171717"/>
+          <w:shd w:val="clear" w:color="auto" w:fill="FFFFFF"/>
+        </w:rPr>
+        <w:t>Gets or sets the element relative to which the </w:t>
+      </w:r>
+      <w:hyperlink r:id="rId10" w:history="1">
+        <w:r>
+          <w:rPr>
+            <w:rStyle w:val="Hyperlink"/>
+            <w:rFonts w:ascii="Segoe UI" w:hAnsi="Segoe UI" w:cs="Segoe UI"/>
+            <w:u w:val="none"/>
+            <w:shd w:val="clear" w:color="auto" w:fill="FFFFFF"/>
+          </w:rPr>
+          <w:t>Popup</w:t>
+        </w:r>
+      </w:hyperlink>
+      <w:r>
+        <w:rPr>
+          <w:rFonts w:ascii="Segoe UI" w:hAnsi="Segoe UI" w:cs="Segoe UI"/>
+          <w:color w:val="171717"/>
+          <w:shd w:val="clear" w:color="auto" w:fill="FFFFFF"/>
+        </w:rPr>
+        <w:t> is positioned when it opens.</w:t>
+      </w:r>
+    </w:p>
+    <w:p>
+      <w:pPr>
+        <w:pStyle w:val="ListParagraph"/>
+        <w:numPr>
+          <w:ilvl w:val="0"/>
+          <w:numId w:val="1"/>
+        </w:numPr>
+        <w:rPr>
+          <w:b/>
+          <w:bCs/>
+        </w:rPr>
+      </w:pPr>
+      <w:r>
+        <w:rPr>
+          <w:rFonts w:ascii="Segoe UI" w:hAnsi="Segoe UI" w:cs="Segoe UI"/>
+          <w:color w:val="171717"/>
+          <w:shd w:val="clear" w:color="auto" w:fill="FFFFFF"/>
+        </w:rPr>
+        <w:t>You can position a popup by setting the </w:t>
+      </w:r>
+      <w:hyperlink r:id="rId11" w:history="1">
+        <w:r>
+          <w:rPr>
+            <w:rStyle w:val="Hyperlink"/>
+            <w:rFonts w:ascii="Segoe UI" w:hAnsi="Segoe UI" w:cs="Segoe UI"/>
+            <w:u w:val="none"/>
+            <w:shd w:val="clear" w:color="auto" w:fill="FFFFFF"/>
+          </w:rPr>
+          <w:t>PlacementTarget</w:t>
+        </w:r>
+      </w:hyperlink>
+      <w:r>
+        <w:rPr>
+          <w:rFonts w:ascii="Segoe UI" w:hAnsi="Segoe UI" w:cs="Segoe UI"/>
+          <w:color w:val="171717"/>
+          <w:shd w:val="clear" w:color="auto" w:fill="FFFFFF"/>
+        </w:rPr>
+        <w:t>, </w:t>
+      </w:r>
+      <w:hyperlink r:id="rId12" w:history="1">
+        <w:r>
+          <w:rPr>
+            <w:rStyle w:val="Hyperlink"/>
+            <w:rFonts w:ascii="Segoe UI" w:hAnsi="Segoe UI" w:cs="Segoe UI"/>
+            <w:shd w:val="clear" w:color="auto" w:fill="FFFFFF"/>
+          </w:rPr>
+          <w:t>PlacementRectangle</w:t>
+        </w:r>
+      </w:hyperlink>
+      <w:r>
+        <w:rPr>
+          <w:rFonts w:ascii="Segoe UI" w:hAnsi="Segoe UI" w:cs="Segoe UI"/>
+          <w:color w:val="171717"/>
+          <w:shd w:val="clear" w:color="auto" w:fill="FFFFFF"/>
+        </w:rPr>
+        <w:t>, </w:t>
+      </w:r>
+      <w:hyperlink r:id="rId13" w:history="1">
+        <w:r>
+          <w:rPr>
+            <w:rStyle w:val="Hyperlink"/>
+            <w:rFonts w:ascii="Segoe UI" w:hAnsi="Segoe UI" w:cs="Segoe UI"/>
+            <w:u w:val="none"/>
+            <w:shd w:val="clear" w:color="auto" w:fill="FFFFFF"/>
+          </w:rPr>
+          <w:t>Placement</w:t>
+        </w:r>
+      </w:hyperlink>
+      <w:r>
+        <w:rPr>
+          <w:rFonts w:ascii="Segoe UI" w:hAnsi="Segoe UI" w:cs="Segoe UI"/>
+          <w:color w:val="171717"/>
+          <w:shd w:val="clear" w:color="auto" w:fill="FFFFFF"/>
+        </w:rPr>
+        <w:t>, </w:t>
+      </w:r>
+      <w:hyperlink r:id="rId14" w:history="1">
+        <w:r>
+          <w:rPr>
+            <w:rStyle w:val="Hyperlink"/>
+            <w:rFonts w:ascii="Segoe UI" w:hAnsi="Segoe UI" w:cs="Segoe UI"/>
+            <w:u w:val="none"/>
+            <w:shd w:val="clear" w:color="auto" w:fill="FFFFFF"/>
+          </w:rPr>
+          <w:t>HorizontalOffset</w:t>
+        </w:r>
+      </w:hyperlink>
+      <w:r>
+        <w:rPr>
+          <w:rFonts w:ascii="Segoe UI" w:hAnsi="Segoe UI" w:cs="Segoe UI"/>
+          <w:color w:val="171717"/>
+          <w:shd w:val="clear" w:color="auto" w:fill="FFFFFF"/>
+        </w:rPr>
+        <w:t>, and </w:t>
+      </w:r>
+      <w:proofErr w:type="spellStart"/>
+      <w:r>
+        <w:fldChar w:fldCharType="begin"/>
+      </w:r>
+      <w:r>
+        <w:instrText xml:space="preserve"> HYPERLINK "https://docs.microsoft.com/en-us/dotnet/api/system.windows.controls.primitives.popup.verticaloffset?view=windowsdesktop-6.0" </w:instrText>
+      </w:r>
+      <w:r>
+        <w:fldChar w:fldCharType="separate"/>
+      </w:r>
+      <w:r>
+        <w:rPr>
+          <w:rStyle w:val="Hyperlink"/>
+          <w:rFonts w:ascii="Segoe UI" w:hAnsi="Segoe UI" w:cs="Segoe UI"/>
+          <w:u w:val="none"/>
+          <w:shd w:val="clear" w:color="auto" w:fill="FFFFFF"/>
+        </w:rPr>
+        <w:t>VerticalOffset</w:t>
+      </w:r>
+      <w:proofErr w:type="spellEnd"/>
+      <w:r>
+        <w:fldChar w:fldCharType="end"/>
+      </w:r>
+      <w:r>
+        <w:rPr>
+          <w:rFonts w:ascii="Segoe UI" w:hAnsi="Segoe UI" w:cs="Segoe UI"/>
+          <w:color w:val="171717"/>
+          <w:shd w:val="clear" w:color="auto" w:fill="FFFFFF"/>
+        </w:rPr>
+        <w:t> properties. For more information, see </w:t>
+      </w:r>
+      <w:hyperlink r:id="rId15" w:history="1">
+        <w:r>
+          <w:rPr>
+            <w:rStyle w:val="Hyperlink"/>
+            <w:rFonts w:ascii="Segoe UI" w:hAnsi="Segoe UI" w:cs="Segoe UI"/>
+            <w:u w:val="none"/>
+            <w:shd w:val="clear" w:color="auto" w:fill="FFFFFF"/>
+          </w:rPr>
+          <w:t>Popup Placement Behavior</w:t>
+        </w:r>
+      </w:hyperlink>
+      <w:r>
+        <w:rPr>
+          <w:rFonts w:ascii="Segoe UI" w:hAnsi="Segoe UI" w:cs="Segoe UI"/>
+          <w:color w:val="171717"/>
+          <w:shd w:val="clear" w:color="auto" w:fill="FFFFFF"/>
+        </w:rPr>
+        <w:t>.</w:t>
+      </w:r>
     </w:p>
     <w:p>
       <w:pPr>

</xml_diff>

<commit_message>
added new WPF keywords and methods from new chapters
</commit_message>
<xml_diff>
--- a/1.1 Different WPF Methods Documentation/Different WPF keywords, Methods and Property.docx
+++ b/1.1 Different WPF Methods Documentation/Different WPF keywords, Methods and Property.docx
@@ -579,45 +579,13 @@
           <w:bCs/>
         </w:rPr>
       </w:pPr>
-    </w:p>
-    <w:p>
-      <w:pPr>
-        <w:rPr>
-          <w:b/>
-          <w:bCs/>
-        </w:rPr>
-      </w:pPr>
-    </w:p>
-    <w:p>
-      <w:pPr>
-        <w:rPr>
-          <w:b/>
-          <w:bCs/>
-        </w:rPr>
-      </w:pPr>
-    </w:p>
-    <w:p>
-      <w:pPr>
-        <w:rPr>
-          <w:b/>
-          <w:bCs/>
-        </w:rPr>
-      </w:pPr>
-    </w:p>
-    <w:p>
-      <w:pPr>
-        <w:rPr>
-          <w:b/>
-          <w:bCs/>
-        </w:rPr>
-      </w:pPr>
       <w:proofErr w:type="spellStart"/>
       <w:r>
         <w:rPr>
           <w:b/>
           <w:bCs/>
         </w:rPr>
-        <w:t>Popup.PlacementTarget</w:t>
+        <w:t>TextBoxBase.SelectionChanged</w:t>
       </w:r>
       <w:proofErr w:type="spellEnd"/>
       <w:r>
@@ -625,7 +593,7 @@
           <w:b/>
           <w:bCs/>
         </w:rPr>
-        <w:t xml:space="preserve"> Property</w:t>
+        <w:t xml:space="preserve"> Event</w:t>
       </w:r>
     </w:p>
     <w:p>
@@ -646,9 +614,120 @@
           <w:color w:val="171717"/>
           <w:shd w:val="clear" w:color="auto" w:fill="FFFFFF"/>
         </w:rPr>
+        <w:t>Occurs when the text selection has changed.</w:t>
+      </w:r>
+    </w:p>
+    <w:p>
+      <w:pPr>
+        <w:pStyle w:val="ListParagraph"/>
+        <w:numPr>
+          <w:ilvl w:val="0"/>
+          <w:numId w:val="1"/>
+        </w:numPr>
+        <w:rPr>
+          <w:b/>
+          <w:bCs/>
+        </w:rPr>
+      </w:pPr>
+      <w:hyperlink r:id="rId10" w:history="1">
+        <w:proofErr w:type="spellStart"/>
+        <w:r>
+          <w:rPr>
+            <w:rStyle w:val="Hyperlink"/>
+            <w:rFonts w:ascii="Segoe UI" w:hAnsi="Segoe UI" w:cs="Segoe UI"/>
+            <w:u w:val="none"/>
+            <w:shd w:val="clear" w:color="auto" w:fill="FFFFFF"/>
+          </w:rPr>
+          <w:t>RoutedEventHandler</w:t>
+        </w:r>
+        <w:proofErr w:type="spellEnd"/>
+      </w:hyperlink>
+    </w:p>
+    <w:p>
+      <w:pPr>
+        <w:rPr>
+          <w:b/>
+          <w:bCs/>
+        </w:rPr>
+      </w:pPr>
+    </w:p>
+    <w:p>
+      <w:pPr>
+        <w:rPr>
+          <w:b/>
+          <w:bCs/>
+        </w:rPr>
+      </w:pPr>
+    </w:p>
+    <w:p>
+      <w:pPr>
+        <w:rPr>
+          <w:b/>
+          <w:bCs/>
+        </w:rPr>
+      </w:pPr>
+    </w:p>
+    <w:p>
+      <w:pPr>
+        <w:rPr>
+          <w:b/>
+          <w:bCs/>
+        </w:rPr>
+      </w:pPr>
+    </w:p>
+    <w:p>
+      <w:pPr>
+        <w:rPr>
+          <w:b/>
+          <w:bCs/>
+        </w:rPr>
+      </w:pPr>
+    </w:p>
+    <w:p>
+      <w:pPr>
+        <w:rPr>
+          <w:b/>
+          <w:bCs/>
+        </w:rPr>
+      </w:pPr>
+      <w:proofErr w:type="spellStart"/>
+      <w:r>
+        <w:rPr>
+          <w:b/>
+          <w:bCs/>
+        </w:rPr>
+        <w:t>Popup.PlacementTarget</w:t>
+      </w:r>
+      <w:proofErr w:type="spellEnd"/>
+      <w:r>
+        <w:rPr>
+          <w:b/>
+          <w:bCs/>
+        </w:rPr>
+        <w:t xml:space="preserve"> Property</w:t>
+      </w:r>
+    </w:p>
+    <w:p>
+      <w:pPr>
+        <w:pStyle w:val="ListParagraph"/>
+        <w:numPr>
+          <w:ilvl w:val="0"/>
+          <w:numId w:val="1"/>
+        </w:numPr>
+        <w:rPr>
+          <w:b/>
+          <w:bCs/>
+        </w:rPr>
+      </w:pPr>
+      <w:r>
+        <w:rPr>
+          <w:rFonts w:ascii="Segoe UI" w:hAnsi="Segoe UI" w:cs="Segoe UI"/>
+          <w:color w:val="171717"/>
+          <w:shd w:val="clear" w:color="auto" w:fill="FFFFFF"/>
+        </w:rPr>
         <w:t>Gets or sets the element relative to which the </w:t>
       </w:r>
-      <w:hyperlink r:id="rId10" w:history="1">
+      <w:hyperlink r:id="rId11" w:history="1">
         <w:r>
           <w:rPr>
             <w:rStyle w:val="Hyperlink"/>
@@ -688,7 +767,7 @@
         </w:rPr>
         <w:t>You can position a popup by setting the </w:t>
       </w:r>
-      <w:hyperlink r:id="rId11" w:history="1">
+      <w:hyperlink r:id="rId12" w:history="1">
         <w:r>
           <w:rPr>
             <w:rStyle w:val="Hyperlink"/>
@@ -707,7 +786,7 @@
         </w:rPr>
         <w:t>, </w:t>
       </w:r>
-      <w:hyperlink r:id="rId12" w:history="1">
+      <w:hyperlink r:id="rId13" w:history="1">
         <w:r>
           <w:rPr>
             <w:rStyle w:val="Hyperlink"/>
@@ -725,7 +804,7 @@
         </w:rPr>
         <w:t>, </w:t>
       </w:r>
-      <w:hyperlink r:id="rId13" w:history="1">
+      <w:hyperlink r:id="rId14" w:history="1">
         <w:r>
           <w:rPr>
             <w:rStyle w:val="Hyperlink"/>
@@ -744,7 +823,7 @@
         </w:rPr>
         <w:t>, </w:t>
       </w:r>
-      <w:hyperlink r:id="rId14" w:history="1">
+      <w:hyperlink r:id="rId15" w:history="1">
         <w:r>
           <w:rPr>
             <w:rStyle w:val="Hyperlink"/>
@@ -794,7 +873,7 @@
         </w:rPr>
         <w:t> properties. For more information, see </w:t>
       </w:r>
-      <w:hyperlink r:id="rId15" w:history="1">
+      <w:hyperlink r:id="rId16" w:history="1">
         <w:r>
           <w:rPr>
             <w:rStyle w:val="Hyperlink"/>
@@ -824,6 +903,2734 @@
     </w:p>
     <w:p>
       <w:pPr>
+        <w:rPr>
+          <w:b/>
+          <w:bCs/>
+        </w:rPr>
+      </w:pPr>
+    </w:p>
+    <w:p>
+      <w:pPr>
+        <w:rPr>
+          <w:b/>
+          <w:bCs/>
+        </w:rPr>
+      </w:pPr>
+      <w:proofErr w:type="spellStart"/>
+      <w:r>
+        <w:rPr>
+          <w:b/>
+          <w:bCs/>
+        </w:rPr>
+        <w:t>GridViewColumn.DisplayMemberBinding</w:t>
+      </w:r>
+      <w:proofErr w:type="spellEnd"/>
+      <w:r>
+        <w:rPr>
+          <w:b/>
+          <w:bCs/>
+        </w:rPr>
+        <w:t xml:space="preserve"> Property</w:t>
+      </w:r>
+    </w:p>
+    <w:p>
+      <w:pPr>
+        <w:pStyle w:val="ListParagraph"/>
+        <w:numPr>
+          <w:ilvl w:val="0"/>
+          <w:numId w:val="1"/>
+        </w:numPr>
+        <w:rPr>
+          <w:b/>
+          <w:bCs/>
+        </w:rPr>
+      </w:pPr>
+      <w:r>
+        <w:rPr>
+          <w:rFonts w:ascii="Segoe UI" w:hAnsi="Segoe UI" w:cs="Segoe UI"/>
+          <w:color w:val="171717"/>
+          <w:shd w:val="clear" w:color="auto" w:fill="FFFFFF"/>
+        </w:rPr>
+        <w:t>Gets or sets the data item to bind to for this column.</w:t>
+      </w:r>
+    </w:p>
+    <w:p>
+      <w:pPr>
+        <w:pStyle w:val="ListParagraph"/>
+        <w:numPr>
+          <w:ilvl w:val="0"/>
+          <w:numId w:val="1"/>
+        </w:numPr>
+        <w:shd w:val="clear" w:color="auto" w:fill="FFFFFF"/>
+        <w:rPr>
+          <w:rFonts w:ascii="Segoe UI" w:hAnsi="Segoe UI" w:cs="Segoe UI"/>
+          <w:color w:val="171717"/>
+        </w:rPr>
+      </w:pPr>
+      <w:r>
+        <w:rPr>
+          <w:rFonts w:ascii="Segoe UI" w:hAnsi="Segoe UI" w:cs="Segoe UI"/>
+          <w:color w:val="171717"/>
+        </w:rPr>
+        <w:t>(</w:t>
+      </w:r>
+      <w:proofErr w:type="spellStart"/>
+      <w:r>
+        <w:rPr>
+          <w:rFonts w:ascii="Segoe UI" w:hAnsi="Segoe UI" w:cs="Segoe UI"/>
+          <w:color w:val="171717"/>
+        </w:rPr>
+        <w:fldChar w:fldCharType="begin"/>
+      </w:r>
+      <w:r>
+        <w:rPr>
+          <w:rFonts w:ascii="Segoe UI" w:hAnsi="Segoe UI" w:cs="Segoe UI"/>
+          <w:color w:val="171717"/>
+        </w:rPr>
+        <w:instrText xml:space="preserve"> HYPERLINK "https://docs.microsoft.com/en-us/dotnet/api/system.windows.data.bindingbase?view=windowsdesktop-6.0" </w:instrText>
+      </w:r>
+      <w:r>
+        <w:rPr>
+          <w:rFonts w:ascii="Segoe UI" w:hAnsi="Segoe UI" w:cs="Segoe UI"/>
+          <w:color w:val="171717"/>
+        </w:rPr>
+        <w:fldChar w:fldCharType="separate"/>
+      </w:r>
+      <w:r>
+        <w:rPr>
+          <w:rStyle w:val="Hyperlink"/>
+          <w:rFonts w:ascii="Segoe UI" w:hAnsi="Segoe UI" w:cs="Segoe UI"/>
+          <w:u w:val="none"/>
+        </w:rPr>
+        <w:t>BindingBase</w:t>
+      </w:r>
+      <w:proofErr w:type="spellEnd"/>
+      <w:r>
+        <w:rPr>
+          <w:rFonts w:ascii="Segoe UI" w:hAnsi="Segoe UI" w:cs="Segoe UI"/>
+          <w:color w:val="171717"/>
+        </w:rPr>
+        <w:fldChar w:fldCharType="end"/>
+      </w:r>
+      <w:r>
+        <w:rPr>
+          <w:rFonts w:ascii="Segoe UI" w:hAnsi="Segoe UI" w:cs="Segoe UI"/>
+          <w:color w:val="171717"/>
+        </w:rPr>
+        <w:t xml:space="preserve">) </w:t>
+      </w:r>
+      <w:r>
+        <w:rPr>
+          <w:rFonts w:ascii="Segoe UI" w:hAnsi="Segoe UI" w:cs="Segoe UI"/>
+          <w:color w:val="171717"/>
+        </w:rPr>
+        <w:t>The specified data item type that displays in the column. The default is </w:t>
+      </w:r>
+      <w:r>
+        <w:rPr>
+          <w:rStyle w:val="HTMLCode"/>
+          <w:rFonts w:ascii="Consolas" w:eastAsiaTheme="minorHAnsi" w:hAnsi="Consolas"/>
+          <w:color w:val="171717"/>
+        </w:rPr>
+        <w:t>null</w:t>
+      </w:r>
+      <w:r>
+        <w:rPr>
+          <w:rFonts w:ascii="Segoe UI" w:hAnsi="Segoe UI" w:cs="Segoe UI"/>
+          <w:color w:val="171717"/>
+        </w:rPr>
+        <w:t>.</w:t>
+      </w:r>
+    </w:p>
+    <w:p>
+      <w:pPr>
+        <w:rPr>
+          <w:b/>
+          <w:bCs/>
+        </w:rPr>
+      </w:pPr>
+    </w:p>
+    <w:p>
+      <w:pPr>
+        <w:rPr>
+          <w:b/>
+          <w:bCs/>
+        </w:rPr>
+      </w:pPr>
+    </w:p>
+    <w:p>
+      <w:pPr>
+        <w:rPr>
+          <w:b/>
+          <w:bCs/>
+        </w:rPr>
+      </w:pPr>
+    </w:p>
+    <w:p>
+      <w:pPr>
+        <w:rPr>
+          <w:b/>
+          <w:bCs/>
+        </w:rPr>
+      </w:pPr>
+      <w:proofErr w:type="spellStart"/>
+      <w:r>
+        <w:rPr>
+          <w:b/>
+          <w:bCs/>
+        </w:rPr>
+        <w:t>Selector.SelectionChanged</w:t>
+      </w:r>
+      <w:proofErr w:type="spellEnd"/>
+      <w:r>
+        <w:rPr>
+          <w:b/>
+          <w:bCs/>
+        </w:rPr>
+        <w:t xml:space="preserve"> Event</w:t>
+      </w:r>
+    </w:p>
+    <w:p>
+      <w:pPr>
+        <w:pStyle w:val="ListParagraph"/>
+        <w:numPr>
+          <w:ilvl w:val="0"/>
+          <w:numId w:val="1"/>
+        </w:numPr>
+        <w:rPr>
+          <w:b/>
+          <w:bCs/>
+        </w:rPr>
+      </w:pPr>
+      <w:r>
+        <w:rPr>
+          <w:rFonts w:ascii="Segoe UI" w:hAnsi="Segoe UI" w:cs="Segoe UI"/>
+          <w:color w:val="171717"/>
+          <w:shd w:val="clear" w:color="auto" w:fill="FFFFFF"/>
+        </w:rPr>
+        <w:t>Occurs when the selection of a </w:t>
+      </w:r>
+      <w:hyperlink r:id="rId17" w:history="1">
+        <w:r>
+          <w:rPr>
+            <w:rStyle w:val="Hyperlink"/>
+            <w:rFonts w:ascii="Segoe UI" w:hAnsi="Segoe UI" w:cs="Segoe UI"/>
+            <w:u w:val="none"/>
+            <w:shd w:val="clear" w:color="auto" w:fill="FFFFFF"/>
+          </w:rPr>
+          <w:t>Selector</w:t>
+        </w:r>
+      </w:hyperlink>
+      <w:r>
+        <w:rPr>
+          <w:rFonts w:ascii="Segoe UI" w:hAnsi="Segoe UI" w:cs="Segoe UI"/>
+          <w:color w:val="171717"/>
+          <w:shd w:val="clear" w:color="auto" w:fill="FFFFFF"/>
+        </w:rPr>
+        <w:t> changes.</w:t>
+      </w:r>
+    </w:p>
+    <w:p>
+      <w:pPr>
+        <w:pStyle w:val="ListParagraph"/>
+        <w:numPr>
+          <w:ilvl w:val="0"/>
+          <w:numId w:val="1"/>
+        </w:numPr>
+        <w:rPr>
+          <w:b/>
+          <w:bCs/>
+        </w:rPr>
+      </w:pPr>
+      <w:hyperlink r:id="rId18" w:history="1">
+        <w:proofErr w:type="spellStart"/>
+        <w:r>
+          <w:rPr>
+            <w:rStyle w:val="Hyperlink"/>
+            <w:rFonts w:ascii="Segoe UI" w:hAnsi="Segoe UI" w:cs="Segoe UI"/>
+            <w:shd w:val="clear" w:color="auto" w:fill="FFFFFF"/>
+          </w:rPr>
+          <w:t>SelectionChangedEventHandler</w:t>
+        </w:r>
+        <w:proofErr w:type="spellEnd"/>
+      </w:hyperlink>
+    </w:p>
+    <w:p>
+      <w:pPr>
+        <w:rPr>
+          <w:b/>
+          <w:bCs/>
+        </w:rPr>
+      </w:pPr>
+    </w:p>
+    <w:p>
+      <w:pPr>
+        <w:rPr>
+          <w:b/>
+          <w:bCs/>
+        </w:rPr>
+      </w:pPr>
+      <w:proofErr w:type="spellStart"/>
+      <w:r>
+        <w:rPr>
+          <w:b/>
+          <w:bCs/>
+        </w:rPr>
+        <w:t>TextPointer</w:t>
+      </w:r>
+      <w:proofErr w:type="spellEnd"/>
+      <w:r>
+        <w:rPr>
+          <w:b/>
+          <w:bCs/>
+        </w:rPr>
+        <w:t xml:space="preserve"> Class</w:t>
+      </w:r>
+    </w:p>
+    <w:p>
+      <w:pPr>
+        <w:pStyle w:val="ListParagraph"/>
+        <w:numPr>
+          <w:ilvl w:val="0"/>
+          <w:numId w:val="1"/>
+        </w:numPr>
+        <w:rPr>
+          <w:b/>
+          <w:bCs/>
+        </w:rPr>
+      </w:pPr>
+      <w:r>
+        <w:rPr>
+          <w:rFonts w:ascii="Segoe UI" w:hAnsi="Segoe UI" w:cs="Segoe UI"/>
+          <w:color w:val="171717"/>
+          <w:shd w:val="clear" w:color="auto" w:fill="FFFFFF"/>
+        </w:rPr>
+        <w:t>Represents a position within a </w:t>
+      </w:r>
+      <w:proofErr w:type="spellStart"/>
+      <w:r>
+        <w:fldChar w:fldCharType="begin"/>
+      </w:r>
+      <w:r>
+        <w:instrText xml:space="preserve"> HYPERLINK "https://docs.microsoft.com/en-us/dotnet/api/system.windows.documents.flowdocument?view=windowsdesktop-6.0" </w:instrText>
+      </w:r>
+      <w:r>
+        <w:fldChar w:fldCharType="separate"/>
+      </w:r>
+      <w:r>
+        <w:rPr>
+          <w:rStyle w:val="Hyperlink"/>
+          <w:rFonts w:ascii="Segoe UI" w:hAnsi="Segoe UI" w:cs="Segoe UI"/>
+          <w:u w:val="none"/>
+          <w:shd w:val="clear" w:color="auto" w:fill="FFFFFF"/>
+        </w:rPr>
+        <w:t>FlowDocument</w:t>
+      </w:r>
+      <w:proofErr w:type="spellEnd"/>
+      <w:r>
+        <w:fldChar w:fldCharType="end"/>
+      </w:r>
+      <w:r>
+        <w:rPr>
+          <w:rFonts w:ascii="Segoe UI" w:hAnsi="Segoe UI" w:cs="Segoe UI"/>
+          <w:color w:val="171717"/>
+          <w:shd w:val="clear" w:color="auto" w:fill="FFFFFF"/>
+        </w:rPr>
+        <w:t> or </w:t>
+      </w:r>
+      <w:hyperlink r:id="rId19" w:history="1">
+        <w:proofErr w:type="spellStart"/>
+        <w:r>
+          <w:rPr>
+            <w:rStyle w:val="Hyperlink"/>
+            <w:rFonts w:ascii="Segoe UI" w:hAnsi="Segoe UI" w:cs="Segoe UI"/>
+            <w:u w:val="none"/>
+            <w:shd w:val="clear" w:color="auto" w:fill="FFFFFF"/>
+          </w:rPr>
+          <w:t>TextBlock</w:t>
+        </w:r>
+        <w:proofErr w:type="spellEnd"/>
+      </w:hyperlink>
+      <w:r>
+        <w:rPr>
+          <w:rFonts w:ascii="Segoe UI" w:hAnsi="Segoe UI" w:cs="Segoe UI"/>
+          <w:color w:val="171717"/>
+          <w:shd w:val="clear" w:color="auto" w:fill="FFFFFF"/>
+        </w:rPr>
+        <w:t>.</w:t>
+      </w:r>
+    </w:p>
+    <w:p>
+      <w:pPr>
+        <w:pStyle w:val="NormalWeb"/>
+        <w:numPr>
+          <w:ilvl w:val="0"/>
+          <w:numId w:val="1"/>
+        </w:numPr>
+        <w:shd w:val="clear" w:color="auto" w:fill="FFFFFF"/>
+        <w:rPr>
+          <w:rFonts w:ascii="Segoe UI" w:hAnsi="Segoe UI" w:cs="Segoe UI"/>
+          <w:color w:val="171717"/>
+          <w:sz w:val="20"/>
+          <w:szCs w:val="20"/>
+        </w:rPr>
+      </w:pPr>
+      <w:r>
+        <w:rPr>
+          <w:rFonts w:ascii="Segoe UI" w:hAnsi="Segoe UI" w:cs="Segoe UI"/>
+          <w:color w:val="171717"/>
+          <w:sz w:val="20"/>
+          <w:szCs w:val="20"/>
+        </w:rPr>
+        <w:t>The </w:t>
+      </w:r>
+      <w:proofErr w:type="spellStart"/>
+      <w:r>
+        <w:rPr>
+          <w:rFonts w:ascii="Segoe UI" w:hAnsi="Segoe UI" w:cs="Segoe UI"/>
+          <w:color w:val="171717"/>
+          <w:sz w:val="20"/>
+          <w:szCs w:val="20"/>
+        </w:rPr>
+        <w:fldChar w:fldCharType="begin"/>
+      </w:r>
+      <w:r>
+        <w:rPr>
+          <w:rFonts w:ascii="Segoe UI" w:hAnsi="Segoe UI" w:cs="Segoe UI"/>
+          <w:color w:val="171717"/>
+          <w:sz w:val="20"/>
+          <w:szCs w:val="20"/>
+        </w:rPr>
+        <w:instrText xml:space="preserve"> HYPERLINK "https://docs.microsoft.com/en-us/dotnet/api/system.windows.documents.textpointer?view=windowsdesktop-6.0" </w:instrText>
+      </w:r>
+      <w:r>
+        <w:rPr>
+          <w:rFonts w:ascii="Segoe UI" w:hAnsi="Segoe UI" w:cs="Segoe UI"/>
+          <w:color w:val="171717"/>
+          <w:sz w:val="20"/>
+          <w:szCs w:val="20"/>
+        </w:rPr>
+        <w:fldChar w:fldCharType="separate"/>
+      </w:r>
+      <w:r>
+        <w:rPr>
+          <w:rStyle w:val="Hyperlink"/>
+          <w:rFonts w:ascii="Segoe UI" w:hAnsi="Segoe UI" w:cs="Segoe UI"/>
+          <w:sz w:val="20"/>
+          <w:szCs w:val="20"/>
+        </w:rPr>
+        <w:t>TextPointer</w:t>
+      </w:r>
+      <w:proofErr w:type="spellEnd"/>
+      <w:r>
+        <w:rPr>
+          <w:rFonts w:ascii="Segoe UI" w:hAnsi="Segoe UI" w:cs="Segoe UI"/>
+          <w:color w:val="171717"/>
+          <w:sz w:val="20"/>
+          <w:szCs w:val="20"/>
+        </w:rPr>
+        <w:fldChar w:fldCharType="end"/>
+      </w:r>
+      <w:r>
+        <w:rPr>
+          <w:rFonts w:ascii="Segoe UI" w:hAnsi="Segoe UI" w:cs="Segoe UI"/>
+          <w:color w:val="171717"/>
+          <w:sz w:val="20"/>
+          <w:szCs w:val="20"/>
+        </w:rPr>
+        <w:t> class introduces the following terminology:</w:t>
+      </w:r>
+    </w:p>
+    <w:p>
+      <w:pPr>
+        <w:pStyle w:val="NormalWeb"/>
+        <w:numPr>
+          <w:ilvl w:val="0"/>
+          <w:numId w:val="5"/>
+        </w:numPr>
+        <w:shd w:val="clear" w:color="auto" w:fill="FFFFFF"/>
+        <w:rPr>
+          <w:rFonts w:ascii="Segoe UI" w:hAnsi="Segoe UI" w:cs="Segoe UI"/>
+          <w:color w:val="171717"/>
+          <w:sz w:val="20"/>
+          <w:szCs w:val="20"/>
+        </w:rPr>
+      </w:pPr>
+      <w:r>
+        <w:rPr>
+          <w:rFonts w:ascii="Segoe UI" w:hAnsi="Segoe UI" w:cs="Segoe UI"/>
+          <w:color w:val="171717"/>
+          <w:sz w:val="20"/>
+          <w:szCs w:val="20"/>
+        </w:rPr>
+        <w:t>Position - Inherently, a </w:t>
+      </w:r>
+      <w:proofErr w:type="spellStart"/>
+      <w:r>
+        <w:rPr>
+          <w:rFonts w:ascii="Segoe UI" w:hAnsi="Segoe UI" w:cs="Segoe UI"/>
+          <w:color w:val="171717"/>
+          <w:sz w:val="20"/>
+          <w:szCs w:val="20"/>
+        </w:rPr>
+        <w:fldChar w:fldCharType="begin"/>
+      </w:r>
+      <w:r>
+        <w:rPr>
+          <w:rFonts w:ascii="Segoe UI" w:hAnsi="Segoe UI" w:cs="Segoe UI"/>
+          <w:color w:val="171717"/>
+          <w:sz w:val="20"/>
+          <w:szCs w:val="20"/>
+        </w:rPr>
+        <w:instrText xml:space="preserve"> HYPERLINK "https://docs.microsoft.com/en-us/dotnet/api/system.windows.documents.textpointer?view=windowsdesktop-6.0" </w:instrText>
+      </w:r>
+      <w:r>
+        <w:rPr>
+          <w:rFonts w:ascii="Segoe UI" w:hAnsi="Segoe UI" w:cs="Segoe UI"/>
+          <w:color w:val="171717"/>
+          <w:sz w:val="20"/>
+          <w:szCs w:val="20"/>
+        </w:rPr>
+        <w:fldChar w:fldCharType="separate"/>
+      </w:r>
+      <w:r>
+        <w:rPr>
+          <w:rStyle w:val="Hyperlink"/>
+          <w:rFonts w:ascii="Segoe UI" w:hAnsi="Segoe UI" w:cs="Segoe UI"/>
+          <w:sz w:val="20"/>
+          <w:szCs w:val="20"/>
+        </w:rPr>
+        <w:t>TextPointer</w:t>
+      </w:r>
+      <w:proofErr w:type="spellEnd"/>
+      <w:r>
+        <w:rPr>
+          <w:rFonts w:ascii="Segoe UI" w:hAnsi="Segoe UI" w:cs="Segoe UI"/>
+          <w:color w:val="171717"/>
+          <w:sz w:val="20"/>
+          <w:szCs w:val="20"/>
+        </w:rPr>
+        <w:fldChar w:fldCharType="end"/>
+      </w:r>
+      <w:r>
+        <w:rPr>
+          <w:rFonts w:ascii="Segoe UI" w:hAnsi="Segoe UI" w:cs="Segoe UI"/>
+          <w:color w:val="171717"/>
+          <w:sz w:val="20"/>
+          <w:szCs w:val="20"/>
+        </w:rPr>
+        <w:t> always points to a </w:t>
+      </w:r>
+      <w:r>
+        <w:rPr>
+          <w:rStyle w:val="Emphasis"/>
+          <w:rFonts w:ascii="Segoe UI" w:hAnsi="Segoe UI" w:cs="Segoe UI"/>
+          <w:color w:val="171717"/>
+          <w:sz w:val="20"/>
+          <w:szCs w:val="20"/>
+        </w:rPr>
+        <w:t>position</w:t>
+      </w:r>
+      <w:r>
+        <w:rPr>
+          <w:rFonts w:ascii="Segoe UI" w:hAnsi="Segoe UI" w:cs="Segoe UI"/>
+          <w:color w:val="171717"/>
+          <w:sz w:val="20"/>
+          <w:szCs w:val="20"/>
+        </w:rPr>
+        <w:t> in content. Such positions either fall between characters in the content, or between flow content element tags that define structure for the content.</w:t>
+      </w:r>
+    </w:p>
+    <w:p>
+      <w:pPr>
+        <w:pStyle w:val="NormalWeb"/>
+        <w:numPr>
+          <w:ilvl w:val="0"/>
+          <w:numId w:val="5"/>
+        </w:numPr>
+        <w:shd w:val="clear" w:color="auto" w:fill="FFFFFF"/>
+        <w:rPr>
+          <w:rFonts w:ascii="Segoe UI" w:hAnsi="Segoe UI" w:cs="Segoe UI"/>
+          <w:color w:val="171717"/>
+          <w:sz w:val="20"/>
+          <w:szCs w:val="20"/>
+        </w:rPr>
+      </w:pPr>
+      <w:r>
+        <w:rPr>
+          <w:rFonts w:ascii="Segoe UI" w:hAnsi="Segoe UI" w:cs="Segoe UI"/>
+          <w:color w:val="171717"/>
+          <w:sz w:val="20"/>
+          <w:szCs w:val="20"/>
+        </w:rPr>
+        <w:t>Current Position - Because a </w:t>
+      </w:r>
+      <w:proofErr w:type="spellStart"/>
+      <w:r>
+        <w:rPr>
+          <w:rFonts w:ascii="Segoe UI" w:hAnsi="Segoe UI" w:cs="Segoe UI"/>
+          <w:color w:val="171717"/>
+          <w:sz w:val="20"/>
+          <w:szCs w:val="20"/>
+        </w:rPr>
+        <w:fldChar w:fldCharType="begin"/>
+      </w:r>
+      <w:r>
+        <w:rPr>
+          <w:rFonts w:ascii="Segoe UI" w:hAnsi="Segoe UI" w:cs="Segoe UI"/>
+          <w:color w:val="171717"/>
+          <w:sz w:val="20"/>
+          <w:szCs w:val="20"/>
+        </w:rPr>
+        <w:instrText xml:space="preserve"> HYPERLINK "https://docs.microsoft.com/en-us/dotnet/api/system.windows.documents.textpointer?view=windowsdesktop-6.0" </w:instrText>
+      </w:r>
+      <w:r>
+        <w:rPr>
+          <w:rFonts w:ascii="Segoe UI" w:hAnsi="Segoe UI" w:cs="Segoe UI"/>
+          <w:color w:val="171717"/>
+          <w:sz w:val="20"/>
+          <w:szCs w:val="20"/>
+        </w:rPr>
+        <w:fldChar w:fldCharType="separate"/>
+      </w:r>
+      <w:r>
+        <w:rPr>
+          <w:rStyle w:val="Hyperlink"/>
+          <w:rFonts w:ascii="Segoe UI" w:hAnsi="Segoe UI" w:cs="Segoe UI"/>
+          <w:sz w:val="20"/>
+          <w:szCs w:val="20"/>
+        </w:rPr>
+        <w:t>TextPointer</w:t>
+      </w:r>
+      <w:proofErr w:type="spellEnd"/>
+      <w:r>
+        <w:rPr>
+          <w:rFonts w:ascii="Segoe UI" w:hAnsi="Segoe UI" w:cs="Segoe UI"/>
+          <w:color w:val="171717"/>
+          <w:sz w:val="20"/>
+          <w:szCs w:val="20"/>
+        </w:rPr>
+        <w:fldChar w:fldCharType="end"/>
+      </w:r>
+      <w:r>
+        <w:rPr>
+          <w:rFonts w:ascii="Segoe UI" w:hAnsi="Segoe UI" w:cs="Segoe UI"/>
+          <w:color w:val="171717"/>
+          <w:sz w:val="20"/>
+          <w:szCs w:val="20"/>
+        </w:rPr>
+        <w:t> always indicates a position, and because many of the operations that can be performed through a </w:t>
+      </w:r>
+      <w:proofErr w:type="spellStart"/>
+      <w:r>
+        <w:rPr>
+          <w:rFonts w:ascii="Segoe UI" w:hAnsi="Segoe UI" w:cs="Segoe UI"/>
+          <w:color w:val="171717"/>
+          <w:sz w:val="20"/>
+          <w:szCs w:val="20"/>
+        </w:rPr>
+        <w:fldChar w:fldCharType="begin"/>
+      </w:r>
+      <w:r>
+        <w:rPr>
+          <w:rFonts w:ascii="Segoe UI" w:hAnsi="Segoe UI" w:cs="Segoe UI"/>
+          <w:color w:val="171717"/>
+          <w:sz w:val="20"/>
+          <w:szCs w:val="20"/>
+        </w:rPr>
+        <w:instrText xml:space="preserve"> HYPERLINK "https://docs.microsoft.com/en-us/dotnet/api/system.windows.documents.textpointer?view=windowsdesktop-6.0" </w:instrText>
+      </w:r>
+      <w:r>
+        <w:rPr>
+          <w:rFonts w:ascii="Segoe UI" w:hAnsi="Segoe UI" w:cs="Segoe UI"/>
+          <w:color w:val="171717"/>
+          <w:sz w:val="20"/>
+          <w:szCs w:val="20"/>
+        </w:rPr>
+        <w:fldChar w:fldCharType="separate"/>
+      </w:r>
+      <w:r>
+        <w:rPr>
+          <w:rStyle w:val="Hyperlink"/>
+          <w:rFonts w:ascii="Segoe UI" w:hAnsi="Segoe UI" w:cs="Segoe UI"/>
+          <w:sz w:val="20"/>
+          <w:szCs w:val="20"/>
+        </w:rPr>
+        <w:t>TextPointer</w:t>
+      </w:r>
+      <w:proofErr w:type="spellEnd"/>
+      <w:r>
+        <w:rPr>
+          <w:rFonts w:ascii="Segoe UI" w:hAnsi="Segoe UI" w:cs="Segoe UI"/>
+          <w:color w:val="171717"/>
+          <w:sz w:val="20"/>
+          <w:szCs w:val="20"/>
+        </w:rPr>
+        <w:fldChar w:fldCharType="end"/>
+      </w:r>
+      <w:r>
+        <w:rPr>
+          <w:rFonts w:ascii="Segoe UI" w:hAnsi="Segoe UI" w:cs="Segoe UI"/>
+          <w:color w:val="171717"/>
+          <w:sz w:val="20"/>
+          <w:szCs w:val="20"/>
+        </w:rPr>
+        <w:t> are relative to the position currently pointed to by the </w:t>
+      </w:r>
+      <w:proofErr w:type="spellStart"/>
+      <w:r>
+        <w:rPr>
+          <w:rFonts w:ascii="Segoe UI" w:hAnsi="Segoe UI" w:cs="Segoe UI"/>
+          <w:color w:val="171717"/>
+          <w:sz w:val="20"/>
+          <w:szCs w:val="20"/>
+        </w:rPr>
+        <w:fldChar w:fldCharType="begin"/>
+      </w:r>
+      <w:r>
+        <w:rPr>
+          <w:rFonts w:ascii="Segoe UI" w:hAnsi="Segoe UI" w:cs="Segoe UI"/>
+          <w:color w:val="171717"/>
+          <w:sz w:val="20"/>
+          <w:szCs w:val="20"/>
+        </w:rPr>
+        <w:instrText xml:space="preserve"> HYPERLINK "https://docs.microsoft.com/en-us/dotnet/api/system.windows.documents.textpointer?view=windowsdesktop-6.0" </w:instrText>
+      </w:r>
+      <w:r>
+        <w:rPr>
+          <w:rFonts w:ascii="Segoe UI" w:hAnsi="Segoe UI" w:cs="Segoe UI"/>
+          <w:color w:val="171717"/>
+          <w:sz w:val="20"/>
+          <w:szCs w:val="20"/>
+        </w:rPr>
+        <w:fldChar w:fldCharType="separate"/>
+      </w:r>
+      <w:r>
+        <w:rPr>
+          <w:rStyle w:val="Hyperlink"/>
+          <w:rFonts w:ascii="Segoe UI" w:hAnsi="Segoe UI" w:cs="Segoe UI"/>
+          <w:sz w:val="20"/>
+          <w:szCs w:val="20"/>
+        </w:rPr>
+        <w:t>TextPointer</w:t>
+      </w:r>
+      <w:proofErr w:type="spellEnd"/>
+      <w:r>
+        <w:rPr>
+          <w:rFonts w:ascii="Segoe UI" w:hAnsi="Segoe UI" w:cs="Segoe UI"/>
+          <w:color w:val="171717"/>
+          <w:sz w:val="20"/>
+          <w:szCs w:val="20"/>
+        </w:rPr>
+        <w:fldChar w:fldCharType="end"/>
+      </w:r>
+      <w:r>
+        <w:rPr>
+          <w:rFonts w:ascii="Segoe UI" w:hAnsi="Segoe UI" w:cs="Segoe UI"/>
+          <w:color w:val="171717"/>
+          <w:sz w:val="20"/>
+          <w:szCs w:val="20"/>
+        </w:rPr>
+        <w:t>, it makes sense to simply refer to the position indicated by a </w:t>
+      </w:r>
+      <w:proofErr w:type="spellStart"/>
+      <w:r>
+        <w:rPr>
+          <w:rFonts w:ascii="Segoe UI" w:hAnsi="Segoe UI" w:cs="Segoe UI"/>
+          <w:color w:val="171717"/>
+          <w:sz w:val="20"/>
+          <w:szCs w:val="20"/>
+        </w:rPr>
+        <w:fldChar w:fldCharType="begin"/>
+      </w:r>
+      <w:r>
+        <w:rPr>
+          <w:rFonts w:ascii="Segoe UI" w:hAnsi="Segoe UI" w:cs="Segoe UI"/>
+          <w:color w:val="171717"/>
+          <w:sz w:val="20"/>
+          <w:szCs w:val="20"/>
+        </w:rPr>
+        <w:instrText xml:space="preserve"> HYPERLINK "https://docs.microsoft.com/en-us/dotnet/api/system.windows.documents.textpointer?view=windowsdesktop-6.0" </w:instrText>
+      </w:r>
+      <w:r>
+        <w:rPr>
+          <w:rFonts w:ascii="Segoe UI" w:hAnsi="Segoe UI" w:cs="Segoe UI"/>
+          <w:color w:val="171717"/>
+          <w:sz w:val="20"/>
+          <w:szCs w:val="20"/>
+        </w:rPr>
+        <w:fldChar w:fldCharType="separate"/>
+      </w:r>
+      <w:r>
+        <w:rPr>
+          <w:rStyle w:val="Hyperlink"/>
+          <w:rFonts w:ascii="Segoe UI" w:hAnsi="Segoe UI" w:cs="Segoe UI"/>
+          <w:sz w:val="20"/>
+          <w:szCs w:val="20"/>
+        </w:rPr>
+        <w:t>TextPointer</w:t>
+      </w:r>
+      <w:proofErr w:type="spellEnd"/>
+      <w:r>
+        <w:rPr>
+          <w:rFonts w:ascii="Segoe UI" w:hAnsi="Segoe UI" w:cs="Segoe UI"/>
+          <w:color w:val="171717"/>
+          <w:sz w:val="20"/>
+          <w:szCs w:val="20"/>
+        </w:rPr>
+        <w:fldChar w:fldCharType="end"/>
+      </w:r>
+      <w:r>
+        <w:rPr>
+          <w:rFonts w:ascii="Segoe UI" w:hAnsi="Segoe UI" w:cs="Segoe UI"/>
+          <w:color w:val="171717"/>
+          <w:sz w:val="20"/>
+          <w:szCs w:val="20"/>
+        </w:rPr>
+        <w:t> as the </w:t>
+      </w:r>
+      <w:r>
+        <w:rPr>
+          <w:rStyle w:val="Emphasis"/>
+          <w:rFonts w:ascii="Segoe UI" w:hAnsi="Segoe UI" w:cs="Segoe UI"/>
+          <w:color w:val="171717"/>
+          <w:sz w:val="20"/>
+          <w:szCs w:val="20"/>
+        </w:rPr>
+        <w:t>current position</w:t>
+      </w:r>
+      <w:r>
+        <w:rPr>
+          <w:rFonts w:ascii="Segoe UI" w:hAnsi="Segoe UI" w:cs="Segoe UI"/>
+          <w:color w:val="171717"/>
+          <w:sz w:val="20"/>
+          <w:szCs w:val="20"/>
+        </w:rPr>
+        <w:t>.</w:t>
+      </w:r>
+    </w:p>
+    <w:p>
+      <w:pPr>
+        <w:pStyle w:val="NormalWeb"/>
+        <w:numPr>
+          <w:ilvl w:val="0"/>
+          <w:numId w:val="5"/>
+        </w:numPr>
+        <w:shd w:val="clear" w:color="auto" w:fill="FFFFFF"/>
+        <w:rPr>
+          <w:rFonts w:ascii="Segoe UI" w:hAnsi="Segoe UI" w:cs="Segoe UI"/>
+          <w:color w:val="171717"/>
+          <w:sz w:val="20"/>
+          <w:szCs w:val="20"/>
+        </w:rPr>
+      </w:pPr>
+      <w:r>
+        <w:rPr>
+          <w:rFonts w:ascii="Segoe UI" w:hAnsi="Segoe UI" w:cs="Segoe UI"/>
+          <w:color w:val="171717"/>
+          <w:sz w:val="20"/>
+          <w:szCs w:val="20"/>
+        </w:rPr>
+        <w:lastRenderedPageBreak/>
+        <w:t>Insertion Position - An </w:t>
+      </w:r>
+      <w:r>
+        <w:rPr>
+          <w:rStyle w:val="Emphasis"/>
+          <w:rFonts w:ascii="Segoe UI" w:hAnsi="Segoe UI" w:cs="Segoe UI"/>
+          <w:color w:val="171717"/>
+          <w:sz w:val="20"/>
+          <w:szCs w:val="20"/>
+        </w:rPr>
+        <w:t>insertion position</w:t>
+      </w:r>
+      <w:r>
+        <w:rPr>
+          <w:rFonts w:ascii="Segoe UI" w:hAnsi="Segoe UI" w:cs="Segoe UI"/>
+          <w:color w:val="171717"/>
+          <w:sz w:val="20"/>
+          <w:szCs w:val="20"/>
+        </w:rPr>
+        <w:t> is a position where new content may be added without breaking any semantic rules for the associated content. In practice, an insertion position is anywhere in content where a caret may be positioned. An example of a valid </w:t>
+      </w:r>
+      <w:proofErr w:type="spellStart"/>
+      <w:r>
+        <w:rPr>
+          <w:rFonts w:ascii="Segoe UI" w:hAnsi="Segoe UI" w:cs="Segoe UI"/>
+          <w:color w:val="171717"/>
+          <w:sz w:val="20"/>
+          <w:szCs w:val="20"/>
+        </w:rPr>
+        <w:fldChar w:fldCharType="begin"/>
+      </w:r>
+      <w:r>
+        <w:rPr>
+          <w:rFonts w:ascii="Segoe UI" w:hAnsi="Segoe UI" w:cs="Segoe UI"/>
+          <w:color w:val="171717"/>
+          <w:sz w:val="20"/>
+          <w:szCs w:val="20"/>
+        </w:rPr>
+        <w:instrText xml:space="preserve"> HYPERLINK "https://docs.microsoft.com/en-us/dotnet/api/system.windows.documents.textpointer?view=windowsdesktop-6.0" </w:instrText>
+      </w:r>
+      <w:r>
+        <w:rPr>
+          <w:rFonts w:ascii="Segoe UI" w:hAnsi="Segoe UI" w:cs="Segoe UI"/>
+          <w:color w:val="171717"/>
+          <w:sz w:val="20"/>
+          <w:szCs w:val="20"/>
+        </w:rPr>
+        <w:fldChar w:fldCharType="separate"/>
+      </w:r>
+      <w:r>
+        <w:rPr>
+          <w:rStyle w:val="Hyperlink"/>
+          <w:rFonts w:ascii="Segoe UI" w:hAnsi="Segoe UI" w:cs="Segoe UI"/>
+          <w:sz w:val="20"/>
+          <w:szCs w:val="20"/>
+        </w:rPr>
+        <w:t>TextPointer</w:t>
+      </w:r>
+      <w:proofErr w:type="spellEnd"/>
+      <w:r>
+        <w:rPr>
+          <w:rFonts w:ascii="Segoe UI" w:hAnsi="Segoe UI" w:cs="Segoe UI"/>
+          <w:color w:val="171717"/>
+          <w:sz w:val="20"/>
+          <w:szCs w:val="20"/>
+        </w:rPr>
+        <w:fldChar w:fldCharType="end"/>
+      </w:r>
+      <w:r>
+        <w:rPr>
+          <w:rFonts w:ascii="Segoe UI" w:hAnsi="Segoe UI" w:cs="Segoe UI"/>
+          <w:color w:val="171717"/>
+          <w:sz w:val="20"/>
+          <w:szCs w:val="20"/>
+        </w:rPr>
+        <w:t> position that is not an insertion position is the position between two adjacent </w:t>
+      </w:r>
+      <w:hyperlink r:id="rId20" w:history="1">
+        <w:r>
+          <w:rPr>
+            <w:rStyle w:val="Hyperlink"/>
+            <w:rFonts w:ascii="Segoe UI" w:hAnsi="Segoe UI" w:cs="Segoe UI"/>
+            <w:sz w:val="20"/>
+            <w:szCs w:val="20"/>
+          </w:rPr>
+          <w:t>Paragraph</w:t>
+        </w:r>
+      </w:hyperlink>
+      <w:r>
+        <w:rPr>
+          <w:rFonts w:ascii="Segoe UI" w:hAnsi="Segoe UI" w:cs="Segoe UI"/>
+          <w:color w:val="171717"/>
+          <w:sz w:val="20"/>
+          <w:szCs w:val="20"/>
+        </w:rPr>
+        <w:t> tags (that is, between the closing tag of the preceding paragraph and the opening tag of the next paragraph).</w:t>
+      </w:r>
+    </w:p>
+    <w:p>
+      <w:pPr>
+        <w:pStyle w:val="NormalWeb"/>
+        <w:numPr>
+          <w:ilvl w:val="0"/>
+          <w:numId w:val="5"/>
+        </w:numPr>
+        <w:shd w:val="clear" w:color="auto" w:fill="FFFFFF"/>
+        <w:rPr>
+          <w:rFonts w:ascii="Segoe UI" w:hAnsi="Segoe UI" w:cs="Segoe UI"/>
+          <w:color w:val="171717"/>
+          <w:sz w:val="20"/>
+          <w:szCs w:val="20"/>
+        </w:rPr>
+      </w:pPr>
+      <w:r>
+        <w:rPr>
+          <w:rFonts w:ascii="Segoe UI" w:hAnsi="Segoe UI" w:cs="Segoe UI"/>
+          <w:color w:val="171717"/>
+          <w:sz w:val="20"/>
+          <w:szCs w:val="20"/>
+        </w:rPr>
+        <w:t>Symbol - For the purposes of </w:t>
+      </w:r>
+      <w:proofErr w:type="spellStart"/>
+      <w:r>
+        <w:rPr>
+          <w:rFonts w:ascii="Segoe UI" w:hAnsi="Segoe UI" w:cs="Segoe UI"/>
+          <w:color w:val="171717"/>
+          <w:sz w:val="20"/>
+          <w:szCs w:val="20"/>
+        </w:rPr>
+        <w:fldChar w:fldCharType="begin"/>
+      </w:r>
+      <w:r>
+        <w:rPr>
+          <w:rFonts w:ascii="Segoe UI" w:hAnsi="Segoe UI" w:cs="Segoe UI"/>
+          <w:color w:val="171717"/>
+          <w:sz w:val="20"/>
+          <w:szCs w:val="20"/>
+        </w:rPr>
+        <w:instrText xml:space="preserve"> HYPERLINK "https://docs.microsoft.com/en-us/dotnet/api/system.windows.documents.textpointer?view=windowsdesktop-6.0" </w:instrText>
+      </w:r>
+      <w:r>
+        <w:rPr>
+          <w:rFonts w:ascii="Segoe UI" w:hAnsi="Segoe UI" w:cs="Segoe UI"/>
+          <w:color w:val="171717"/>
+          <w:sz w:val="20"/>
+          <w:szCs w:val="20"/>
+        </w:rPr>
+        <w:fldChar w:fldCharType="separate"/>
+      </w:r>
+      <w:r>
+        <w:rPr>
+          <w:rStyle w:val="Hyperlink"/>
+          <w:rFonts w:ascii="Segoe UI" w:hAnsi="Segoe UI" w:cs="Segoe UI"/>
+          <w:sz w:val="20"/>
+          <w:szCs w:val="20"/>
+        </w:rPr>
+        <w:t>TextPointer</w:t>
+      </w:r>
+      <w:proofErr w:type="spellEnd"/>
+      <w:r>
+        <w:rPr>
+          <w:rFonts w:ascii="Segoe UI" w:hAnsi="Segoe UI" w:cs="Segoe UI"/>
+          <w:color w:val="171717"/>
+          <w:sz w:val="20"/>
+          <w:szCs w:val="20"/>
+        </w:rPr>
+        <w:fldChar w:fldCharType="end"/>
+      </w:r>
+      <w:r>
+        <w:rPr>
+          <w:rFonts w:ascii="Segoe UI" w:hAnsi="Segoe UI" w:cs="Segoe UI"/>
+          <w:color w:val="171717"/>
+          <w:sz w:val="20"/>
+          <w:szCs w:val="20"/>
+        </w:rPr>
+        <w:t> operations that involve symbols, any of the following is considered to be a </w:t>
+      </w:r>
+      <w:r>
+        <w:rPr>
+          <w:rStyle w:val="Emphasis"/>
+          <w:rFonts w:ascii="Segoe UI" w:hAnsi="Segoe UI" w:cs="Segoe UI"/>
+          <w:color w:val="171717"/>
+          <w:sz w:val="20"/>
+          <w:szCs w:val="20"/>
+        </w:rPr>
+        <w:t>symbol</w:t>
+      </w:r>
+      <w:r>
+        <w:rPr>
+          <w:rFonts w:ascii="Segoe UI" w:hAnsi="Segoe UI" w:cs="Segoe UI"/>
+          <w:color w:val="171717"/>
+          <w:sz w:val="20"/>
+          <w:szCs w:val="20"/>
+        </w:rPr>
+        <w:t>:</w:t>
+      </w:r>
+    </w:p>
+    <w:p>
+      <w:pPr>
+        <w:pStyle w:val="NormalWeb"/>
+        <w:numPr>
+          <w:ilvl w:val="1"/>
+          <w:numId w:val="5"/>
+        </w:numPr>
+        <w:shd w:val="clear" w:color="auto" w:fill="FFFFFF"/>
+        <w:rPr>
+          <w:rFonts w:ascii="Segoe UI" w:hAnsi="Segoe UI" w:cs="Segoe UI"/>
+          <w:color w:val="171717"/>
+          <w:sz w:val="20"/>
+          <w:szCs w:val="20"/>
+        </w:rPr>
+      </w:pPr>
+      <w:r>
+        <w:rPr>
+          <w:rFonts w:ascii="Segoe UI" w:hAnsi="Segoe UI" w:cs="Segoe UI"/>
+          <w:color w:val="171717"/>
+          <w:sz w:val="20"/>
+          <w:szCs w:val="20"/>
+        </w:rPr>
+        <w:t>An opening or closing tag for a </w:t>
+      </w:r>
+      <w:proofErr w:type="spellStart"/>
+      <w:r>
+        <w:rPr>
+          <w:rFonts w:ascii="Segoe UI" w:hAnsi="Segoe UI" w:cs="Segoe UI"/>
+          <w:color w:val="171717"/>
+          <w:sz w:val="20"/>
+          <w:szCs w:val="20"/>
+        </w:rPr>
+        <w:fldChar w:fldCharType="begin"/>
+      </w:r>
+      <w:r>
+        <w:rPr>
+          <w:rFonts w:ascii="Segoe UI" w:hAnsi="Segoe UI" w:cs="Segoe UI"/>
+          <w:color w:val="171717"/>
+          <w:sz w:val="20"/>
+          <w:szCs w:val="20"/>
+        </w:rPr>
+        <w:instrText xml:space="preserve"> HYPERLINK "https://docs.microsoft.com/en-us/dotnet/api/system.windows.documents.textelement?view=windowsdesktop-6.0" </w:instrText>
+      </w:r>
+      <w:r>
+        <w:rPr>
+          <w:rFonts w:ascii="Segoe UI" w:hAnsi="Segoe UI" w:cs="Segoe UI"/>
+          <w:color w:val="171717"/>
+          <w:sz w:val="20"/>
+          <w:szCs w:val="20"/>
+        </w:rPr>
+        <w:fldChar w:fldCharType="separate"/>
+      </w:r>
+      <w:r>
+        <w:rPr>
+          <w:rStyle w:val="Hyperlink"/>
+          <w:rFonts w:ascii="Segoe UI" w:hAnsi="Segoe UI" w:cs="Segoe UI"/>
+          <w:sz w:val="20"/>
+          <w:szCs w:val="20"/>
+        </w:rPr>
+        <w:t>TextElement</w:t>
+      </w:r>
+      <w:proofErr w:type="spellEnd"/>
+      <w:r>
+        <w:rPr>
+          <w:rFonts w:ascii="Segoe UI" w:hAnsi="Segoe UI" w:cs="Segoe UI"/>
+          <w:color w:val="171717"/>
+          <w:sz w:val="20"/>
+          <w:szCs w:val="20"/>
+        </w:rPr>
+        <w:fldChar w:fldCharType="end"/>
+      </w:r>
+      <w:r>
+        <w:rPr>
+          <w:rFonts w:ascii="Segoe UI" w:hAnsi="Segoe UI" w:cs="Segoe UI"/>
+          <w:color w:val="171717"/>
+          <w:sz w:val="20"/>
+          <w:szCs w:val="20"/>
+        </w:rPr>
+        <w:t> element.</w:t>
+      </w:r>
+    </w:p>
+    <w:p>
+      <w:pPr>
+        <w:pStyle w:val="NormalWeb"/>
+        <w:numPr>
+          <w:ilvl w:val="1"/>
+          <w:numId w:val="5"/>
+        </w:numPr>
+        <w:shd w:val="clear" w:color="auto" w:fill="FFFFFF"/>
+        <w:rPr>
+          <w:rFonts w:ascii="Segoe UI" w:hAnsi="Segoe UI" w:cs="Segoe UI"/>
+          <w:color w:val="171717"/>
+          <w:sz w:val="20"/>
+          <w:szCs w:val="20"/>
+        </w:rPr>
+      </w:pPr>
+      <w:r>
+        <w:rPr>
+          <w:rFonts w:ascii="Segoe UI" w:hAnsi="Segoe UI" w:cs="Segoe UI"/>
+          <w:color w:val="171717"/>
+          <w:sz w:val="20"/>
+          <w:szCs w:val="20"/>
+        </w:rPr>
+        <w:t>A </w:t>
+      </w:r>
+      <w:proofErr w:type="spellStart"/>
+      <w:r>
+        <w:rPr>
+          <w:rFonts w:ascii="Segoe UI" w:hAnsi="Segoe UI" w:cs="Segoe UI"/>
+          <w:color w:val="171717"/>
+          <w:sz w:val="20"/>
+          <w:szCs w:val="20"/>
+        </w:rPr>
+        <w:fldChar w:fldCharType="begin"/>
+      </w:r>
+      <w:r>
+        <w:rPr>
+          <w:rFonts w:ascii="Segoe UI" w:hAnsi="Segoe UI" w:cs="Segoe UI"/>
+          <w:color w:val="171717"/>
+          <w:sz w:val="20"/>
+          <w:szCs w:val="20"/>
+        </w:rPr>
+        <w:instrText xml:space="preserve"> HYPERLINK "https://docs.microsoft.com/en-us/dotnet/api/system.windows.uielement?view=windowsdesktop-6.0" </w:instrText>
+      </w:r>
+      <w:r>
+        <w:rPr>
+          <w:rFonts w:ascii="Segoe UI" w:hAnsi="Segoe UI" w:cs="Segoe UI"/>
+          <w:color w:val="171717"/>
+          <w:sz w:val="20"/>
+          <w:szCs w:val="20"/>
+        </w:rPr>
+        <w:fldChar w:fldCharType="separate"/>
+      </w:r>
+      <w:r>
+        <w:rPr>
+          <w:rStyle w:val="Hyperlink"/>
+          <w:rFonts w:ascii="Segoe UI" w:hAnsi="Segoe UI" w:cs="Segoe UI"/>
+          <w:sz w:val="20"/>
+          <w:szCs w:val="20"/>
+        </w:rPr>
+        <w:t>UIElement</w:t>
+      </w:r>
+      <w:proofErr w:type="spellEnd"/>
+      <w:r>
+        <w:rPr>
+          <w:rFonts w:ascii="Segoe UI" w:hAnsi="Segoe UI" w:cs="Segoe UI"/>
+          <w:color w:val="171717"/>
+          <w:sz w:val="20"/>
+          <w:szCs w:val="20"/>
+        </w:rPr>
+        <w:fldChar w:fldCharType="end"/>
+      </w:r>
+      <w:r>
+        <w:rPr>
+          <w:rFonts w:ascii="Segoe UI" w:hAnsi="Segoe UI" w:cs="Segoe UI"/>
+          <w:color w:val="171717"/>
+          <w:sz w:val="20"/>
+          <w:szCs w:val="20"/>
+        </w:rPr>
+        <w:t> element contained within an </w:t>
+      </w:r>
+      <w:proofErr w:type="spellStart"/>
+      <w:r>
+        <w:rPr>
+          <w:rFonts w:ascii="Segoe UI" w:hAnsi="Segoe UI" w:cs="Segoe UI"/>
+          <w:color w:val="171717"/>
+          <w:sz w:val="20"/>
+          <w:szCs w:val="20"/>
+        </w:rPr>
+        <w:fldChar w:fldCharType="begin"/>
+      </w:r>
+      <w:r>
+        <w:rPr>
+          <w:rFonts w:ascii="Segoe UI" w:hAnsi="Segoe UI" w:cs="Segoe UI"/>
+          <w:color w:val="171717"/>
+          <w:sz w:val="20"/>
+          <w:szCs w:val="20"/>
+        </w:rPr>
+        <w:instrText xml:space="preserve"> HYPERLINK "https://docs.microsoft.com/en-us/dotnet/api/system.windows.documents.inlineuicontainer?view=windowsdesktop-6.0" </w:instrText>
+      </w:r>
+      <w:r>
+        <w:rPr>
+          <w:rFonts w:ascii="Segoe UI" w:hAnsi="Segoe UI" w:cs="Segoe UI"/>
+          <w:color w:val="171717"/>
+          <w:sz w:val="20"/>
+          <w:szCs w:val="20"/>
+        </w:rPr>
+        <w:fldChar w:fldCharType="separate"/>
+      </w:r>
+      <w:r>
+        <w:rPr>
+          <w:rStyle w:val="Hyperlink"/>
+          <w:rFonts w:ascii="Segoe UI" w:hAnsi="Segoe UI" w:cs="Segoe UI"/>
+          <w:sz w:val="20"/>
+          <w:szCs w:val="20"/>
+        </w:rPr>
+        <w:t>InlineUIContainer</w:t>
+      </w:r>
+      <w:proofErr w:type="spellEnd"/>
+      <w:r>
+        <w:rPr>
+          <w:rFonts w:ascii="Segoe UI" w:hAnsi="Segoe UI" w:cs="Segoe UI"/>
+          <w:color w:val="171717"/>
+          <w:sz w:val="20"/>
+          <w:szCs w:val="20"/>
+        </w:rPr>
+        <w:fldChar w:fldCharType="end"/>
+      </w:r>
+      <w:r>
+        <w:rPr>
+          <w:rFonts w:ascii="Segoe UI" w:hAnsi="Segoe UI" w:cs="Segoe UI"/>
+          <w:color w:val="171717"/>
+          <w:sz w:val="20"/>
+          <w:szCs w:val="20"/>
+        </w:rPr>
+        <w:t> or </w:t>
+      </w:r>
+      <w:proofErr w:type="spellStart"/>
+      <w:r>
+        <w:rPr>
+          <w:rFonts w:ascii="Segoe UI" w:hAnsi="Segoe UI" w:cs="Segoe UI"/>
+          <w:color w:val="171717"/>
+          <w:sz w:val="20"/>
+          <w:szCs w:val="20"/>
+        </w:rPr>
+        <w:fldChar w:fldCharType="begin"/>
+      </w:r>
+      <w:r>
+        <w:rPr>
+          <w:rFonts w:ascii="Segoe UI" w:hAnsi="Segoe UI" w:cs="Segoe UI"/>
+          <w:color w:val="171717"/>
+          <w:sz w:val="20"/>
+          <w:szCs w:val="20"/>
+        </w:rPr>
+        <w:instrText xml:space="preserve"> HYPERLINK "https://docs.microsoft.com/en-us/dotnet/api/system.windows.documents.blockuicontainer?view=windowsdesktop-6.0" </w:instrText>
+      </w:r>
+      <w:r>
+        <w:rPr>
+          <w:rFonts w:ascii="Segoe UI" w:hAnsi="Segoe UI" w:cs="Segoe UI"/>
+          <w:color w:val="171717"/>
+          <w:sz w:val="20"/>
+          <w:szCs w:val="20"/>
+        </w:rPr>
+        <w:fldChar w:fldCharType="separate"/>
+      </w:r>
+      <w:r>
+        <w:rPr>
+          <w:rStyle w:val="Hyperlink"/>
+          <w:rFonts w:ascii="Segoe UI" w:hAnsi="Segoe UI" w:cs="Segoe UI"/>
+          <w:sz w:val="20"/>
+          <w:szCs w:val="20"/>
+        </w:rPr>
+        <w:t>BlockUIContainer</w:t>
+      </w:r>
+      <w:proofErr w:type="spellEnd"/>
+      <w:r>
+        <w:rPr>
+          <w:rFonts w:ascii="Segoe UI" w:hAnsi="Segoe UI" w:cs="Segoe UI"/>
+          <w:color w:val="171717"/>
+          <w:sz w:val="20"/>
+          <w:szCs w:val="20"/>
+        </w:rPr>
+        <w:fldChar w:fldCharType="end"/>
+      </w:r>
+      <w:r>
+        <w:rPr>
+          <w:rFonts w:ascii="Segoe UI" w:hAnsi="Segoe UI" w:cs="Segoe UI"/>
+          <w:color w:val="171717"/>
+          <w:sz w:val="20"/>
+          <w:szCs w:val="20"/>
+        </w:rPr>
+        <w:t>. Note that such a </w:t>
+      </w:r>
+      <w:proofErr w:type="spellStart"/>
+      <w:r>
+        <w:rPr>
+          <w:rFonts w:ascii="Segoe UI" w:hAnsi="Segoe UI" w:cs="Segoe UI"/>
+          <w:color w:val="171717"/>
+          <w:sz w:val="20"/>
+          <w:szCs w:val="20"/>
+        </w:rPr>
+        <w:fldChar w:fldCharType="begin"/>
+      </w:r>
+      <w:r>
+        <w:rPr>
+          <w:rFonts w:ascii="Segoe UI" w:hAnsi="Segoe UI" w:cs="Segoe UI"/>
+          <w:color w:val="171717"/>
+          <w:sz w:val="20"/>
+          <w:szCs w:val="20"/>
+        </w:rPr>
+        <w:instrText xml:space="preserve"> HYPERLINK "https://docs.microsoft.com/en-us/dotnet/api/system.windows.uielement?view=windowsdesktop-6.0" </w:instrText>
+      </w:r>
+      <w:r>
+        <w:rPr>
+          <w:rFonts w:ascii="Segoe UI" w:hAnsi="Segoe UI" w:cs="Segoe UI"/>
+          <w:color w:val="171717"/>
+          <w:sz w:val="20"/>
+          <w:szCs w:val="20"/>
+        </w:rPr>
+        <w:fldChar w:fldCharType="separate"/>
+      </w:r>
+      <w:r>
+        <w:rPr>
+          <w:rStyle w:val="Hyperlink"/>
+          <w:rFonts w:ascii="Segoe UI" w:hAnsi="Segoe UI" w:cs="Segoe UI"/>
+          <w:sz w:val="20"/>
+          <w:szCs w:val="20"/>
+        </w:rPr>
+        <w:t>UIElement</w:t>
+      </w:r>
+      <w:proofErr w:type="spellEnd"/>
+      <w:r>
+        <w:rPr>
+          <w:rFonts w:ascii="Segoe UI" w:hAnsi="Segoe UI" w:cs="Segoe UI"/>
+          <w:color w:val="171717"/>
+          <w:sz w:val="20"/>
+          <w:szCs w:val="20"/>
+        </w:rPr>
+        <w:fldChar w:fldCharType="end"/>
+      </w:r>
+      <w:r>
+        <w:rPr>
+          <w:rFonts w:ascii="Segoe UI" w:hAnsi="Segoe UI" w:cs="Segoe UI"/>
+          <w:color w:val="171717"/>
+          <w:sz w:val="20"/>
+          <w:szCs w:val="20"/>
+        </w:rPr>
+        <w:t> is always counted as exactly one symbol; any additional content or elements contained by the </w:t>
+      </w:r>
+      <w:proofErr w:type="spellStart"/>
+      <w:r>
+        <w:rPr>
+          <w:rFonts w:ascii="Segoe UI" w:hAnsi="Segoe UI" w:cs="Segoe UI"/>
+          <w:color w:val="171717"/>
+          <w:sz w:val="20"/>
+          <w:szCs w:val="20"/>
+        </w:rPr>
+        <w:fldChar w:fldCharType="begin"/>
+      </w:r>
+      <w:r>
+        <w:rPr>
+          <w:rFonts w:ascii="Segoe UI" w:hAnsi="Segoe UI" w:cs="Segoe UI"/>
+          <w:color w:val="171717"/>
+          <w:sz w:val="20"/>
+          <w:szCs w:val="20"/>
+        </w:rPr>
+        <w:instrText xml:space="preserve"> HYPERLINK "https://docs.microsoft.com/en-us/dotnet/api/system.windows.uielement?view=windowsdesktop-6.0" </w:instrText>
+      </w:r>
+      <w:r>
+        <w:rPr>
+          <w:rFonts w:ascii="Segoe UI" w:hAnsi="Segoe UI" w:cs="Segoe UI"/>
+          <w:color w:val="171717"/>
+          <w:sz w:val="20"/>
+          <w:szCs w:val="20"/>
+        </w:rPr>
+        <w:fldChar w:fldCharType="separate"/>
+      </w:r>
+      <w:r>
+        <w:rPr>
+          <w:rStyle w:val="Hyperlink"/>
+          <w:rFonts w:ascii="Segoe UI" w:hAnsi="Segoe UI" w:cs="Segoe UI"/>
+          <w:sz w:val="20"/>
+          <w:szCs w:val="20"/>
+        </w:rPr>
+        <w:t>UIElement</w:t>
+      </w:r>
+      <w:proofErr w:type="spellEnd"/>
+      <w:r>
+        <w:rPr>
+          <w:rFonts w:ascii="Segoe UI" w:hAnsi="Segoe UI" w:cs="Segoe UI"/>
+          <w:color w:val="171717"/>
+          <w:sz w:val="20"/>
+          <w:szCs w:val="20"/>
+        </w:rPr>
+        <w:fldChar w:fldCharType="end"/>
+      </w:r>
+      <w:r>
+        <w:rPr>
+          <w:rFonts w:ascii="Segoe UI" w:hAnsi="Segoe UI" w:cs="Segoe UI"/>
+          <w:color w:val="171717"/>
+          <w:sz w:val="20"/>
+          <w:szCs w:val="20"/>
+        </w:rPr>
+        <w:t> are not counted as symbols.</w:t>
+      </w:r>
+    </w:p>
+    <w:p>
+      <w:pPr>
+        <w:pStyle w:val="NormalWeb"/>
+        <w:numPr>
+          <w:ilvl w:val="1"/>
+          <w:numId w:val="5"/>
+        </w:numPr>
+        <w:shd w:val="clear" w:color="auto" w:fill="FFFFFF"/>
+        <w:rPr>
+          <w:rFonts w:ascii="Segoe UI" w:hAnsi="Segoe UI" w:cs="Segoe UI"/>
+          <w:color w:val="171717"/>
+          <w:sz w:val="20"/>
+          <w:szCs w:val="20"/>
+        </w:rPr>
+      </w:pPr>
+      <w:r>
+        <w:rPr>
+          <w:rFonts w:ascii="Segoe UI" w:hAnsi="Segoe UI" w:cs="Segoe UI"/>
+          <w:color w:val="171717"/>
+          <w:sz w:val="20"/>
+          <w:szCs w:val="20"/>
+        </w:rPr>
+        <w:t>Each 16-bit Unicode character inside of a text </w:t>
+      </w:r>
+      <w:hyperlink r:id="rId21" w:history="1">
+        <w:r>
+          <w:rPr>
+            <w:rStyle w:val="Hyperlink"/>
+            <w:rFonts w:ascii="Segoe UI" w:hAnsi="Segoe UI" w:cs="Segoe UI"/>
+            <w:sz w:val="20"/>
+            <w:szCs w:val="20"/>
+          </w:rPr>
+          <w:t>Run</w:t>
+        </w:r>
+      </w:hyperlink>
+      <w:r>
+        <w:rPr>
+          <w:rFonts w:ascii="Segoe UI" w:hAnsi="Segoe UI" w:cs="Segoe UI"/>
+          <w:color w:val="171717"/>
+          <w:sz w:val="20"/>
+          <w:szCs w:val="20"/>
+        </w:rPr>
+        <w:t> element.</w:t>
+      </w:r>
+    </w:p>
+    <w:p>
+      <w:pPr>
+        <w:pStyle w:val="NormalWeb"/>
+        <w:numPr>
+          <w:ilvl w:val="0"/>
+          <w:numId w:val="5"/>
+        </w:numPr>
+        <w:shd w:val="clear" w:color="auto" w:fill="FFFFFF"/>
+        <w:rPr>
+          <w:rFonts w:ascii="Segoe UI" w:hAnsi="Segoe UI" w:cs="Segoe UI"/>
+          <w:color w:val="171717"/>
+          <w:sz w:val="20"/>
+          <w:szCs w:val="20"/>
+        </w:rPr>
+      </w:pPr>
+      <w:r>
+        <w:rPr>
+          <w:rFonts w:ascii="Segoe UI" w:hAnsi="Segoe UI" w:cs="Segoe UI"/>
+          <w:color w:val="171717"/>
+          <w:sz w:val="20"/>
+          <w:szCs w:val="20"/>
+        </w:rPr>
+        <w:t>Text Container - A </w:t>
+      </w:r>
+      <w:r>
+        <w:rPr>
+          <w:rStyle w:val="Emphasis"/>
+          <w:rFonts w:ascii="Segoe UI" w:hAnsi="Segoe UI" w:cs="Segoe UI"/>
+          <w:color w:val="171717"/>
+          <w:sz w:val="20"/>
+          <w:szCs w:val="20"/>
+        </w:rPr>
+        <w:t>text container</w:t>
+      </w:r>
+      <w:r>
+        <w:rPr>
+          <w:rFonts w:ascii="Segoe UI" w:hAnsi="Segoe UI" w:cs="Segoe UI"/>
+          <w:color w:val="171717"/>
+          <w:sz w:val="20"/>
+          <w:szCs w:val="20"/>
+        </w:rPr>
+        <w:t> is the element that forms the ultimate border for the flow content at hand; the position indicated by a </w:t>
+      </w:r>
+      <w:proofErr w:type="spellStart"/>
+      <w:r>
+        <w:rPr>
+          <w:rFonts w:ascii="Segoe UI" w:hAnsi="Segoe UI" w:cs="Segoe UI"/>
+          <w:color w:val="171717"/>
+          <w:sz w:val="20"/>
+          <w:szCs w:val="20"/>
+        </w:rPr>
+        <w:fldChar w:fldCharType="begin"/>
+      </w:r>
+      <w:r>
+        <w:rPr>
+          <w:rFonts w:ascii="Segoe UI" w:hAnsi="Segoe UI" w:cs="Segoe UI"/>
+          <w:color w:val="171717"/>
+          <w:sz w:val="20"/>
+          <w:szCs w:val="20"/>
+        </w:rPr>
+        <w:instrText xml:space="preserve"> HYPERLINK "https://docs.microsoft.com/en-us/dotnet/api/system.windows.documents.textpointer?view=windowsdesktop-6.0" </w:instrText>
+      </w:r>
+      <w:r>
+        <w:rPr>
+          <w:rFonts w:ascii="Segoe UI" w:hAnsi="Segoe UI" w:cs="Segoe UI"/>
+          <w:color w:val="171717"/>
+          <w:sz w:val="20"/>
+          <w:szCs w:val="20"/>
+        </w:rPr>
+        <w:fldChar w:fldCharType="separate"/>
+      </w:r>
+      <w:r>
+        <w:rPr>
+          <w:rStyle w:val="Hyperlink"/>
+          <w:rFonts w:ascii="Segoe UI" w:hAnsi="Segoe UI" w:cs="Segoe UI"/>
+          <w:sz w:val="20"/>
+          <w:szCs w:val="20"/>
+        </w:rPr>
+        <w:t>TextPointer</w:t>
+      </w:r>
+      <w:proofErr w:type="spellEnd"/>
+      <w:r>
+        <w:rPr>
+          <w:rFonts w:ascii="Segoe UI" w:hAnsi="Segoe UI" w:cs="Segoe UI"/>
+          <w:color w:val="171717"/>
+          <w:sz w:val="20"/>
+          <w:szCs w:val="20"/>
+        </w:rPr>
+        <w:fldChar w:fldCharType="end"/>
+      </w:r>
+      <w:r>
+        <w:rPr>
+          <w:rFonts w:ascii="Segoe UI" w:hAnsi="Segoe UI" w:cs="Segoe UI"/>
+          <w:color w:val="171717"/>
+          <w:sz w:val="20"/>
+          <w:szCs w:val="20"/>
+        </w:rPr>
+        <w:t> always falls within a text container. Currently, a text container must be either a </w:t>
+      </w:r>
+      <w:proofErr w:type="spellStart"/>
+      <w:r>
+        <w:rPr>
+          <w:rFonts w:ascii="Segoe UI" w:hAnsi="Segoe UI" w:cs="Segoe UI"/>
+          <w:color w:val="171717"/>
+          <w:sz w:val="20"/>
+          <w:szCs w:val="20"/>
+        </w:rPr>
+        <w:fldChar w:fldCharType="begin"/>
+      </w:r>
+      <w:r>
+        <w:rPr>
+          <w:rFonts w:ascii="Segoe UI" w:hAnsi="Segoe UI" w:cs="Segoe UI"/>
+          <w:color w:val="171717"/>
+          <w:sz w:val="20"/>
+          <w:szCs w:val="20"/>
+        </w:rPr>
+        <w:instrText xml:space="preserve"> HYPERLINK "https://docs.microsoft.com/en-us/dotnet/api/system.windows.documents.flowdocument?view=windowsdesktop-6.0" </w:instrText>
+      </w:r>
+      <w:r>
+        <w:rPr>
+          <w:rFonts w:ascii="Segoe UI" w:hAnsi="Segoe UI" w:cs="Segoe UI"/>
+          <w:color w:val="171717"/>
+          <w:sz w:val="20"/>
+          <w:szCs w:val="20"/>
+        </w:rPr>
+        <w:fldChar w:fldCharType="separate"/>
+      </w:r>
+      <w:r>
+        <w:rPr>
+          <w:rStyle w:val="Hyperlink"/>
+          <w:rFonts w:ascii="Segoe UI" w:hAnsi="Segoe UI" w:cs="Segoe UI"/>
+          <w:sz w:val="20"/>
+          <w:szCs w:val="20"/>
+        </w:rPr>
+        <w:t>FlowDocument</w:t>
+      </w:r>
+      <w:proofErr w:type="spellEnd"/>
+      <w:r>
+        <w:rPr>
+          <w:rFonts w:ascii="Segoe UI" w:hAnsi="Segoe UI" w:cs="Segoe UI"/>
+          <w:color w:val="171717"/>
+          <w:sz w:val="20"/>
+          <w:szCs w:val="20"/>
+        </w:rPr>
+        <w:fldChar w:fldCharType="end"/>
+      </w:r>
+      <w:r>
+        <w:rPr>
+          <w:rFonts w:ascii="Segoe UI" w:hAnsi="Segoe UI" w:cs="Segoe UI"/>
+          <w:color w:val="171717"/>
+          <w:sz w:val="20"/>
+          <w:szCs w:val="20"/>
+        </w:rPr>
+        <w:t> or a </w:t>
+      </w:r>
+      <w:proofErr w:type="spellStart"/>
+      <w:r>
+        <w:rPr>
+          <w:rFonts w:ascii="Segoe UI" w:hAnsi="Segoe UI" w:cs="Segoe UI"/>
+          <w:color w:val="171717"/>
+          <w:sz w:val="20"/>
+          <w:szCs w:val="20"/>
+        </w:rPr>
+        <w:fldChar w:fldCharType="begin"/>
+      </w:r>
+      <w:r>
+        <w:rPr>
+          <w:rFonts w:ascii="Segoe UI" w:hAnsi="Segoe UI" w:cs="Segoe UI"/>
+          <w:color w:val="171717"/>
+          <w:sz w:val="20"/>
+          <w:szCs w:val="20"/>
+        </w:rPr>
+        <w:instrText xml:space="preserve"> HYPERLINK "https://docs.microsoft.com/en-us/dotnet/api/system.windows.controls.textblock?view=windowsdesktop-6.0" </w:instrText>
+      </w:r>
+      <w:r>
+        <w:rPr>
+          <w:rFonts w:ascii="Segoe UI" w:hAnsi="Segoe UI" w:cs="Segoe UI"/>
+          <w:color w:val="171717"/>
+          <w:sz w:val="20"/>
+          <w:szCs w:val="20"/>
+        </w:rPr>
+        <w:fldChar w:fldCharType="separate"/>
+      </w:r>
+      <w:r>
+        <w:rPr>
+          <w:rStyle w:val="Hyperlink"/>
+          <w:rFonts w:ascii="Segoe UI" w:hAnsi="Segoe UI" w:cs="Segoe UI"/>
+          <w:sz w:val="20"/>
+          <w:szCs w:val="20"/>
+        </w:rPr>
+        <w:t>TextBlock</w:t>
+      </w:r>
+      <w:proofErr w:type="spellEnd"/>
+      <w:r>
+        <w:rPr>
+          <w:rFonts w:ascii="Segoe UI" w:hAnsi="Segoe UI" w:cs="Segoe UI"/>
+          <w:color w:val="171717"/>
+          <w:sz w:val="20"/>
+          <w:szCs w:val="20"/>
+        </w:rPr>
+        <w:fldChar w:fldCharType="end"/>
+      </w:r>
+      <w:r>
+        <w:rPr>
+          <w:rFonts w:ascii="Segoe UI" w:hAnsi="Segoe UI" w:cs="Segoe UI"/>
+          <w:color w:val="171717"/>
+          <w:sz w:val="20"/>
+          <w:szCs w:val="20"/>
+        </w:rPr>
+        <w:t>. Generally speaking, operations between </w:t>
+      </w:r>
+      <w:proofErr w:type="spellStart"/>
+      <w:r>
+        <w:rPr>
+          <w:rFonts w:ascii="Segoe UI" w:hAnsi="Segoe UI" w:cs="Segoe UI"/>
+          <w:color w:val="171717"/>
+          <w:sz w:val="20"/>
+          <w:szCs w:val="20"/>
+        </w:rPr>
+        <w:fldChar w:fldCharType="begin"/>
+      </w:r>
+      <w:r>
+        <w:rPr>
+          <w:rFonts w:ascii="Segoe UI" w:hAnsi="Segoe UI" w:cs="Segoe UI"/>
+          <w:color w:val="171717"/>
+          <w:sz w:val="20"/>
+          <w:szCs w:val="20"/>
+        </w:rPr>
+        <w:instrText xml:space="preserve"> HYPERLINK "https://docs.microsoft.com/en-us/dotnet/api/system.windows.documents.textpointer?view=windowsdesktop-6.0" </w:instrText>
+      </w:r>
+      <w:r>
+        <w:rPr>
+          <w:rFonts w:ascii="Segoe UI" w:hAnsi="Segoe UI" w:cs="Segoe UI"/>
+          <w:color w:val="171717"/>
+          <w:sz w:val="20"/>
+          <w:szCs w:val="20"/>
+        </w:rPr>
+        <w:fldChar w:fldCharType="separate"/>
+      </w:r>
+      <w:r>
+        <w:rPr>
+          <w:rStyle w:val="Hyperlink"/>
+          <w:rFonts w:ascii="Segoe UI" w:hAnsi="Segoe UI" w:cs="Segoe UI"/>
+          <w:sz w:val="20"/>
+          <w:szCs w:val="20"/>
+        </w:rPr>
+        <w:t>TextPointer</w:t>
+      </w:r>
+      <w:proofErr w:type="spellEnd"/>
+      <w:r>
+        <w:rPr>
+          <w:rFonts w:ascii="Segoe UI" w:hAnsi="Segoe UI" w:cs="Segoe UI"/>
+          <w:color w:val="171717"/>
+          <w:sz w:val="20"/>
+          <w:szCs w:val="20"/>
+        </w:rPr>
+        <w:fldChar w:fldCharType="end"/>
+      </w:r>
+      <w:r>
+        <w:rPr>
+          <w:rFonts w:ascii="Segoe UI" w:hAnsi="Segoe UI" w:cs="Segoe UI"/>
+          <w:color w:val="171717"/>
+          <w:sz w:val="20"/>
+          <w:szCs w:val="20"/>
+        </w:rPr>
+        <w:t> instances in different text containers are not supported.</w:t>
+      </w:r>
+    </w:p>
+    <w:p>
+      <w:pPr>
+        <w:pStyle w:val="NormalWeb"/>
+        <w:numPr>
+          <w:ilvl w:val="0"/>
+          <w:numId w:val="5"/>
+        </w:numPr>
+        <w:shd w:val="clear" w:color="auto" w:fill="FFFFFF"/>
+        <w:rPr>
+          <w:rFonts w:ascii="Segoe UI" w:hAnsi="Segoe UI" w:cs="Segoe UI"/>
+          <w:color w:val="171717"/>
+          <w:sz w:val="20"/>
+          <w:szCs w:val="20"/>
+        </w:rPr>
+      </w:pPr>
+      <w:r>
+        <w:rPr>
+          <w:rFonts w:ascii="Segoe UI" w:hAnsi="Segoe UI" w:cs="Segoe UI"/>
+          <w:color w:val="171717"/>
+          <w:sz w:val="20"/>
+          <w:szCs w:val="20"/>
+        </w:rPr>
+        <w:t>Document - The content in a text container is referred to as a </w:t>
+      </w:r>
+      <w:r>
+        <w:rPr>
+          <w:rStyle w:val="Emphasis"/>
+          <w:rFonts w:ascii="Segoe UI" w:hAnsi="Segoe UI" w:cs="Segoe UI"/>
+          <w:color w:val="171717"/>
+          <w:sz w:val="20"/>
+          <w:szCs w:val="20"/>
+        </w:rPr>
+        <w:t>document</w:t>
+      </w:r>
+      <w:r>
+        <w:rPr>
+          <w:rFonts w:ascii="Segoe UI" w:hAnsi="Segoe UI" w:cs="Segoe UI"/>
+          <w:color w:val="171717"/>
+          <w:sz w:val="20"/>
+          <w:szCs w:val="20"/>
+        </w:rPr>
+        <w:t>, as in the </w:t>
+      </w:r>
+      <w:proofErr w:type="spellStart"/>
+      <w:r>
+        <w:rPr>
+          <w:rFonts w:ascii="Segoe UI" w:hAnsi="Segoe UI" w:cs="Segoe UI"/>
+          <w:color w:val="171717"/>
+          <w:sz w:val="20"/>
+          <w:szCs w:val="20"/>
+        </w:rPr>
+        <w:fldChar w:fldCharType="begin"/>
+      </w:r>
+      <w:r>
+        <w:rPr>
+          <w:rFonts w:ascii="Segoe UI" w:hAnsi="Segoe UI" w:cs="Segoe UI"/>
+          <w:color w:val="171717"/>
+          <w:sz w:val="20"/>
+          <w:szCs w:val="20"/>
+        </w:rPr>
+        <w:instrText xml:space="preserve"> HYPERLINK "https://docs.microsoft.com/en-us/dotnet/api/system.windows.documents.textpointer.isinsamedocument?view=windowsdesktop-6.0" </w:instrText>
+      </w:r>
+      <w:r>
+        <w:rPr>
+          <w:rFonts w:ascii="Segoe UI" w:hAnsi="Segoe UI" w:cs="Segoe UI"/>
+          <w:color w:val="171717"/>
+          <w:sz w:val="20"/>
+          <w:szCs w:val="20"/>
+        </w:rPr>
+        <w:fldChar w:fldCharType="separate"/>
+      </w:r>
+      <w:r>
+        <w:rPr>
+          <w:rStyle w:val="Hyperlink"/>
+          <w:rFonts w:ascii="Segoe UI" w:hAnsi="Segoe UI" w:cs="Segoe UI"/>
+          <w:sz w:val="20"/>
+          <w:szCs w:val="20"/>
+        </w:rPr>
+        <w:t>IsInSameDocument</w:t>
+      </w:r>
+      <w:proofErr w:type="spellEnd"/>
+      <w:r>
+        <w:rPr>
+          <w:rFonts w:ascii="Segoe UI" w:hAnsi="Segoe UI" w:cs="Segoe UI"/>
+          <w:color w:val="171717"/>
+          <w:sz w:val="20"/>
+          <w:szCs w:val="20"/>
+        </w:rPr>
+        <w:fldChar w:fldCharType="end"/>
+      </w:r>
+      <w:r>
+        <w:rPr>
+          <w:rFonts w:ascii="Segoe UI" w:hAnsi="Segoe UI" w:cs="Segoe UI"/>
+          <w:color w:val="171717"/>
+          <w:sz w:val="20"/>
+          <w:szCs w:val="20"/>
+        </w:rPr>
+        <w:t> method and the </w:t>
+      </w:r>
+      <w:proofErr w:type="spellStart"/>
+      <w:r>
+        <w:rPr>
+          <w:rFonts w:ascii="Segoe UI" w:hAnsi="Segoe UI" w:cs="Segoe UI"/>
+          <w:color w:val="171717"/>
+          <w:sz w:val="20"/>
+          <w:szCs w:val="20"/>
+        </w:rPr>
+        <w:fldChar w:fldCharType="begin"/>
+      </w:r>
+      <w:r>
+        <w:rPr>
+          <w:rFonts w:ascii="Segoe UI" w:hAnsi="Segoe UI" w:cs="Segoe UI"/>
+          <w:color w:val="171717"/>
+          <w:sz w:val="20"/>
+          <w:szCs w:val="20"/>
+        </w:rPr>
+        <w:instrText xml:space="preserve"> HYPERLINK "https://docs.microsoft.com/en-us/dotnet/api/system.windows.documents.textpointer.documentstart?view=windowsdesktop-6.0" </w:instrText>
+      </w:r>
+      <w:r>
+        <w:rPr>
+          <w:rFonts w:ascii="Segoe UI" w:hAnsi="Segoe UI" w:cs="Segoe UI"/>
+          <w:color w:val="171717"/>
+          <w:sz w:val="20"/>
+          <w:szCs w:val="20"/>
+        </w:rPr>
+        <w:fldChar w:fldCharType="separate"/>
+      </w:r>
+      <w:r>
+        <w:rPr>
+          <w:rStyle w:val="Hyperlink"/>
+          <w:rFonts w:ascii="Segoe UI" w:hAnsi="Segoe UI" w:cs="Segoe UI"/>
+          <w:sz w:val="20"/>
+          <w:szCs w:val="20"/>
+        </w:rPr>
+        <w:t>DocumentStart</w:t>
+      </w:r>
+      <w:proofErr w:type="spellEnd"/>
+      <w:r>
+        <w:rPr>
+          <w:rFonts w:ascii="Segoe UI" w:hAnsi="Segoe UI" w:cs="Segoe UI"/>
+          <w:color w:val="171717"/>
+          <w:sz w:val="20"/>
+          <w:szCs w:val="20"/>
+        </w:rPr>
+        <w:fldChar w:fldCharType="end"/>
+      </w:r>
+      <w:r>
+        <w:rPr>
+          <w:rFonts w:ascii="Segoe UI" w:hAnsi="Segoe UI" w:cs="Segoe UI"/>
+          <w:color w:val="171717"/>
+          <w:sz w:val="20"/>
+          <w:szCs w:val="20"/>
+        </w:rPr>
+        <w:t> and </w:t>
+      </w:r>
+      <w:proofErr w:type="spellStart"/>
+      <w:r>
+        <w:rPr>
+          <w:rFonts w:ascii="Segoe UI" w:hAnsi="Segoe UI" w:cs="Segoe UI"/>
+          <w:color w:val="171717"/>
+          <w:sz w:val="20"/>
+          <w:szCs w:val="20"/>
+        </w:rPr>
+        <w:fldChar w:fldCharType="begin"/>
+      </w:r>
+      <w:r>
+        <w:rPr>
+          <w:rFonts w:ascii="Segoe UI" w:hAnsi="Segoe UI" w:cs="Segoe UI"/>
+          <w:color w:val="171717"/>
+          <w:sz w:val="20"/>
+          <w:szCs w:val="20"/>
+        </w:rPr>
+        <w:instrText xml:space="preserve"> HYPERLINK "https://docs.microsoft.com/en-us/dotnet/api/system.windows.documents.textpointer.documentend?view=windowsdesktop-6.0" </w:instrText>
+      </w:r>
+      <w:r>
+        <w:rPr>
+          <w:rFonts w:ascii="Segoe UI" w:hAnsi="Segoe UI" w:cs="Segoe UI"/>
+          <w:color w:val="171717"/>
+          <w:sz w:val="20"/>
+          <w:szCs w:val="20"/>
+        </w:rPr>
+        <w:fldChar w:fldCharType="separate"/>
+      </w:r>
+      <w:r>
+        <w:rPr>
+          <w:rStyle w:val="Hyperlink"/>
+          <w:rFonts w:ascii="Segoe UI" w:hAnsi="Segoe UI" w:cs="Segoe UI"/>
+          <w:sz w:val="20"/>
+          <w:szCs w:val="20"/>
+        </w:rPr>
+        <w:t>DocumentEnd</w:t>
+      </w:r>
+      <w:proofErr w:type="spellEnd"/>
+      <w:r>
+        <w:rPr>
+          <w:rFonts w:ascii="Segoe UI" w:hAnsi="Segoe UI" w:cs="Segoe UI"/>
+          <w:color w:val="171717"/>
+          <w:sz w:val="20"/>
+          <w:szCs w:val="20"/>
+        </w:rPr>
+        <w:fldChar w:fldCharType="end"/>
+      </w:r>
+      <w:r>
+        <w:rPr>
+          <w:rFonts w:ascii="Segoe UI" w:hAnsi="Segoe UI" w:cs="Segoe UI"/>
+          <w:color w:val="171717"/>
+          <w:sz w:val="20"/>
+          <w:szCs w:val="20"/>
+        </w:rPr>
+        <w:t> properties.</w:t>
+      </w:r>
+    </w:p>
+    <w:p>
+      <w:pPr>
+        <w:pStyle w:val="ListParagraph"/>
+        <w:numPr>
+          <w:ilvl w:val="0"/>
+          <w:numId w:val="1"/>
+        </w:numPr>
+        <w:rPr>
+          <w:b/>
+          <w:bCs/>
+        </w:rPr>
+      </w:pPr>
+    </w:p>
+    <w:p>
+      <w:pPr>
+        <w:rPr>
+          <w:b/>
+          <w:bCs/>
+        </w:rPr>
+      </w:pPr>
+    </w:p>
+    <w:p>
+      <w:pPr>
+        <w:rPr>
+          <w:b/>
+          <w:bCs/>
+        </w:rPr>
+      </w:pPr>
+      <w:proofErr w:type="spellStart"/>
+      <w:r>
+        <w:rPr>
+          <w:b/>
+          <w:bCs/>
+        </w:rPr>
+        <w:t>TextRange</w:t>
+      </w:r>
+      <w:proofErr w:type="spellEnd"/>
+      <w:r>
+        <w:rPr>
+          <w:b/>
+          <w:bCs/>
+        </w:rPr>
+        <w:t xml:space="preserve"> Class</w:t>
+      </w:r>
+    </w:p>
+    <w:p>
+      <w:pPr>
+        <w:pStyle w:val="ListParagraph"/>
+        <w:numPr>
+          <w:ilvl w:val="0"/>
+          <w:numId w:val="1"/>
+        </w:numPr>
+        <w:rPr>
+          <w:b/>
+          <w:bCs/>
+        </w:rPr>
+      </w:pPr>
+      <w:r>
+        <w:rPr>
+          <w:rFonts w:ascii="Segoe UI" w:hAnsi="Segoe UI" w:cs="Segoe UI"/>
+          <w:color w:val="171717"/>
+          <w:shd w:val="clear" w:color="auto" w:fill="FFFFFF"/>
+        </w:rPr>
+        <w:t>Represents a selection of content between two </w:t>
+      </w:r>
+      <w:proofErr w:type="spellStart"/>
+      <w:r>
+        <w:fldChar w:fldCharType="begin"/>
+      </w:r>
+      <w:r>
+        <w:instrText xml:space="preserve"> HYPERLINK "https://docs.microsoft.com/en-us/dotnet/api/system.windows.documents.textpointer?view=windowsdesktop-6.0" </w:instrText>
+      </w:r>
+      <w:r>
+        <w:fldChar w:fldCharType="separate"/>
+      </w:r>
+      <w:r>
+        <w:rPr>
+          <w:rStyle w:val="Hyperlink"/>
+          <w:rFonts w:ascii="Segoe UI" w:hAnsi="Segoe UI" w:cs="Segoe UI"/>
+          <w:u w:val="none"/>
+          <w:shd w:val="clear" w:color="auto" w:fill="FFFFFF"/>
+        </w:rPr>
+        <w:t>TextPointer</w:t>
+      </w:r>
+      <w:proofErr w:type="spellEnd"/>
+      <w:r>
+        <w:fldChar w:fldCharType="end"/>
+      </w:r>
+      <w:r>
+        <w:rPr>
+          <w:rFonts w:ascii="Segoe UI" w:hAnsi="Segoe UI" w:cs="Segoe UI"/>
+          <w:color w:val="171717"/>
+          <w:shd w:val="clear" w:color="auto" w:fill="FFFFFF"/>
+        </w:rPr>
+        <w:t> positions.</w:t>
+      </w:r>
+    </w:p>
+    <w:p>
+      <w:pPr>
+        <w:pStyle w:val="ListParagraph"/>
+        <w:numPr>
+          <w:ilvl w:val="0"/>
+          <w:numId w:val="1"/>
+        </w:numPr>
+        <w:rPr>
+          <w:b/>
+          <w:bCs/>
+        </w:rPr>
+      </w:pPr>
+    </w:p>
+    <w:p>
+      <w:pPr>
+        <w:pStyle w:val="NormalWeb"/>
+        <w:numPr>
+          <w:ilvl w:val="0"/>
+          <w:numId w:val="1"/>
+        </w:numPr>
+        <w:shd w:val="clear" w:color="auto" w:fill="FFFFFF"/>
+        <w:rPr>
+          <w:rFonts w:ascii="Segoe UI" w:hAnsi="Segoe UI" w:cs="Segoe UI"/>
+          <w:color w:val="171717"/>
+        </w:rPr>
+      </w:pPr>
+      <w:r>
+        <w:rPr>
+          <w:rFonts w:ascii="Segoe UI" w:hAnsi="Segoe UI" w:cs="Segoe UI"/>
+          <w:color w:val="171717"/>
+        </w:rPr>
+        <w:t>The </w:t>
+      </w:r>
+      <w:proofErr w:type="spellStart"/>
+      <w:r>
+        <w:rPr>
+          <w:rFonts w:ascii="Segoe UI" w:hAnsi="Segoe UI" w:cs="Segoe UI"/>
+          <w:color w:val="171717"/>
+        </w:rPr>
+        <w:fldChar w:fldCharType="begin"/>
+      </w:r>
+      <w:r>
+        <w:rPr>
+          <w:rFonts w:ascii="Segoe UI" w:hAnsi="Segoe UI" w:cs="Segoe UI"/>
+          <w:color w:val="171717"/>
+        </w:rPr>
+        <w:instrText xml:space="preserve"> HYPERLINK "https://docs.microsoft.com/en-us/dotnet/api/system.windows.documents.textrange?view=windowsdesktop-6.0" </w:instrText>
+      </w:r>
+      <w:r>
+        <w:rPr>
+          <w:rFonts w:ascii="Segoe UI" w:hAnsi="Segoe UI" w:cs="Segoe UI"/>
+          <w:color w:val="171717"/>
+        </w:rPr>
+        <w:fldChar w:fldCharType="separate"/>
+      </w:r>
+      <w:r>
+        <w:rPr>
+          <w:rStyle w:val="Hyperlink"/>
+          <w:rFonts w:ascii="Segoe UI" w:hAnsi="Segoe UI" w:cs="Segoe UI"/>
+        </w:rPr>
+        <w:t>TextRange</w:t>
+      </w:r>
+      <w:proofErr w:type="spellEnd"/>
+      <w:r>
+        <w:rPr>
+          <w:rFonts w:ascii="Segoe UI" w:hAnsi="Segoe UI" w:cs="Segoe UI"/>
+          <w:color w:val="171717"/>
+        </w:rPr>
+        <w:fldChar w:fldCharType="end"/>
+      </w:r>
+      <w:r>
+        <w:rPr>
+          <w:rFonts w:ascii="Segoe UI" w:hAnsi="Segoe UI" w:cs="Segoe UI"/>
+          <w:color w:val="171717"/>
+        </w:rPr>
+        <w:t> class introduces the following terminology.</w:t>
+      </w:r>
+    </w:p>
+    <w:p>
+      <w:pPr>
+        <w:pStyle w:val="NormalWeb"/>
+        <w:numPr>
+          <w:ilvl w:val="0"/>
+          <w:numId w:val="3"/>
+        </w:numPr>
+        <w:shd w:val="clear" w:color="auto" w:fill="FFFFFF"/>
+        <w:rPr>
+          <w:rFonts w:ascii="Segoe UI" w:hAnsi="Segoe UI" w:cs="Segoe UI"/>
+          <w:color w:val="171717"/>
+          <w:sz w:val="20"/>
+          <w:szCs w:val="20"/>
+        </w:rPr>
+      </w:pPr>
+      <w:r>
+        <w:rPr>
+          <w:rStyle w:val="Strong"/>
+          <w:rFonts w:ascii="Segoe UI" w:hAnsi="Segoe UI" w:cs="Segoe UI"/>
+          <w:color w:val="171717"/>
+          <w:sz w:val="20"/>
+          <w:szCs w:val="20"/>
+        </w:rPr>
+        <w:t>Selection</w:t>
+      </w:r>
+      <w:r>
+        <w:rPr>
+          <w:rFonts w:ascii="Segoe UI" w:hAnsi="Segoe UI" w:cs="Segoe UI"/>
+          <w:color w:val="171717"/>
+          <w:sz w:val="20"/>
+          <w:szCs w:val="20"/>
+        </w:rPr>
+        <w:t> - A </w:t>
+      </w:r>
+      <w:proofErr w:type="spellStart"/>
+      <w:r>
+        <w:rPr>
+          <w:rFonts w:ascii="Segoe UI" w:hAnsi="Segoe UI" w:cs="Segoe UI"/>
+          <w:color w:val="171717"/>
+          <w:sz w:val="20"/>
+          <w:szCs w:val="20"/>
+        </w:rPr>
+        <w:fldChar w:fldCharType="begin"/>
+      </w:r>
+      <w:r>
+        <w:rPr>
+          <w:rFonts w:ascii="Segoe UI" w:hAnsi="Segoe UI" w:cs="Segoe UI"/>
+          <w:color w:val="171717"/>
+          <w:sz w:val="20"/>
+          <w:szCs w:val="20"/>
+        </w:rPr>
+        <w:instrText xml:space="preserve"> HYPERLINK "https://docs.microsoft.com/en-us/dotnet/api/system.windows.documents.textrange?view=windowsdesktop-6.0" </w:instrText>
+      </w:r>
+      <w:r>
+        <w:rPr>
+          <w:rFonts w:ascii="Segoe UI" w:hAnsi="Segoe UI" w:cs="Segoe UI"/>
+          <w:color w:val="171717"/>
+          <w:sz w:val="20"/>
+          <w:szCs w:val="20"/>
+        </w:rPr>
+        <w:fldChar w:fldCharType="separate"/>
+      </w:r>
+      <w:r>
+        <w:rPr>
+          <w:rStyle w:val="Hyperlink"/>
+          <w:rFonts w:ascii="Segoe UI" w:hAnsi="Segoe UI" w:cs="Segoe UI"/>
+          <w:sz w:val="20"/>
+          <w:szCs w:val="20"/>
+        </w:rPr>
+        <w:t>TextRange</w:t>
+      </w:r>
+      <w:proofErr w:type="spellEnd"/>
+      <w:r>
+        <w:rPr>
+          <w:rFonts w:ascii="Segoe UI" w:hAnsi="Segoe UI" w:cs="Segoe UI"/>
+          <w:color w:val="171717"/>
+          <w:sz w:val="20"/>
+          <w:szCs w:val="20"/>
+        </w:rPr>
+        <w:fldChar w:fldCharType="end"/>
+      </w:r>
+      <w:r>
+        <w:rPr>
+          <w:rFonts w:ascii="Segoe UI" w:hAnsi="Segoe UI" w:cs="Segoe UI"/>
+          <w:color w:val="171717"/>
+          <w:sz w:val="20"/>
+          <w:szCs w:val="20"/>
+        </w:rPr>
+        <w:t> is a selection of content between two positions indicated by </w:t>
+      </w:r>
+      <w:proofErr w:type="spellStart"/>
+      <w:r>
+        <w:rPr>
+          <w:rStyle w:val="Strong"/>
+          <w:rFonts w:ascii="Segoe UI" w:hAnsi="Segoe UI" w:cs="Segoe UI"/>
+          <w:color w:val="171717"/>
+          <w:sz w:val="20"/>
+          <w:szCs w:val="20"/>
+        </w:rPr>
+        <w:t>TextPointers</w:t>
+      </w:r>
+      <w:proofErr w:type="spellEnd"/>
+      <w:r>
+        <w:rPr>
+          <w:rFonts w:ascii="Segoe UI" w:hAnsi="Segoe UI" w:cs="Segoe UI"/>
+          <w:color w:val="171717"/>
+          <w:sz w:val="20"/>
+          <w:szCs w:val="20"/>
+        </w:rPr>
+        <w:t>. One of these positions a fixed anchor with respect to the selection, while the other position is movable. This is similar to how a selection made by a user using the mouse or keyboard behaves.</w:t>
+      </w:r>
+    </w:p>
+    <w:p>
+      <w:pPr>
+        <w:pStyle w:val="NormalWeb"/>
+        <w:numPr>
+          <w:ilvl w:val="0"/>
+          <w:numId w:val="3"/>
+        </w:numPr>
+        <w:shd w:val="clear" w:color="auto" w:fill="FFFFFF"/>
+        <w:rPr>
+          <w:rFonts w:ascii="Segoe UI" w:hAnsi="Segoe UI" w:cs="Segoe UI"/>
+          <w:color w:val="171717"/>
+          <w:sz w:val="20"/>
+          <w:szCs w:val="20"/>
+        </w:rPr>
+      </w:pPr>
+      <w:r>
+        <w:rPr>
+          <w:rStyle w:val="Strong"/>
+          <w:rFonts w:ascii="Segoe UI" w:hAnsi="Segoe UI" w:cs="Segoe UI"/>
+          <w:color w:val="171717"/>
+          <w:sz w:val="20"/>
+          <w:szCs w:val="20"/>
+        </w:rPr>
+        <w:t>Current Selection</w:t>
+      </w:r>
+      <w:r>
+        <w:rPr>
+          <w:rFonts w:ascii="Segoe UI" w:hAnsi="Segoe UI" w:cs="Segoe UI"/>
+          <w:color w:val="171717"/>
+          <w:sz w:val="20"/>
+          <w:szCs w:val="20"/>
+        </w:rPr>
+        <w:t> - Because a </w:t>
+      </w:r>
+      <w:proofErr w:type="spellStart"/>
+      <w:r>
+        <w:rPr>
+          <w:rFonts w:ascii="Segoe UI" w:hAnsi="Segoe UI" w:cs="Segoe UI"/>
+          <w:color w:val="171717"/>
+          <w:sz w:val="20"/>
+          <w:szCs w:val="20"/>
+        </w:rPr>
+        <w:fldChar w:fldCharType="begin"/>
+      </w:r>
+      <w:r>
+        <w:rPr>
+          <w:rFonts w:ascii="Segoe UI" w:hAnsi="Segoe UI" w:cs="Segoe UI"/>
+          <w:color w:val="171717"/>
+          <w:sz w:val="20"/>
+          <w:szCs w:val="20"/>
+        </w:rPr>
+        <w:instrText xml:space="preserve"> HYPERLINK "https://docs.microsoft.com/en-us/dotnet/api/system.windows.documents.textrange?view=windowsdesktop-6.0" </w:instrText>
+      </w:r>
+      <w:r>
+        <w:rPr>
+          <w:rFonts w:ascii="Segoe UI" w:hAnsi="Segoe UI" w:cs="Segoe UI"/>
+          <w:color w:val="171717"/>
+          <w:sz w:val="20"/>
+          <w:szCs w:val="20"/>
+        </w:rPr>
+        <w:fldChar w:fldCharType="separate"/>
+      </w:r>
+      <w:r>
+        <w:rPr>
+          <w:rStyle w:val="Hyperlink"/>
+          <w:rFonts w:ascii="Segoe UI" w:hAnsi="Segoe UI" w:cs="Segoe UI"/>
+          <w:sz w:val="20"/>
+          <w:szCs w:val="20"/>
+        </w:rPr>
+        <w:t>TextRange</w:t>
+      </w:r>
+      <w:proofErr w:type="spellEnd"/>
+      <w:r>
+        <w:rPr>
+          <w:rFonts w:ascii="Segoe UI" w:hAnsi="Segoe UI" w:cs="Segoe UI"/>
+          <w:color w:val="171717"/>
+          <w:sz w:val="20"/>
+          <w:szCs w:val="20"/>
+        </w:rPr>
+        <w:fldChar w:fldCharType="end"/>
+      </w:r>
+      <w:r>
+        <w:rPr>
+          <w:rFonts w:ascii="Segoe UI" w:hAnsi="Segoe UI" w:cs="Segoe UI"/>
+          <w:color w:val="171717"/>
+          <w:sz w:val="20"/>
+          <w:szCs w:val="20"/>
+        </w:rPr>
+        <w:t> always indicates a selection in content, it makes sense to simply refer to the selection indicated by a </w:t>
+      </w:r>
+      <w:proofErr w:type="spellStart"/>
+      <w:r>
+        <w:rPr>
+          <w:rFonts w:ascii="Segoe UI" w:hAnsi="Segoe UI" w:cs="Segoe UI"/>
+          <w:color w:val="171717"/>
+          <w:sz w:val="20"/>
+          <w:szCs w:val="20"/>
+        </w:rPr>
+        <w:fldChar w:fldCharType="begin"/>
+      </w:r>
+      <w:r>
+        <w:rPr>
+          <w:rFonts w:ascii="Segoe UI" w:hAnsi="Segoe UI" w:cs="Segoe UI"/>
+          <w:color w:val="171717"/>
+          <w:sz w:val="20"/>
+          <w:szCs w:val="20"/>
+        </w:rPr>
+        <w:instrText xml:space="preserve"> HYPERLINK "https://docs.microsoft.com/en-us/dotnet/api/system.windows.documents.textrange?view=windowsdesktop-6.0" </w:instrText>
+      </w:r>
+      <w:r>
+        <w:rPr>
+          <w:rFonts w:ascii="Segoe UI" w:hAnsi="Segoe UI" w:cs="Segoe UI"/>
+          <w:color w:val="171717"/>
+          <w:sz w:val="20"/>
+          <w:szCs w:val="20"/>
+        </w:rPr>
+        <w:fldChar w:fldCharType="separate"/>
+      </w:r>
+      <w:r>
+        <w:rPr>
+          <w:rStyle w:val="Hyperlink"/>
+          <w:rFonts w:ascii="Segoe UI" w:hAnsi="Segoe UI" w:cs="Segoe UI"/>
+          <w:sz w:val="20"/>
+          <w:szCs w:val="20"/>
+        </w:rPr>
+        <w:t>TextRange</w:t>
+      </w:r>
+      <w:proofErr w:type="spellEnd"/>
+      <w:r>
+        <w:rPr>
+          <w:rFonts w:ascii="Segoe UI" w:hAnsi="Segoe UI" w:cs="Segoe UI"/>
+          <w:color w:val="171717"/>
+          <w:sz w:val="20"/>
+          <w:szCs w:val="20"/>
+        </w:rPr>
+        <w:fldChar w:fldCharType="end"/>
+      </w:r>
+      <w:r>
+        <w:rPr>
+          <w:rFonts w:ascii="Segoe UI" w:hAnsi="Segoe UI" w:cs="Segoe UI"/>
+          <w:color w:val="171717"/>
+          <w:sz w:val="20"/>
+          <w:szCs w:val="20"/>
+        </w:rPr>
+        <w:t> as the </w:t>
+      </w:r>
+      <w:r>
+        <w:rPr>
+          <w:rStyle w:val="Emphasis"/>
+          <w:rFonts w:ascii="Segoe UI" w:hAnsi="Segoe UI" w:cs="Segoe UI"/>
+          <w:color w:val="171717"/>
+          <w:sz w:val="20"/>
+          <w:szCs w:val="20"/>
+        </w:rPr>
+        <w:t>current selection</w:t>
+      </w:r>
+      <w:r>
+        <w:rPr>
+          <w:rFonts w:ascii="Segoe UI" w:hAnsi="Segoe UI" w:cs="Segoe UI"/>
+          <w:color w:val="171717"/>
+          <w:sz w:val="20"/>
+          <w:szCs w:val="20"/>
+        </w:rPr>
+        <w:t>.</w:t>
+      </w:r>
+    </w:p>
+    <w:p>
+      <w:pPr>
+        <w:pStyle w:val="NormalWeb"/>
+        <w:numPr>
+          <w:ilvl w:val="0"/>
+          <w:numId w:val="3"/>
+        </w:numPr>
+        <w:shd w:val="clear" w:color="auto" w:fill="FFFFFF"/>
+        <w:rPr>
+          <w:rFonts w:ascii="Segoe UI" w:hAnsi="Segoe UI" w:cs="Segoe UI"/>
+          <w:color w:val="171717"/>
+          <w:sz w:val="20"/>
+          <w:szCs w:val="20"/>
+        </w:rPr>
+      </w:pPr>
+      <w:r>
+        <w:rPr>
+          <w:rStyle w:val="Strong"/>
+          <w:rFonts w:ascii="Segoe UI" w:hAnsi="Segoe UI" w:cs="Segoe UI"/>
+          <w:color w:val="171717"/>
+          <w:sz w:val="20"/>
+          <w:szCs w:val="20"/>
+        </w:rPr>
+        <w:t>Text Container</w:t>
+      </w:r>
+      <w:r>
+        <w:rPr>
+          <w:rFonts w:ascii="Segoe UI" w:hAnsi="Segoe UI" w:cs="Segoe UI"/>
+          <w:color w:val="171717"/>
+          <w:sz w:val="20"/>
+          <w:szCs w:val="20"/>
+        </w:rPr>
+        <w:t> - A </w:t>
+      </w:r>
+      <w:r>
+        <w:rPr>
+          <w:rStyle w:val="Emphasis"/>
+          <w:rFonts w:ascii="Segoe UI" w:hAnsi="Segoe UI" w:cs="Segoe UI"/>
+          <w:color w:val="171717"/>
+          <w:sz w:val="20"/>
+          <w:szCs w:val="20"/>
+        </w:rPr>
+        <w:t>text container</w:t>
+      </w:r>
+      <w:r>
+        <w:rPr>
+          <w:rFonts w:ascii="Segoe UI" w:hAnsi="Segoe UI" w:cs="Segoe UI"/>
+          <w:color w:val="171717"/>
+          <w:sz w:val="20"/>
+          <w:szCs w:val="20"/>
+        </w:rPr>
+        <w:t> is the element that forms the ultimate border for the flow content at hand; the selection indicated by a </w:t>
+      </w:r>
+      <w:proofErr w:type="spellStart"/>
+      <w:r>
+        <w:rPr>
+          <w:rFonts w:ascii="Segoe UI" w:hAnsi="Segoe UI" w:cs="Segoe UI"/>
+          <w:color w:val="171717"/>
+          <w:sz w:val="20"/>
+          <w:szCs w:val="20"/>
+        </w:rPr>
+        <w:fldChar w:fldCharType="begin"/>
+      </w:r>
+      <w:r>
+        <w:rPr>
+          <w:rFonts w:ascii="Segoe UI" w:hAnsi="Segoe UI" w:cs="Segoe UI"/>
+          <w:color w:val="171717"/>
+          <w:sz w:val="20"/>
+          <w:szCs w:val="20"/>
+        </w:rPr>
+        <w:instrText xml:space="preserve"> HYPERLINK "https://docs.microsoft.com/en-us/dotnet/api/system.windows.documents.textrange?view=windowsdesktop-6.0" </w:instrText>
+      </w:r>
+      <w:r>
+        <w:rPr>
+          <w:rFonts w:ascii="Segoe UI" w:hAnsi="Segoe UI" w:cs="Segoe UI"/>
+          <w:color w:val="171717"/>
+          <w:sz w:val="20"/>
+          <w:szCs w:val="20"/>
+        </w:rPr>
+        <w:fldChar w:fldCharType="separate"/>
+      </w:r>
+      <w:r>
+        <w:rPr>
+          <w:rStyle w:val="Hyperlink"/>
+          <w:rFonts w:ascii="Segoe UI" w:hAnsi="Segoe UI" w:cs="Segoe UI"/>
+          <w:sz w:val="20"/>
+          <w:szCs w:val="20"/>
+        </w:rPr>
+        <w:t>TextRange</w:t>
+      </w:r>
+      <w:proofErr w:type="spellEnd"/>
+      <w:r>
+        <w:rPr>
+          <w:rFonts w:ascii="Segoe UI" w:hAnsi="Segoe UI" w:cs="Segoe UI"/>
+          <w:color w:val="171717"/>
+          <w:sz w:val="20"/>
+          <w:szCs w:val="20"/>
+        </w:rPr>
+        <w:fldChar w:fldCharType="end"/>
+      </w:r>
+      <w:r>
+        <w:rPr>
+          <w:rFonts w:ascii="Segoe UI" w:hAnsi="Segoe UI" w:cs="Segoe UI"/>
+          <w:color w:val="171717"/>
+          <w:sz w:val="20"/>
+          <w:szCs w:val="20"/>
+        </w:rPr>
+        <w:t> always falls within a text container. Currently, a text container must be either a </w:t>
+      </w:r>
+      <w:proofErr w:type="spellStart"/>
+      <w:r>
+        <w:rPr>
+          <w:rFonts w:ascii="Segoe UI" w:hAnsi="Segoe UI" w:cs="Segoe UI"/>
+          <w:color w:val="171717"/>
+          <w:sz w:val="20"/>
+          <w:szCs w:val="20"/>
+        </w:rPr>
+        <w:fldChar w:fldCharType="begin"/>
+      </w:r>
+      <w:r>
+        <w:rPr>
+          <w:rFonts w:ascii="Segoe UI" w:hAnsi="Segoe UI" w:cs="Segoe UI"/>
+          <w:color w:val="171717"/>
+          <w:sz w:val="20"/>
+          <w:szCs w:val="20"/>
+        </w:rPr>
+        <w:instrText xml:space="preserve"> HYPERLINK "https://docs.microsoft.com/en-us/dotnet/api/system.windows.documents.flowdocument?view=windowsdesktop-6.0" </w:instrText>
+      </w:r>
+      <w:r>
+        <w:rPr>
+          <w:rFonts w:ascii="Segoe UI" w:hAnsi="Segoe UI" w:cs="Segoe UI"/>
+          <w:color w:val="171717"/>
+          <w:sz w:val="20"/>
+          <w:szCs w:val="20"/>
+        </w:rPr>
+        <w:fldChar w:fldCharType="separate"/>
+      </w:r>
+      <w:r>
+        <w:rPr>
+          <w:rStyle w:val="Hyperlink"/>
+          <w:rFonts w:ascii="Segoe UI" w:hAnsi="Segoe UI" w:cs="Segoe UI"/>
+          <w:sz w:val="20"/>
+          <w:szCs w:val="20"/>
+        </w:rPr>
+        <w:t>FlowDocument</w:t>
+      </w:r>
+      <w:proofErr w:type="spellEnd"/>
+      <w:r>
+        <w:rPr>
+          <w:rFonts w:ascii="Segoe UI" w:hAnsi="Segoe UI" w:cs="Segoe UI"/>
+          <w:color w:val="171717"/>
+          <w:sz w:val="20"/>
+          <w:szCs w:val="20"/>
+        </w:rPr>
+        <w:fldChar w:fldCharType="end"/>
+      </w:r>
+      <w:r>
+        <w:rPr>
+          <w:rFonts w:ascii="Segoe UI" w:hAnsi="Segoe UI" w:cs="Segoe UI"/>
+          <w:color w:val="171717"/>
+          <w:sz w:val="20"/>
+          <w:szCs w:val="20"/>
+        </w:rPr>
+        <w:t> or a </w:t>
+      </w:r>
+      <w:proofErr w:type="spellStart"/>
+      <w:r>
+        <w:rPr>
+          <w:rFonts w:ascii="Segoe UI" w:hAnsi="Segoe UI" w:cs="Segoe UI"/>
+          <w:color w:val="171717"/>
+          <w:sz w:val="20"/>
+          <w:szCs w:val="20"/>
+        </w:rPr>
+        <w:fldChar w:fldCharType="begin"/>
+      </w:r>
+      <w:r>
+        <w:rPr>
+          <w:rFonts w:ascii="Segoe UI" w:hAnsi="Segoe UI" w:cs="Segoe UI"/>
+          <w:color w:val="171717"/>
+          <w:sz w:val="20"/>
+          <w:szCs w:val="20"/>
+        </w:rPr>
+        <w:instrText xml:space="preserve"> HYPERLINK "https://docs.microsoft.com/en-us/dotnet/api/system.windows.controls.textblock?view=windowsdesktop-6.0" </w:instrText>
+      </w:r>
+      <w:r>
+        <w:rPr>
+          <w:rFonts w:ascii="Segoe UI" w:hAnsi="Segoe UI" w:cs="Segoe UI"/>
+          <w:color w:val="171717"/>
+          <w:sz w:val="20"/>
+          <w:szCs w:val="20"/>
+        </w:rPr>
+        <w:fldChar w:fldCharType="separate"/>
+      </w:r>
+      <w:r>
+        <w:rPr>
+          <w:rStyle w:val="Hyperlink"/>
+          <w:rFonts w:ascii="Segoe UI" w:hAnsi="Segoe UI" w:cs="Segoe UI"/>
+          <w:sz w:val="20"/>
+          <w:szCs w:val="20"/>
+        </w:rPr>
+        <w:t>TextBlock</w:t>
+      </w:r>
+      <w:proofErr w:type="spellEnd"/>
+      <w:r>
+        <w:rPr>
+          <w:rFonts w:ascii="Segoe UI" w:hAnsi="Segoe UI" w:cs="Segoe UI"/>
+          <w:color w:val="171717"/>
+          <w:sz w:val="20"/>
+          <w:szCs w:val="20"/>
+        </w:rPr>
+        <w:fldChar w:fldCharType="end"/>
+      </w:r>
+      <w:r>
+        <w:rPr>
+          <w:rFonts w:ascii="Segoe UI" w:hAnsi="Segoe UI" w:cs="Segoe UI"/>
+          <w:color w:val="171717"/>
+          <w:sz w:val="20"/>
+          <w:szCs w:val="20"/>
+        </w:rPr>
+        <w:t>.</w:t>
+      </w:r>
+    </w:p>
+    <w:p>
+      <w:pPr>
+        <w:pStyle w:val="NormalWeb"/>
+        <w:numPr>
+          <w:ilvl w:val="0"/>
+          <w:numId w:val="3"/>
+        </w:numPr>
+        <w:shd w:val="clear" w:color="auto" w:fill="FFFFFF"/>
+        <w:rPr>
+          <w:rFonts w:ascii="Segoe UI" w:hAnsi="Segoe UI" w:cs="Segoe UI"/>
+          <w:color w:val="171717"/>
+          <w:sz w:val="20"/>
+          <w:szCs w:val="20"/>
+        </w:rPr>
+      </w:pPr>
+      <w:r>
+        <w:rPr>
+          <w:rStyle w:val="Strong"/>
+          <w:rFonts w:ascii="Segoe UI" w:hAnsi="Segoe UI" w:cs="Segoe UI"/>
+          <w:color w:val="171717"/>
+          <w:sz w:val="20"/>
+          <w:szCs w:val="20"/>
+        </w:rPr>
+        <w:t>Document</w:t>
+      </w:r>
+      <w:r>
+        <w:rPr>
+          <w:rFonts w:ascii="Segoe UI" w:hAnsi="Segoe UI" w:cs="Segoe UI"/>
+          <w:color w:val="171717"/>
+          <w:sz w:val="20"/>
+          <w:szCs w:val="20"/>
+        </w:rPr>
+        <w:t> - The content collectively contained within a text container is referred to as a </w:t>
+      </w:r>
+      <w:r>
+        <w:rPr>
+          <w:rStyle w:val="Emphasis"/>
+          <w:rFonts w:ascii="Segoe UI" w:hAnsi="Segoe UI" w:cs="Segoe UI"/>
+          <w:color w:val="171717"/>
+          <w:sz w:val="20"/>
+          <w:szCs w:val="20"/>
+        </w:rPr>
+        <w:t>document</w:t>
+      </w:r>
+      <w:r>
+        <w:rPr>
+          <w:rFonts w:ascii="Segoe UI" w:hAnsi="Segoe UI" w:cs="Segoe UI"/>
+          <w:color w:val="171717"/>
+          <w:sz w:val="20"/>
+          <w:szCs w:val="20"/>
+        </w:rPr>
+        <w:t>.</w:t>
+      </w:r>
+    </w:p>
+    <w:p>
+      <w:pPr>
+        <w:rPr>
+          <w:b/>
+          <w:bCs/>
+        </w:rPr>
+      </w:pPr>
+    </w:p>
+    <w:p>
+      <w:pPr>
+        <w:rPr>
+          <w:b/>
+          <w:bCs/>
+        </w:rPr>
+      </w:pPr>
+      <w:proofErr w:type="spellStart"/>
+      <w:r>
+        <w:rPr>
+          <w:b/>
+          <w:bCs/>
+        </w:rPr>
+        <w:t>Environment.NewLine</w:t>
+      </w:r>
+      <w:proofErr w:type="spellEnd"/>
+      <w:r>
+        <w:rPr>
+          <w:b/>
+          <w:bCs/>
+        </w:rPr>
+        <w:t xml:space="preserve"> Property</w:t>
+      </w:r>
+    </w:p>
+    <w:p>
+      <w:pPr>
+        <w:pStyle w:val="ListParagraph"/>
+        <w:numPr>
+          <w:ilvl w:val="0"/>
+          <w:numId w:val="1"/>
+        </w:numPr>
+        <w:rPr>
+          <w:b/>
+          <w:bCs/>
+        </w:rPr>
+      </w:pPr>
+      <w:r>
+        <w:rPr>
+          <w:rFonts w:ascii="Segoe UI" w:hAnsi="Segoe UI" w:cs="Segoe UI"/>
+          <w:color w:val="171717"/>
+          <w:shd w:val="clear" w:color="auto" w:fill="FFFFFF"/>
+        </w:rPr>
+        <w:lastRenderedPageBreak/>
+        <w:t>Gets the newline string defined for this environment.</w:t>
+      </w:r>
+    </w:p>
+    <w:p>
+      <w:pPr>
+        <w:pStyle w:val="ListParagraph"/>
+        <w:numPr>
+          <w:ilvl w:val="0"/>
+          <w:numId w:val="1"/>
+        </w:numPr>
         <w:rPr>
           <w:b/>
           <w:bCs/>
@@ -843,6 +3650,602 @@
 <file path=word/numbering.xml><?xml version="1.0" encoding="utf-8"?>
 <w:numbering xmlns:wpc="http://schemas.microsoft.com/office/word/2010/wordprocessingCanvas" xmlns:cx="http://schemas.microsoft.com/office/drawing/2014/chartex" xmlns:cx1="http://schemas.microsoft.com/office/drawing/2015/9/8/chartex" xmlns:cx2="http://schemas.microsoft.com/office/drawing/2015/10/21/chartex" xmlns:cx3="http://schemas.microsoft.com/office/drawing/2016/5/9/chartex" xmlns:cx4="http://schemas.microsoft.com/office/drawing/2016/5/10/chartex" xmlns:cx5="http://schemas.microsoft.com/office/drawing/2016/5/11/chartex" xmlns:cx6="http://schemas.microsoft.com/office/drawing/2016/5/12/chartex" xmlns:cx7="http://schemas.microsoft.com/office/drawing/2016/5/13/chartex" xmlns:cx8="http://schemas.microsoft.com/office/drawing/2016/5/14/chartex" xmlns:mc="http://schemas.openxmlformats.org/markup-compatibility/2006" xmlns:aink="http://schemas.microsoft.com/office/drawing/2016/ink" xmlns:am3d="http://schemas.microsoft.com/office/drawing/2017/model3d" xmlns:o="urn:schemas-microsoft-com:office:office" xmlns:oel="http://schemas.microsoft.com/office/2019/extlst" xmlns:r="http://schemas.openxmlformats.org/officeDocument/2006/relationships" xmlns:m="http://schemas.openxmlformats.org/officeDocument/2006/math" xmlns:v="urn:schemas-microsoft-com:vml" xmlns:wp14="http://schemas.microsoft.com/office/word/2010/wordprocessingDrawing" xmlns:wp="http://schemas.openxmlformats.org/drawingml/2006/wordprocessingDrawing" xmlns:w10="urn:schemas-microsoft-com:office:word" xmlns:w="http://schemas.openxmlformats.org/wordprocessingml/2006/main" xmlns:w14="http://schemas.microsoft.com/office/word/2010/wordml" xmlns:w15="http://schemas.microsoft.com/office/word/2012/wordml" xmlns:w16cex="http://schemas.microsoft.com/office/word/2018/wordml/cex" xmlns:w16cid="http://schemas.microsoft.com/office/word/2016/wordml/cid" xmlns:w16="http://schemas.microsoft.com/office/word/2018/wordml" xmlns:w16sdtdh="http://schemas.microsoft.com/office/word/2020/wordml/sdtdatahash" xmlns:w16se="http://schemas.microsoft.com/office/word/2015/wordml/symex" xmlns:wpg="http://schemas.microsoft.com/office/word/2010/wordprocessingGroup" xmlns:wpi="http://schemas.microsoft.com/office/word/2010/wordprocessingInk" xmlns:wne="http://schemas.microsoft.com/office/word/2006/wordml" xmlns:wps="http://schemas.microsoft.com/office/word/2010/wordprocessingShape" mc:Ignorable="w14 w15 w16se w16cid w16 w16cex w16sdtdh wp14">
   <w:abstractNum w:abstractNumId="0" w15:restartNumberingAfterBreak="0">
+    <w:nsid w:val="0BF44AB9"/>
+    <w:multiLevelType w:val="multilevel"/>
+    <w:tmpl w:val="A1D051E8"/>
+    <w:lvl w:ilvl="0">
+      <w:start w:val="1"/>
+      <w:numFmt w:val="bullet"/>
+      <w:lvlText w:val=""/>
+      <w:lvlJc w:val="left"/>
+      <w:pPr>
+        <w:tabs>
+          <w:tab w:val="num" w:pos="720"/>
+        </w:tabs>
+        <w:ind w:left="720" w:hanging="360"/>
+      </w:pPr>
+      <w:rPr>
+        <w:rFonts w:ascii="Symbol" w:hAnsi="Symbol" w:hint="default"/>
+        <w:sz w:val="20"/>
+      </w:rPr>
+    </w:lvl>
+    <w:lvl w:ilvl="1">
+      <w:start w:val="1"/>
+      <w:numFmt w:val="bullet"/>
+      <w:lvlText w:val="o"/>
+      <w:lvlJc w:val="left"/>
+      <w:pPr>
+        <w:tabs>
+          <w:tab w:val="num" w:pos="1440"/>
+        </w:tabs>
+        <w:ind w:left="1440" w:hanging="360"/>
+      </w:pPr>
+      <w:rPr>
+        <w:rFonts w:ascii="Courier New" w:hAnsi="Courier New" w:hint="default"/>
+        <w:sz w:val="20"/>
+      </w:rPr>
+    </w:lvl>
+    <w:lvl w:ilvl="2" w:tentative="1">
+      <w:start w:val="1"/>
+      <w:numFmt w:val="bullet"/>
+      <w:lvlText w:val=""/>
+      <w:lvlJc w:val="left"/>
+      <w:pPr>
+        <w:tabs>
+          <w:tab w:val="num" w:pos="2160"/>
+        </w:tabs>
+        <w:ind w:left="2160" w:hanging="360"/>
+      </w:pPr>
+      <w:rPr>
+        <w:rFonts w:ascii="Wingdings" w:hAnsi="Wingdings" w:hint="default"/>
+        <w:sz w:val="20"/>
+      </w:rPr>
+    </w:lvl>
+    <w:lvl w:ilvl="3" w:tentative="1">
+      <w:start w:val="1"/>
+      <w:numFmt w:val="bullet"/>
+      <w:lvlText w:val=""/>
+      <w:lvlJc w:val="left"/>
+      <w:pPr>
+        <w:tabs>
+          <w:tab w:val="num" w:pos="2880"/>
+        </w:tabs>
+        <w:ind w:left="2880" w:hanging="360"/>
+      </w:pPr>
+      <w:rPr>
+        <w:rFonts w:ascii="Wingdings" w:hAnsi="Wingdings" w:hint="default"/>
+        <w:sz w:val="20"/>
+      </w:rPr>
+    </w:lvl>
+    <w:lvl w:ilvl="4" w:tentative="1">
+      <w:start w:val="1"/>
+      <w:numFmt w:val="bullet"/>
+      <w:lvlText w:val=""/>
+      <w:lvlJc w:val="left"/>
+      <w:pPr>
+        <w:tabs>
+          <w:tab w:val="num" w:pos="3600"/>
+        </w:tabs>
+        <w:ind w:left="3600" w:hanging="360"/>
+      </w:pPr>
+      <w:rPr>
+        <w:rFonts w:ascii="Wingdings" w:hAnsi="Wingdings" w:hint="default"/>
+        <w:sz w:val="20"/>
+      </w:rPr>
+    </w:lvl>
+    <w:lvl w:ilvl="5" w:tentative="1">
+      <w:start w:val="1"/>
+      <w:numFmt w:val="bullet"/>
+      <w:lvlText w:val=""/>
+      <w:lvlJc w:val="left"/>
+      <w:pPr>
+        <w:tabs>
+          <w:tab w:val="num" w:pos="4320"/>
+        </w:tabs>
+        <w:ind w:left="4320" w:hanging="360"/>
+      </w:pPr>
+      <w:rPr>
+        <w:rFonts w:ascii="Wingdings" w:hAnsi="Wingdings" w:hint="default"/>
+        <w:sz w:val="20"/>
+      </w:rPr>
+    </w:lvl>
+    <w:lvl w:ilvl="6" w:tentative="1">
+      <w:start w:val="1"/>
+      <w:numFmt w:val="bullet"/>
+      <w:lvlText w:val=""/>
+      <w:lvlJc w:val="left"/>
+      <w:pPr>
+        <w:tabs>
+          <w:tab w:val="num" w:pos="5040"/>
+        </w:tabs>
+        <w:ind w:left="5040" w:hanging="360"/>
+      </w:pPr>
+      <w:rPr>
+        <w:rFonts w:ascii="Wingdings" w:hAnsi="Wingdings" w:hint="default"/>
+        <w:sz w:val="20"/>
+      </w:rPr>
+    </w:lvl>
+    <w:lvl w:ilvl="7" w:tentative="1">
+      <w:start w:val="1"/>
+      <w:numFmt w:val="bullet"/>
+      <w:lvlText w:val=""/>
+      <w:lvlJc w:val="left"/>
+      <w:pPr>
+        <w:tabs>
+          <w:tab w:val="num" w:pos="5760"/>
+        </w:tabs>
+        <w:ind w:left="5760" w:hanging="360"/>
+      </w:pPr>
+      <w:rPr>
+        <w:rFonts w:ascii="Wingdings" w:hAnsi="Wingdings" w:hint="default"/>
+        <w:sz w:val="20"/>
+      </w:rPr>
+    </w:lvl>
+    <w:lvl w:ilvl="8" w:tentative="1">
+      <w:start w:val="1"/>
+      <w:numFmt w:val="bullet"/>
+      <w:lvlText w:val=""/>
+      <w:lvlJc w:val="left"/>
+      <w:pPr>
+        <w:tabs>
+          <w:tab w:val="num" w:pos="6480"/>
+        </w:tabs>
+        <w:ind w:left="6480" w:hanging="360"/>
+      </w:pPr>
+      <w:rPr>
+        <w:rFonts w:ascii="Wingdings" w:hAnsi="Wingdings" w:hint="default"/>
+        <w:sz w:val="20"/>
+      </w:rPr>
+    </w:lvl>
+  </w:abstractNum>
+  <w:abstractNum w:abstractNumId="1" w15:restartNumberingAfterBreak="0">
+    <w:nsid w:val="284D40D4"/>
+    <w:multiLevelType w:val="multilevel"/>
+    <w:tmpl w:val="6F2C5B44"/>
+    <w:lvl w:ilvl="0">
+      <w:start w:val="1"/>
+      <w:numFmt w:val="bullet"/>
+      <w:lvlText w:val=""/>
+      <w:lvlJc w:val="left"/>
+      <w:pPr>
+        <w:tabs>
+          <w:tab w:val="num" w:pos="1620"/>
+        </w:tabs>
+        <w:ind w:left="1620" w:hanging="360"/>
+      </w:pPr>
+      <w:rPr>
+        <w:rFonts w:ascii="Symbol" w:hAnsi="Symbol" w:hint="default"/>
+        <w:sz w:val="20"/>
+      </w:rPr>
+    </w:lvl>
+    <w:lvl w:ilvl="1">
+      <w:start w:val="1"/>
+      <w:numFmt w:val="bullet"/>
+      <w:lvlText w:val="o"/>
+      <w:lvlJc w:val="left"/>
+      <w:pPr>
+        <w:tabs>
+          <w:tab w:val="num" w:pos="2340"/>
+        </w:tabs>
+        <w:ind w:left="2340" w:hanging="360"/>
+      </w:pPr>
+      <w:rPr>
+        <w:rFonts w:ascii="Courier New" w:hAnsi="Courier New" w:hint="default"/>
+        <w:sz w:val="20"/>
+      </w:rPr>
+    </w:lvl>
+    <w:lvl w:ilvl="2" w:tentative="1">
+      <w:start w:val="1"/>
+      <w:numFmt w:val="bullet"/>
+      <w:lvlText w:val=""/>
+      <w:lvlJc w:val="left"/>
+      <w:pPr>
+        <w:tabs>
+          <w:tab w:val="num" w:pos="3060"/>
+        </w:tabs>
+        <w:ind w:left="3060" w:hanging="360"/>
+      </w:pPr>
+      <w:rPr>
+        <w:rFonts w:ascii="Wingdings" w:hAnsi="Wingdings" w:hint="default"/>
+        <w:sz w:val="20"/>
+      </w:rPr>
+    </w:lvl>
+    <w:lvl w:ilvl="3" w:tentative="1">
+      <w:start w:val="1"/>
+      <w:numFmt w:val="bullet"/>
+      <w:lvlText w:val=""/>
+      <w:lvlJc w:val="left"/>
+      <w:pPr>
+        <w:tabs>
+          <w:tab w:val="num" w:pos="3780"/>
+        </w:tabs>
+        <w:ind w:left="3780" w:hanging="360"/>
+      </w:pPr>
+      <w:rPr>
+        <w:rFonts w:ascii="Wingdings" w:hAnsi="Wingdings" w:hint="default"/>
+        <w:sz w:val="20"/>
+      </w:rPr>
+    </w:lvl>
+    <w:lvl w:ilvl="4" w:tentative="1">
+      <w:start w:val="1"/>
+      <w:numFmt w:val="bullet"/>
+      <w:lvlText w:val=""/>
+      <w:lvlJc w:val="left"/>
+      <w:pPr>
+        <w:tabs>
+          <w:tab w:val="num" w:pos="4500"/>
+        </w:tabs>
+        <w:ind w:left="4500" w:hanging="360"/>
+      </w:pPr>
+      <w:rPr>
+        <w:rFonts w:ascii="Wingdings" w:hAnsi="Wingdings" w:hint="default"/>
+        <w:sz w:val="20"/>
+      </w:rPr>
+    </w:lvl>
+    <w:lvl w:ilvl="5" w:tentative="1">
+      <w:start w:val="1"/>
+      <w:numFmt w:val="bullet"/>
+      <w:lvlText w:val=""/>
+      <w:lvlJc w:val="left"/>
+      <w:pPr>
+        <w:tabs>
+          <w:tab w:val="num" w:pos="5220"/>
+        </w:tabs>
+        <w:ind w:left="5220" w:hanging="360"/>
+      </w:pPr>
+      <w:rPr>
+        <w:rFonts w:ascii="Wingdings" w:hAnsi="Wingdings" w:hint="default"/>
+        <w:sz w:val="20"/>
+      </w:rPr>
+    </w:lvl>
+    <w:lvl w:ilvl="6" w:tentative="1">
+      <w:start w:val="1"/>
+      <w:numFmt w:val="bullet"/>
+      <w:lvlText w:val=""/>
+      <w:lvlJc w:val="left"/>
+      <w:pPr>
+        <w:tabs>
+          <w:tab w:val="num" w:pos="5940"/>
+        </w:tabs>
+        <w:ind w:left="5940" w:hanging="360"/>
+      </w:pPr>
+      <w:rPr>
+        <w:rFonts w:ascii="Wingdings" w:hAnsi="Wingdings" w:hint="default"/>
+        <w:sz w:val="20"/>
+      </w:rPr>
+    </w:lvl>
+    <w:lvl w:ilvl="7" w:tentative="1">
+      <w:start w:val="1"/>
+      <w:numFmt w:val="bullet"/>
+      <w:lvlText w:val=""/>
+      <w:lvlJc w:val="left"/>
+      <w:pPr>
+        <w:tabs>
+          <w:tab w:val="num" w:pos="6660"/>
+        </w:tabs>
+        <w:ind w:left="6660" w:hanging="360"/>
+      </w:pPr>
+      <w:rPr>
+        <w:rFonts w:ascii="Wingdings" w:hAnsi="Wingdings" w:hint="default"/>
+        <w:sz w:val="20"/>
+      </w:rPr>
+    </w:lvl>
+    <w:lvl w:ilvl="8" w:tentative="1">
+      <w:start w:val="1"/>
+      <w:numFmt w:val="bullet"/>
+      <w:lvlText w:val=""/>
+      <w:lvlJc w:val="left"/>
+      <w:pPr>
+        <w:tabs>
+          <w:tab w:val="num" w:pos="7380"/>
+        </w:tabs>
+        <w:ind w:left="7380" w:hanging="360"/>
+      </w:pPr>
+      <w:rPr>
+        <w:rFonts w:ascii="Wingdings" w:hAnsi="Wingdings" w:hint="default"/>
+        <w:sz w:val="20"/>
+      </w:rPr>
+    </w:lvl>
+  </w:abstractNum>
+  <w:abstractNum w:abstractNumId="2" w15:restartNumberingAfterBreak="0">
+    <w:nsid w:val="35332195"/>
+    <w:multiLevelType w:val="multilevel"/>
+    <w:tmpl w:val="078CF59A"/>
+    <w:lvl w:ilvl="0">
+      <w:start w:val="1"/>
+      <w:numFmt w:val="decimal"/>
+      <w:lvlText w:val="%1."/>
+      <w:lvlJc w:val="left"/>
+      <w:pPr>
+        <w:tabs>
+          <w:tab w:val="num" w:pos="1620"/>
+        </w:tabs>
+        <w:ind w:left="1620" w:hanging="360"/>
+      </w:pPr>
+      <w:rPr>
+        <w:rFonts w:hint="default"/>
+        <w:sz w:val="20"/>
+      </w:rPr>
+    </w:lvl>
+    <w:lvl w:ilvl="1">
+      <w:start w:val="1"/>
+      <w:numFmt w:val="bullet"/>
+      <w:lvlText w:val="o"/>
+      <w:lvlJc w:val="left"/>
+      <w:pPr>
+        <w:tabs>
+          <w:tab w:val="num" w:pos="2340"/>
+        </w:tabs>
+        <w:ind w:left="2340" w:hanging="360"/>
+      </w:pPr>
+      <w:rPr>
+        <w:rFonts w:ascii="Courier New" w:hAnsi="Courier New" w:hint="default"/>
+        <w:sz w:val="20"/>
+      </w:rPr>
+    </w:lvl>
+    <w:lvl w:ilvl="2" w:tentative="1">
+      <w:start w:val="1"/>
+      <w:numFmt w:val="bullet"/>
+      <w:lvlText w:val=""/>
+      <w:lvlJc w:val="left"/>
+      <w:pPr>
+        <w:tabs>
+          <w:tab w:val="num" w:pos="3060"/>
+        </w:tabs>
+        <w:ind w:left="3060" w:hanging="360"/>
+      </w:pPr>
+      <w:rPr>
+        <w:rFonts w:ascii="Wingdings" w:hAnsi="Wingdings" w:hint="default"/>
+        <w:sz w:val="20"/>
+      </w:rPr>
+    </w:lvl>
+    <w:lvl w:ilvl="3" w:tentative="1">
+      <w:start w:val="1"/>
+      <w:numFmt w:val="bullet"/>
+      <w:lvlText w:val=""/>
+      <w:lvlJc w:val="left"/>
+      <w:pPr>
+        <w:tabs>
+          <w:tab w:val="num" w:pos="3780"/>
+        </w:tabs>
+        <w:ind w:left="3780" w:hanging="360"/>
+      </w:pPr>
+      <w:rPr>
+        <w:rFonts w:ascii="Wingdings" w:hAnsi="Wingdings" w:hint="default"/>
+        <w:sz w:val="20"/>
+      </w:rPr>
+    </w:lvl>
+    <w:lvl w:ilvl="4" w:tentative="1">
+      <w:start w:val="1"/>
+      <w:numFmt w:val="bullet"/>
+      <w:lvlText w:val=""/>
+      <w:lvlJc w:val="left"/>
+      <w:pPr>
+        <w:tabs>
+          <w:tab w:val="num" w:pos="4500"/>
+        </w:tabs>
+        <w:ind w:left="4500" w:hanging="360"/>
+      </w:pPr>
+      <w:rPr>
+        <w:rFonts w:ascii="Wingdings" w:hAnsi="Wingdings" w:hint="default"/>
+        <w:sz w:val="20"/>
+      </w:rPr>
+    </w:lvl>
+    <w:lvl w:ilvl="5" w:tentative="1">
+      <w:start w:val="1"/>
+      <w:numFmt w:val="bullet"/>
+      <w:lvlText w:val=""/>
+      <w:lvlJc w:val="left"/>
+      <w:pPr>
+        <w:tabs>
+          <w:tab w:val="num" w:pos="5220"/>
+        </w:tabs>
+        <w:ind w:left="5220" w:hanging="360"/>
+      </w:pPr>
+      <w:rPr>
+        <w:rFonts w:ascii="Wingdings" w:hAnsi="Wingdings" w:hint="default"/>
+        <w:sz w:val="20"/>
+      </w:rPr>
+    </w:lvl>
+    <w:lvl w:ilvl="6" w:tentative="1">
+      <w:start w:val="1"/>
+      <w:numFmt w:val="bullet"/>
+      <w:lvlText w:val=""/>
+      <w:lvlJc w:val="left"/>
+      <w:pPr>
+        <w:tabs>
+          <w:tab w:val="num" w:pos="5940"/>
+        </w:tabs>
+        <w:ind w:left="5940" w:hanging="360"/>
+      </w:pPr>
+      <w:rPr>
+        <w:rFonts w:ascii="Wingdings" w:hAnsi="Wingdings" w:hint="default"/>
+        <w:sz w:val="20"/>
+      </w:rPr>
+    </w:lvl>
+    <w:lvl w:ilvl="7" w:tentative="1">
+      <w:start w:val="1"/>
+      <w:numFmt w:val="bullet"/>
+      <w:lvlText w:val=""/>
+      <w:lvlJc w:val="left"/>
+      <w:pPr>
+        <w:tabs>
+          <w:tab w:val="num" w:pos="6660"/>
+        </w:tabs>
+        <w:ind w:left="6660" w:hanging="360"/>
+      </w:pPr>
+      <w:rPr>
+        <w:rFonts w:ascii="Wingdings" w:hAnsi="Wingdings" w:hint="default"/>
+        <w:sz w:val="20"/>
+      </w:rPr>
+    </w:lvl>
+    <w:lvl w:ilvl="8" w:tentative="1">
+      <w:start w:val="1"/>
+      <w:numFmt w:val="bullet"/>
+      <w:lvlText w:val=""/>
+      <w:lvlJc w:val="left"/>
+      <w:pPr>
+        <w:tabs>
+          <w:tab w:val="num" w:pos="7380"/>
+        </w:tabs>
+        <w:ind w:left="7380" w:hanging="360"/>
+      </w:pPr>
+      <w:rPr>
+        <w:rFonts w:ascii="Wingdings" w:hAnsi="Wingdings" w:hint="default"/>
+        <w:sz w:val="20"/>
+      </w:rPr>
+    </w:lvl>
+  </w:abstractNum>
+  <w:abstractNum w:abstractNumId="3" w15:restartNumberingAfterBreak="0">
+    <w:nsid w:val="45A47A3F"/>
+    <w:multiLevelType w:val="multilevel"/>
+    <w:tmpl w:val="078CF59A"/>
+    <w:lvl w:ilvl="0">
+      <w:start w:val="1"/>
+      <w:numFmt w:val="decimal"/>
+      <w:lvlText w:val="%1."/>
+      <w:lvlJc w:val="left"/>
+      <w:pPr>
+        <w:tabs>
+          <w:tab w:val="num" w:pos="1620"/>
+        </w:tabs>
+        <w:ind w:left="1620" w:hanging="360"/>
+      </w:pPr>
+      <w:rPr>
+        <w:rFonts w:hint="default"/>
+        <w:sz w:val="20"/>
+      </w:rPr>
+    </w:lvl>
+    <w:lvl w:ilvl="1">
+      <w:start w:val="1"/>
+      <w:numFmt w:val="bullet"/>
+      <w:lvlText w:val="o"/>
+      <w:lvlJc w:val="left"/>
+      <w:pPr>
+        <w:tabs>
+          <w:tab w:val="num" w:pos="2340"/>
+        </w:tabs>
+        <w:ind w:left="2340" w:hanging="360"/>
+      </w:pPr>
+      <w:rPr>
+        <w:rFonts w:ascii="Courier New" w:hAnsi="Courier New" w:hint="default"/>
+        <w:sz w:val="20"/>
+      </w:rPr>
+    </w:lvl>
+    <w:lvl w:ilvl="2" w:tentative="1">
+      <w:start w:val="1"/>
+      <w:numFmt w:val="bullet"/>
+      <w:lvlText w:val=""/>
+      <w:lvlJc w:val="left"/>
+      <w:pPr>
+        <w:tabs>
+          <w:tab w:val="num" w:pos="3060"/>
+        </w:tabs>
+        <w:ind w:left="3060" w:hanging="360"/>
+      </w:pPr>
+      <w:rPr>
+        <w:rFonts w:ascii="Wingdings" w:hAnsi="Wingdings" w:hint="default"/>
+        <w:sz w:val="20"/>
+      </w:rPr>
+    </w:lvl>
+    <w:lvl w:ilvl="3" w:tentative="1">
+      <w:start w:val="1"/>
+      <w:numFmt w:val="bullet"/>
+      <w:lvlText w:val=""/>
+      <w:lvlJc w:val="left"/>
+      <w:pPr>
+        <w:tabs>
+          <w:tab w:val="num" w:pos="3780"/>
+        </w:tabs>
+        <w:ind w:left="3780" w:hanging="360"/>
+      </w:pPr>
+      <w:rPr>
+        <w:rFonts w:ascii="Wingdings" w:hAnsi="Wingdings" w:hint="default"/>
+        <w:sz w:val="20"/>
+      </w:rPr>
+    </w:lvl>
+    <w:lvl w:ilvl="4" w:tentative="1">
+      <w:start w:val="1"/>
+      <w:numFmt w:val="bullet"/>
+      <w:lvlText w:val=""/>
+      <w:lvlJc w:val="left"/>
+      <w:pPr>
+        <w:tabs>
+          <w:tab w:val="num" w:pos="4500"/>
+        </w:tabs>
+        <w:ind w:left="4500" w:hanging="360"/>
+      </w:pPr>
+      <w:rPr>
+        <w:rFonts w:ascii="Wingdings" w:hAnsi="Wingdings" w:hint="default"/>
+        <w:sz w:val="20"/>
+      </w:rPr>
+    </w:lvl>
+    <w:lvl w:ilvl="5" w:tentative="1">
+      <w:start w:val="1"/>
+      <w:numFmt w:val="bullet"/>
+      <w:lvlText w:val=""/>
+      <w:lvlJc w:val="left"/>
+      <w:pPr>
+        <w:tabs>
+          <w:tab w:val="num" w:pos="5220"/>
+        </w:tabs>
+        <w:ind w:left="5220" w:hanging="360"/>
+      </w:pPr>
+      <w:rPr>
+        <w:rFonts w:ascii="Wingdings" w:hAnsi="Wingdings" w:hint="default"/>
+        <w:sz w:val="20"/>
+      </w:rPr>
+    </w:lvl>
+    <w:lvl w:ilvl="6" w:tentative="1">
+      <w:start w:val="1"/>
+      <w:numFmt w:val="bullet"/>
+      <w:lvlText w:val=""/>
+      <w:lvlJc w:val="left"/>
+      <w:pPr>
+        <w:tabs>
+          <w:tab w:val="num" w:pos="5940"/>
+        </w:tabs>
+        <w:ind w:left="5940" w:hanging="360"/>
+      </w:pPr>
+      <w:rPr>
+        <w:rFonts w:ascii="Wingdings" w:hAnsi="Wingdings" w:hint="default"/>
+        <w:sz w:val="20"/>
+      </w:rPr>
+    </w:lvl>
+    <w:lvl w:ilvl="7" w:tentative="1">
+      <w:start w:val="1"/>
+      <w:numFmt w:val="bullet"/>
+      <w:lvlText w:val=""/>
+      <w:lvlJc w:val="left"/>
+      <w:pPr>
+        <w:tabs>
+          <w:tab w:val="num" w:pos="6660"/>
+        </w:tabs>
+        <w:ind w:left="6660" w:hanging="360"/>
+      </w:pPr>
+      <w:rPr>
+        <w:rFonts w:ascii="Wingdings" w:hAnsi="Wingdings" w:hint="default"/>
+        <w:sz w:val="20"/>
+      </w:rPr>
+    </w:lvl>
+    <w:lvl w:ilvl="8" w:tentative="1">
+      <w:start w:val="1"/>
+      <w:numFmt w:val="bullet"/>
+      <w:lvlText w:val=""/>
+      <w:lvlJc w:val="left"/>
+      <w:pPr>
+        <w:tabs>
+          <w:tab w:val="num" w:pos="7380"/>
+        </w:tabs>
+        <w:ind w:left="7380" w:hanging="360"/>
+      </w:pPr>
+      <w:rPr>
+        <w:rFonts w:ascii="Wingdings" w:hAnsi="Wingdings" w:hint="default"/>
+        <w:sz w:val="20"/>
+      </w:rPr>
+    </w:lvl>
+  </w:abstractNum>
+  <w:abstractNum w:abstractNumId="4" w15:restartNumberingAfterBreak="0">
     <w:nsid w:val="792250BC"/>
     <w:multiLevelType w:val="hybridMultilevel"/>
     <w:tmpl w:val="4F5CF698"/>
@@ -857,7 +4260,7 @@
         <w:rFonts w:ascii="Calibri" w:eastAsiaTheme="minorHAnsi" w:hAnsi="Calibri" w:cs="Calibri" w:hint="default"/>
       </w:rPr>
     </w:lvl>
-    <w:lvl w:ilvl="1" w:tplc="04090003" w:tentative="1">
+    <w:lvl w:ilvl="1" w:tplc="04090003">
       <w:start w:val="1"/>
       <w:numFmt w:val="bullet"/>
       <w:lvlText w:val="o"/>
@@ -955,7 +4358,19 @@
     </w:lvl>
   </w:abstractNum>
   <w:num w:numId="1" w16cid:durableId="266239078">
+    <w:abstractNumId w:val="4"/>
+  </w:num>
+  <w:num w:numId="2" w16cid:durableId="1223836305">
+    <w:abstractNumId w:val="1"/>
+  </w:num>
+  <w:num w:numId="3" w16cid:durableId="304118134">
+    <w:abstractNumId w:val="3"/>
+  </w:num>
+  <w:num w:numId="4" w16cid:durableId="1148084485">
     <w:abstractNumId w:val="0"/>
+  </w:num>
+  <w:num w:numId="5" w16cid:durableId="580607496">
+    <w:abstractNumId w:val="2"/>
   </w:num>
 </w:numbering>
 </file>
@@ -1422,6 +4837,56 @@
       <w:szCs w:val="20"/>
     </w:rPr>
   </w:style>
+  <w:style w:type="character" w:styleId="FollowedHyperlink">
+    <w:name w:val="FollowedHyperlink"/>
+    <w:basedOn w:val="DefaultParagraphFont"/>
+    <w:uiPriority w:val="99"/>
+    <w:semiHidden/>
+    <w:unhideWhenUsed/>
+    <w:rsid w:val="00B73963"/>
+    <w:rPr>
+      <w:color w:val="954F72" w:themeColor="followedHyperlink"/>
+      <w:u w:val="single"/>
+    </w:rPr>
+  </w:style>
+  <w:style w:type="paragraph" w:styleId="NormalWeb">
+    <w:name w:val="Normal (Web)"/>
+    <w:basedOn w:val="Normal"/>
+    <w:uiPriority w:val="99"/>
+    <w:semiHidden/>
+    <w:unhideWhenUsed/>
+    <w:rsid w:val="00113211"/>
+    <w:pPr>
+      <w:spacing w:before="100" w:beforeAutospacing="1" w:after="100" w:afterAutospacing="1" w:line="240" w:lineRule="auto"/>
+    </w:pPr>
+    <w:rPr>
+      <w:rFonts w:ascii="Times New Roman" w:eastAsia="Times New Roman" w:hAnsi="Times New Roman" w:cs="Times New Roman"/>
+      <w:sz w:val="24"/>
+      <w:szCs w:val="24"/>
+    </w:rPr>
+  </w:style>
+  <w:style w:type="character" w:styleId="Strong">
+    <w:name w:val="Strong"/>
+    <w:basedOn w:val="DefaultParagraphFont"/>
+    <w:uiPriority w:val="22"/>
+    <w:qFormat/>
+    <w:rsid w:val="00AB5777"/>
+    <w:rPr>
+      <w:b/>
+      <w:bCs/>
+    </w:rPr>
+  </w:style>
+  <w:style w:type="character" w:styleId="Emphasis">
+    <w:name w:val="Emphasis"/>
+    <w:basedOn w:val="DefaultParagraphFont"/>
+    <w:uiPriority w:val="20"/>
+    <w:qFormat/>
+    <w:rsid w:val="00AB5777"/>
+    <w:rPr>
+      <w:i/>
+      <w:iCs/>
+    </w:rPr>
+  </w:style>
 </w:styles>
 </file>
 

</xml_diff>

<commit_message>
Added examples on RichTextBox and added documentaion for adding a console to WPF application
</commit_message>
<xml_diff>
--- a/1.1 Different WPF Methods Documentation/Different WPF keywords, Methods and Property.docx
+++ b/1.1 Different WPF Methods Documentation/Different WPF keywords, Methods and Property.docx
@@ -17,7 +17,6 @@
         <w:t xml:space="preserve">Windows. </w:t>
       </w:r>
       <w:proofErr w:type="spellStart"/>
-      <w:proofErr w:type="gramStart"/>
       <w:r>
         <w:rPr>
           <w:b/>
@@ -31,15 +30,7 @@
           <w:b/>
           <w:bCs/>
         </w:rPr>
-        <w:t>(</w:t>
-      </w:r>
-      <w:proofErr w:type="gramEnd"/>
-      <w:r>
-        <w:rPr>
-          <w:b/>
-          <w:bCs/>
-        </w:rPr>
-        <w:t>)</w:t>
+        <w:t>()</w:t>
       </w:r>
       <w:r>
         <w:rPr>
@@ -1238,19 +1229,35 @@
         </w:rPr>
         <w:t> or </w:t>
       </w:r>
-      <w:hyperlink r:id="rId19" w:history="1">
-        <w:proofErr w:type="spellStart"/>
-        <w:r>
-          <w:rPr>
-            <w:rStyle w:val="Hyperlink"/>
-            <w:rFonts w:ascii="Segoe UI" w:hAnsi="Segoe UI" w:cs="Segoe UI"/>
-            <w:u w:val="none"/>
-            <w:shd w:val="clear" w:color="auto" w:fill="FFFFFF"/>
-          </w:rPr>
-          <w:t>TextBlock</w:t>
-        </w:r>
-        <w:proofErr w:type="spellEnd"/>
-      </w:hyperlink>
+      <w:proofErr w:type="spellStart"/>
+      <w:r>
+        <w:fldChar w:fldCharType="begin"/>
+      </w:r>
+      <w:r>
+        <w:instrText xml:space="preserve"> HYPERLINK "https://docs.microsoft.com/en-us/dotnet/api/system.windows.controls.textblock?view=windowsdesktop-6.0" </w:instrText>
+      </w:r>
+      <w:r>
+        <w:fldChar w:fldCharType="separate"/>
+      </w:r>
+      <w:r>
+        <w:rPr>
+          <w:rStyle w:val="Hyperlink"/>
+          <w:rFonts w:ascii="Segoe UI" w:hAnsi="Segoe UI" w:cs="Segoe UI"/>
+          <w:u w:val="none"/>
+          <w:shd w:val="clear" w:color="auto" w:fill="FFFFFF"/>
+        </w:rPr>
+        <w:t>TextBlock</w:t>
+      </w:r>
+      <w:proofErr w:type="spellEnd"/>
+      <w:r>
+        <w:rPr>
+          <w:rStyle w:val="Hyperlink"/>
+          <w:rFonts w:ascii="Segoe UI" w:hAnsi="Segoe UI" w:cs="Segoe UI"/>
+          <w:u w:val="none"/>
+          <w:shd w:val="clear" w:color="auto" w:fill="FFFFFF"/>
+        </w:rPr>
+        <w:fldChar w:fldCharType="end"/>
+      </w:r>
       <w:r>
         <w:rPr>
           <w:rFonts w:ascii="Segoe UI" w:hAnsi="Segoe UI" w:cs="Segoe UI"/>
@@ -1809,7 +1816,7 @@
         </w:rPr>
         <w:t> position that is not an insertion position is the position between two adjacent </w:t>
       </w:r>
-      <w:hyperlink r:id="rId20" w:history="1">
+      <w:hyperlink r:id="rId19" w:history="1">
         <w:r>
           <w:rPr>
             <w:rStyle w:val="Hyperlink"/>
@@ -2340,7 +2347,7 @@
         </w:rPr>
         <w:t>Each 16-bit Unicode character inside of a text </w:t>
       </w:r>
-      <w:hyperlink r:id="rId21" w:history="1">
+      <w:hyperlink r:id="rId20" w:history="1">
         <w:r>
           <w:rPr>
             <w:rStyle w:val="Hyperlink"/>
@@ -3585,12 +3592,21 @@
           <w:bCs/>
         </w:rPr>
       </w:pPr>
-      <w:proofErr w:type="spellStart"/>
-      <w:r>
-        <w:rPr>
-          <w:b/>
-          <w:bCs/>
-        </w:rPr>
+    </w:p>
+    <w:p>
+      <w:pPr>
+        <w:rPr>
+          <w:b/>
+          <w:bCs/>
+        </w:rPr>
+      </w:pPr>
+      <w:proofErr w:type="spellStart"/>
+      <w:r>
+        <w:rPr>
+          <w:b/>
+          <w:bCs/>
+        </w:rPr>
+        <w:lastRenderedPageBreak/>
         <w:t>Environment.NewLine</w:t>
       </w:r>
       <w:proofErr w:type="spellEnd"/>
@@ -3620,8 +3636,71 @@
           <w:color w:val="171717"/>
           <w:shd w:val="clear" w:color="auto" w:fill="FFFFFF"/>
         </w:rPr>
-        <w:lastRenderedPageBreak/>
         <w:t>Gets the newline string defined for this environment.</w:t>
+      </w:r>
+    </w:p>
+    <w:p>
+      <w:pPr>
+        <w:pStyle w:val="ListParagraph"/>
+        <w:ind w:left="1080"/>
+        <w:rPr>
+          <w:b/>
+          <w:bCs/>
+        </w:rPr>
+      </w:pPr>
+    </w:p>
+    <w:p>
+      <w:pPr>
+        <w:pStyle w:val="ListParagraph"/>
+        <w:ind w:left="1080"/>
+        <w:rPr>
+          <w:b/>
+          <w:bCs/>
+        </w:rPr>
+      </w:pPr>
+    </w:p>
+    <w:p>
+      <w:pPr>
+        <w:pStyle w:val="ListParagraph"/>
+        <w:ind w:left="1080"/>
+        <w:rPr>
+          <w:b/>
+          <w:bCs/>
+        </w:rPr>
+      </w:pPr>
+    </w:p>
+    <w:p>
+      <w:pPr>
+        <w:pStyle w:val="ListParagraph"/>
+        <w:ind w:left="1080"/>
+        <w:rPr>
+          <w:b/>
+          <w:bCs/>
+        </w:rPr>
+      </w:pPr>
+    </w:p>
+    <w:p>
+      <w:pPr>
+        <w:rPr>
+          <w:b/>
+          <w:bCs/>
+        </w:rPr>
+      </w:pPr>
+      <w:proofErr w:type="spellStart"/>
+      <w:r>
+        <w:rPr>
+          <w:b/>
+          <w:bCs/>
+        </w:rPr>
+        <w:t>TextBoxBase.TextChanged</w:t>
+      </w:r>
+      <w:proofErr w:type="spellEnd"/>
+      <w:r>
+        <w:rPr>
+          <w:b/>
+          <w:bCs/>
+        </w:rPr>
+        <w:t xml:space="preserve"> Event</w:t>
       </w:r>
     </w:p>
     <w:p>
@@ -3636,6 +3715,491 @@
           <w:bCs/>
         </w:rPr>
       </w:pPr>
+      <w:r>
+        <w:rPr>
+          <w:rFonts w:ascii="Segoe UI" w:hAnsi="Segoe UI" w:cs="Segoe UI"/>
+          <w:color w:val="171717"/>
+          <w:shd w:val="clear" w:color="auto" w:fill="FFFFFF"/>
+        </w:rPr>
+        <w:t>Occurs when content changes in the text element.</w:t>
+      </w:r>
+    </w:p>
+    <w:p>
+      <w:pPr>
+        <w:pStyle w:val="ListParagraph"/>
+        <w:numPr>
+          <w:ilvl w:val="0"/>
+          <w:numId w:val="1"/>
+        </w:numPr>
+        <w:rPr>
+          <w:b/>
+          <w:bCs/>
+        </w:rPr>
+      </w:pPr>
+      <w:r>
+        <w:rPr>
+          <w:rFonts w:ascii="Segoe UI" w:hAnsi="Segoe UI" w:cs="Segoe UI"/>
+          <w:color w:val="171717"/>
+          <w:shd w:val="clear" w:color="auto" w:fill="FFFFFF"/>
+        </w:rPr>
+        <w:t>For a </w:t>
+      </w:r>
+      <w:proofErr w:type="spellStart"/>
+      <w:r>
+        <w:fldChar w:fldCharType="begin"/>
+      </w:r>
+      <w:r>
+        <w:instrText xml:space="preserve"> HYPERLINK "https://docs.microsoft.com/en-us/dotnet/api/system.windows.controls.textbox?view=windowsdesktop-6.0" </w:instrText>
+      </w:r>
+      <w:r>
+        <w:fldChar w:fldCharType="separate"/>
+      </w:r>
+      <w:r>
+        <w:rPr>
+          <w:rStyle w:val="Hyperlink"/>
+          <w:rFonts w:ascii="Segoe UI" w:hAnsi="Segoe UI" w:cs="Segoe UI"/>
+          <w:u w:val="none"/>
+          <w:shd w:val="clear" w:color="auto" w:fill="FFFFFF"/>
+        </w:rPr>
+        <w:t>TextBox</w:t>
+      </w:r>
+      <w:proofErr w:type="spellEnd"/>
+      <w:r>
+        <w:fldChar w:fldCharType="end"/>
+      </w:r>
+      <w:r>
+        <w:rPr>
+          <w:rFonts w:ascii="Segoe UI" w:hAnsi="Segoe UI" w:cs="Segoe UI"/>
+          <w:color w:val="171717"/>
+          <w:shd w:val="clear" w:color="auto" w:fill="FFFFFF"/>
+        </w:rPr>
+        <w:t>, this event occurs when its text changes; for a </w:t>
+      </w:r>
+      <w:proofErr w:type="spellStart"/>
+      <w:r>
+        <w:fldChar w:fldCharType="begin"/>
+      </w:r>
+      <w:r>
+        <w:instrText xml:space="preserve"> HYPERLINK "https://docs.microsoft.com/en-us/dotnet/api/system.windows.controls.richtextbox?view=windowsdesktop-6.0" </w:instrText>
+      </w:r>
+      <w:r>
+        <w:fldChar w:fldCharType="separate"/>
+      </w:r>
+      <w:r>
+        <w:rPr>
+          <w:rStyle w:val="Hyperlink"/>
+          <w:rFonts w:ascii="Segoe UI" w:hAnsi="Segoe UI" w:cs="Segoe UI"/>
+          <w:u w:val="none"/>
+          <w:shd w:val="clear" w:color="auto" w:fill="FFFFFF"/>
+        </w:rPr>
+        <w:t>RichTextBox</w:t>
+      </w:r>
+      <w:proofErr w:type="spellEnd"/>
+      <w:r>
+        <w:fldChar w:fldCharType="end"/>
+      </w:r>
+      <w:r>
+        <w:rPr>
+          <w:rFonts w:ascii="Segoe UI" w:hAnsi="Segoe UI" w:cs="Segoe UI"/>
+          <w:color w:val="171717"/>
+          <w:shd w:val="clear" w:color="auto" w:fill="FFFFFF"/>
+        </w:rPr>
+        <w:t>, this event occurs when any content or formatting changes (for example, images, table, or background color).</w:t>
+      </w:r>
+    </w:p>
+    <w:p>
+      <w:pPr>
+        <w:rPr>
+          <w:b/>
+          <w:bCs/>
+        </w:rPr>
+      </w:pPr>
+    </w:p>
+    <w:p>
+      <w:pPr>
+        <w:rPr>
+          <w:b/>
+          <w:bCs/>
+        </w:rPr>
+      </w:pPr>
+      <w:proofErr w:type="spellStart"/>
+      <w:r>
+        <w:rPr>
+          <w:b/>
+          <w:bCs/>
+        </w:rPr>
+        <w:t>Fonts.SystemFontFamilies</w:t>
+      </w:r>
+      <w:proofErr w:type="spellEnd"/>
+      <w:r>
+        <w:rPr>
+          <w:b/>
+          <w:bCs/>
+        </w:rPr>
+        <w:t xml:space="preserve"> Property</w:t>
+      </w:r>
+    </w:p>
+    <w:p>
+      <w:pPr>
+        <w:pStyle w:val="ListParagraph"/>
+        <w:numPr>
+          <w:ilvl w:val="0"/>
+          <w:numId w:val="1"/>
+        </w:numPr>
+        <w:rPr>
+          <w:b/>
+          <w:bCs/>
+        </w:rPr>
+      </w:pPr>
+      <w:r>
+        <w:rPr>
+          <w:rFonts w:ascii="Segoe UI" w:hAnsi="Segoe UI" w:cs="Segoe UI"/>
+          <w:color w:val="171717"/>
+          <w:shd w:val="clear" w:color="auto" w:fill="FFFFFF"/>
+        </w:rPr>
+        <w:t>Gets the collection of </w:t>
+      </w:r>
+      <w:proofErr w:type="spellStart"/>
+      <w:r>
+        <w:fldChar w:fldCharType="begin"/>
+      </w:r>
+      <w:r>
+        <w:instrText xml:space="preserve"> HYPERLINK "https://docs.microsoft.com/en-us/dotnet/api/system.windows.media.fontfamily?view=windowsdesktop-6.0" </w:instrText>
+      </w:r>
+      <w:r>
+        <w:fldChar w:fldCharType="separate"/>
+      </w:r>
+      <w:r>
+        <w:rPr>
+          <w:rStyle w:val="Hyperlink"/>
+          <w:rFonts w:ascii="Segoe UI" w:hAnsi="Segoe UI" w:cs="Segoe UI"/>
+          <w:u w:val="none"/>
+          <w:shd w:val="clear" w:color="auto" w:fill="FFFFFF"/>
+        </w:rPr>
+        <w:t>FontFamily</w:t>
+      </w:r>
+      <w:proofErr w:type="spellEnd"/>
+      <w:r>
+        <w:fldChar w:fldCharType="end"/>
+      </w:r>
+      <w:r>
+        <w:rPr>
+          <w:rFonts w:ascii="Segoe UI" w:hAnsi="Segoe UI" w:cs="Segoe UI"/>
+          <w:color w:val="171717"/>
+          <w:shd w:val="clear" w:color="auto" w:fill="FFFFFF"/>
+        </w:rPr>
+        <w:t> objects from the default system font location.</w:t>
+      </w:r>
+    </w:p>
+    <w:p>
+      <w:pPr>
+        <w:pStyle w:val="ListParagraph"/>
+        <w:numPr>
+          <w:ilvl w:val="0"/>
+          <w:numId w:val="1"/>
+        </w:numPr>
+        <w:rPr>
+          <w:b/>
+          <w:bCs/>
+        </w:rPr>
+      </w:pPr>
+      <w:r>
+        <w:rPr>
+          <w:rFonts w:ascii="Segoe UI" w:hAnsi="Segoe UI" w:cs="Segoe UI"/>
+          <w:color w:val="171717"/>
+          <w:shd w:val="clear" w:color="auto" w:fill="FFFFFF"/>
+        </w:rPr>
+        <w:t>An </w:t>
+      </w:r>
+      <w:proofErr w:type="spellStart"/>
+      <w:r>
+        <w:fldChar w:fldCharType="begin"/>
+      </w:r>
+      <w:r>
+        <w:instrText xml:space="preserve"> HYPERLINK "https://docs.microsoft.com/en-us/dotnet/api/system.collections.generic.icollection-1?view=windowsdesktop-6.0" </w:instrText>
+      </w:r>
+      <w:r>
+        <w:fldChar w:fldCharType="separate"/>
+      </w:r>
+      <w:r>
+        <w:rPr>
+          <w:rStyle w:val="Hyperlink"/>
+          <w:rFonts w:ascii="Segoe UI" w:hAnsi="Segoe UI" w:cs="Segoe UI"/>
+          <w:u w:val="none"/>
+          <w:shd w:val="clear" w:color="auto" w:fill="FFFFFF"/>
+        </w:rPr>
+        <w:t>ICollection</w:t>
+      </w:r>
+      <w:proofErr w:type="spellEnd"/>
+      <w:r>
+        <w:rPr>
+          <w:rStyle w:val="Hyperlink"/>
+          <w:rFonts w:ascii="Segoe UI" w:hAnsi="Segoe UI" w:cs="Segoe UI"/>
+          <w:u w:val="none"/>
+          <w:shd w:val="clear" w:color="auto" w:fill="FFFFFF"/>
+        </w:rPr>
+        <w:t>&lt;T&gt;</w:t>
+      </w:r>
+      <w:r>
+        <w:fldChar w:fldCharType="end"/>
+      </w:r>
+      <w:r>
+        <w:rPr>
+          <w:rFonts w:ascii="Segoe UI" w:hAnsi="Segoe UI" w:cs="Segoe UI"/>
+          <w:color w:val="171717"/>
+          <w:shd w:val="clear" w:color="auto" w:fill="FFFFFF"/>
+        </w:rPr>
+        <w:t> of </w:t>
+      </w:r>
+      <w:proofErr w:type="spellStart"/>
+      <w:r>
+        <w:fldChar w:fldCharType="begin"/>
+      </w:r>
+      <w:r>
+        <w:instrText xml:space="preserve"> HYPERLINK "https://docs.microsoft.com/en-us/dotnet/api/system.windows.media.fontfamily?view=windowsdesktop-6.0" </w:instrText>
+      </w:r>
+      <w:r>
+        <w:fldChar w:fldCharType="separate"/>
+      </w:r>
+      <w:r>
+        <w:rPr>
+          <w:rStyle w:val="Hyperlink"/>
+          <w:rFonts w:ascii="Segoe UI" w:hAnsi="Segoe UI" w:cs="Segoe UI"/>
+          <w:u w:val="none"/>
+          <w:shd w:val="clear" w:color="auto" w:fill="FFFFFF"/>
+        </w:rPr>
+        <w:t>FontFamily</w:t>
+      </w:r>
+      <w:proofErr w:type="spellEnd"/>
+      <w:r>
+        <w:fldChar w:fldCharType="end"/>
+      </w:r>
+      <w:r>
+        <w:rPr>
+          <w:rFonts w:ascii="Segoe UI" w:hAnsi="Segoe UI" w:cs="Segoe UI"/>
+          <w:color w:val="171717"/>
+          <w:shd w:val="clear" w:color="auto" w:fill="FFFFFF"/>
+        </w:rPr>
+        <w:t> objects that represent the fonts in the system fonts collection.</w:t>
+      </w:r>
+    </w:p>
+    <w:p>
+      <w:pPr>
+        <w:rPr>
+          <w:b/>
+          <w:bCs/>
+        </w:rPr>
+      </w:pPr>
+    </w:p>
+    <w:p>
+      <w:pPr>
+        <w:rPr>
+          <w:b/>
+          <w:bCs/>
+        </w:rPr>
+      </w:pPr>
+      <w:proofErr w:type="spellStart"/>
+      <w:r>
+        <w:rPr>
+          <w:b/>
+          <w:bCs/>
+        </w:rPr>
+        <w:t>TextRange.ApplyPropertyValue</w:t>
+      </w:r>
+      <w:proofErr w:type="spellEnd"/>
+      <w:r>
+        <w:rPr>
+          <w:b/>
+          <w:bCs/>
+        </w:rPr>
+        <w:t>(</w:t>
+      </w:r>
+      <w:proofErr w:type="spellStart"/>
+      <w:r>
+        <w:rPr>
+          <w:b/>
+          <w:bCs/>
+        </w:rPr>
+        <w:t>DependencyProperty</w:t>
+      </w:r>
+      <w:proofErr w:type="spellEnd"/>
+      <w:r>
+        <w:rPr>
+          <w:b/>
+          <w:bCs/>
+        </w:rPr>
+        <w:t>, Object) Meth</w:t>
+      </w:r>
+      <w:r>
+        <w:rPr>
+          <w:b/>
+          <w:bCs/>
+        </w:rPr>
+        <w:t>od</w:t>
+      </w:r>
+    </w:p>
+    <w:p>
+      <w:pPr>
+        <w:pStyle w:val="ListParagraph"/>
+        <w:numPr>
+          <w:ilvl w:val="0"/>
+          <w:numId w:val="1"/>
+        </w:numPr>
+        <w:rPr>
+          <w:b/>
+          <w:bCs/>
+        </w:rPr>
+      </w:pPr>
+      <w:r>
+        <w:rPr>
+          <w:rFonts w:ascii="Segoe UI" w:hAnsi="Segoe UI" w:cs="Segoe UI"/>
+          <w:color w:val="171717"/>
+          <w:shd w:val="clear" w:color="auto" w:fill="FFFFFF"/>
+        </w:rPr>
+        <w:t>Applies a specified formatting property and value to the current selection.</w:t>
+      </w:r>
+    </w:p>
+    <w:p>
+      <w:pPr>
+        <w:rPr>
+          <w:b/>
+          <w:bCs/>
+        </w:rPr>
+      </w:pPr>
+    </w:p>
+    <w:p>
+      <w:pPr>
+        <w:rPr>
+          <w:b/>
+          <w:bCs/>
+        </w:rPr>
+      </w:pPr>
+      <w:proofErr w:type="spellStart"/>
+      <w:r>
+        <w:rPr>
+          <w:b/>
+          <w:bCs/>
+        </w:rPr>
+        <w:t>Inline.FontFamily</w:t>
+      </w:r>
+      <w:proofErr w:type="spellEnd"/>
+      <w:r>
+        <w:rPr>
+          <w:b/>
+          <w:bCs/>
+        </w:rPr>
+        <w:t xml:space="preserve"> Property</w:t>
+      </w:r>
+    </w:p>
+    <w:p>
+      <w:pPr>
+        <w:pStyle w:val="ListParagraph"/>
+        <w:numPr>
+          <w:ilvl w:val="0"/>
+          <w:numId w:val="1"/>
+        </w:numPr>
+        <w:rPr>
+          <w:b/>
+          <w:bCs/>
+        </w:rPr>
+      </w:pPr>
+      <w:r>
+        <w:rPr>
+          <w:rFonts w:ascii="Segoe UI" w:hAnsi="Segoe UI" w:cs="Segoe UI"/>
+          <w:color w:val="171717"/>
+          <w:shd w:val="clear" w:color="auto" w:fill="FFFFFF"/>
+        </w:rPr>
+        <w:t>Gets or sets the preferred top-level font family for the content in this element.</w:t>
+      </w:r>
+    </w:p>
+    <w:p>
+      <w:pPr>
+        <w:pStyle w:val="ListParagraph"/>
+        <w:numPr>
+          <w:ilvl w:val="0"/>
+          <w:numId w:val="1"/>
+        </w:numPr>
+        <w:rPr>
+          <w:b/>
+          <w:bCs/>
+        </w:rPr>
+      </w:pPr>
+    </w:p>
+    <w:p>
+      <w:pPr>
+        <w:rPr>
+          <w:b/>
+          <w:bCs/>
+        </w:rPr>
+      </w:pPr>
+      <w:proofErr w:type="spellStart"/>
+      <w:r>
+        <w:rPr>
+          <w:b/>
+          <w:bCs/>
+        </w:rPr>
+        <w:t>Inline.FontFamilyProperty</w:t>
+      </w:r>
+      <w:proofErr w:type="spellEnd"/>
+      <w:r>
+        <w:rPr>
+          <w:b/>
+          <w:bCs/>
+        </w:rPr>
+        <w:t xml:space="preserve"> Field</w:t>
+      </w:r>
+    </w:p>
+    <w:p>
+      <w:pPr>
+        <w:pStyle w:val="ListParagraph"/>
+        <w:numPr>
+          <w:ilvl w:val="0"/>
+          <w:numId w:val="1"/>
+        </w:numPr>
+        <w:rPr>
+          <w:b/>
+          <w:bCs/>
+        </w:rPr>
+      </w:pPr>
+      <w:r>
+        <w:rPr>
+          <w:rFonts w:ascii="Segoe UI" w:hAnsi="Segoe UI" w:cs="Segoe UI"/>
+          <w:color w:val="171717"/>
+          <w:shd w:val="clear" w:color="auto" w:fill="FFFFFF"/>
+        </w:rPr>
+        <w:t>Identifies the </w:t>
+      </w:r>
+      <w:proofErr w:type="spellStart"/>
+      <w:r>
+        <w:fldChar w:fldCharType="begin"/>
+      </w:r>
+      <w:r>
+        <w:instrText xml:space="preserve"> HYPERLINK "https://docs.microsoft.com/en-us/previous-versions/windows/silverlight/dotnet-windows-silverlight/ms522401(v=vs.95)" </w:instrText>
+      </w:r>
+      <w:r>
+        <w:fldChar w:fldCharType="separate"/>
+      </w:r>
+      <w:r>
+        <w:rPr>
+          <w:rStyle w:val="Hyperlink"/>
+          <w:rFonts w:ascii="Segoe UI" w:hAnsi="Segoe UI" w:cs="Segoe UI"/>
+          <w:u w:val="none"/>
+          <w:shd w:val="clear" w:color="auto" w:fill="FFFFFF"/>
+        </w:rPr>
+        <w:t>FontFamily</w:t>
+      </w:r>
+      <w:proofErr w:type="spellEnd"/>
+      <w:r>
+        <w:fldChar w:fldCharType="end"/>
+      </w:r>
+      <w:r>
+        <w:rPr>
+          <w:rFonts w:ascii="Segoe UI" w:hAnsi="Segoe UI" w:cs="Segoe UI"/>
+          <w:color w:val="171717"/>
+          <w:shd w:val="clear" w:color="auto" w:fill="FFFFFF"/>
+        </w:rPr>
+        <w:t> dependency property.</w:t>
+      </w:r>
     </w:p>
     <w:sectPr>
       <w:pgSz w:w="12240" w:h="15840"/>

</xml_diff>

<commit_message>
Added examples about FlowDocument, RichTextBox and RichTextEditor control
</commit_message>
<xml_diff>
--- a/1.1 Different WPF Methods Documentation/Different WPF keywords, Methods and Property.docx
+++ b/1.1 Different WPF Methods Documentation/Different WPF keywords, Methods and Property.docx
@@ -17,6 +17,7 @@
         <w:t xml:space="preserve">Windows. </w:t>
       </w:r>
       <w:proofErr w:type="spellStart"/>
+      <w:proofErr w:type="gramStart"/>
       <w:r>
         <w:rPr>
           <w:b/>
@@ -30,7 +31,15 @@
           <w:b/>
           <w:bCs/>
         </w:rPr>
-        <w:t>()</w:t>
+        <w:t>(</w:t>
+      </w:r>
+      <w:proofErr w:type="gramEnd"/>
+      <w:r>
+        <w:rPr>
+          <w:b/>
+          <w:bCs/>
+        </w:rPr>
+        <w:t>)</w:t>
       </w:r>
       <w:r>
         <w:rPr>
@@ -78,228 +87,6 @@
           <w:ilvl w:val="0"/>
           <w:numId w:val="1"/>
         </w:numPr>
-      </w:pPr>
-      <w:r>
-        <w:rPr>
-          <w:rFonts w:ascii="Segoe UI" w:hAnsi="Segoe UI" w:cs="Segoe UI"/>
-          <w:color w:val="171717"/>
-          <w:shd w:val="clear" w:color="auto" w:fill="FFFFFF"/>
-        </w:rPr>
-        <w:t>A </w:t>
-      </w:r>
-      <w:hyperlink r:id="rId5" w:history="1">
-        <w:r>
-          <w:rPr>
-            <w:rStyle w:val="Hyperlink"/>
-            <w:rFonts w:ascii="Segoe UI" w:hAnsi="Segoe UI" w:cs="Segoe UI"/>
-            <w:u w:val="none"/>
-            <w:shd w:val="clear" w:color="auto" w:fill="FFFFFF"/>
-          </w:rPr>
-          <w:t>Nullable&lt;T&gt;</w:t>
-        </w:r>
-      </w:hyperlink>
-      <w:r>
-        <w:rPr>
-          <w:rFonts w:ascii="Segoe UI" w:hAnsi="Segoe UI" w:cs="Segoe UI"/>
-          <w:color w:val="171717"/>
-          <w:shd w:val="clear" w:color="auto" w:fill="FFFFFF"/>
-        </w:rPr>
-        <w:t> value of type </w:t>
-      </w:r>
-      <w:hyperlink r:id="rId6" w:history="1">
-        <w:r>
-          <w:rPr>
-            <w:rStyle w:val="Hyperlink"/>
-            <w:rFonts w:ascii="Segoe UI" w:hAnsi="Segoe UI" w:cs="Segoe UI"/>
-            <w:u w:val="none"/>
-            <w:shd w:val="clear" w:color="auto" w:fill="FFFFFF"/>
-          </w:rPr>
-          <w:t>Boolean</w:t>
-        </w:r>
-      </w:hyperlink>
-      <w:r>
-        <w:rPr>
-          <w:rFonts w:ascii="Segoe UI" w:hAnsi="Segoe UI" w:cs="Segoe UI"/>
-          <w:color w:val="171717"/>
-          <w:shd w:val="clear" w:color="auto" w:fill="FFFFFF"/>
-        </w:rPr>
-        <w:t> that specifies whether the activity was accepted (</w:t>
-      </w:r>
-      <w:r>
-        <w:rPr>
-          <w:rStyle w:val="HTMLCode"/>
-          <w:rFonts w:ascii="Consolas" w:eastAsiaTheme="minorHAnsi" w:hAnsi="Consolas"/>
-          <w:color w:val="171717"/>
-        </w:rPr>
-        <w:t>true</w:t>
-      </w:r>
-      <w:r>
-        <w:rPr>
-          <w:rFonts w:ascii="Segoe UI" w:hAnsi="Segoe UI" w:cs="Segoe UI"/>
-          <w:color w:val="171717"/>
-          <w:shd w:val="clear" w:color="auto" w:fill="FFFFFF"/>
-        </w:rPr>
-        <w:t>) or canceled (</w:t>
-      </w:r>
-      <w:r>
-        <w:rPr>
-          <w:rStyle w:val="HTMLCode"/>
-          <w:rFonts w:ascii="Consolas" w:eastAsiaTheme="minorHAnsi" w:hAnsi="Consolas"/>
-          <w:color w:val="171717"/>
-        </w:rPr>
-        <w:t>false</w:t>
-      </w:r>
-      <w:r>
-        <w:rPr>
-          <w:rFonts w:ascii="Segoe UI" w:hAnsi="Segoe UI" w:cs="Segoe UI"/>
-          <w:color w:val="171717"/>
-          <w:shd w:val="clear" w:color="auto" w:fill="FFFFFF"/>
-        </w:rPr>
-        <w:t>). The return value is the value of the </w:t>
-      </w:r>
-      <w:proofErr w:type="spellStart"/>
-      <w:r>
-        <w:fldChar w:fldCharType="begin"/>
-      </w:r>
-      <w:r>
-        <w:instrText xml:space="preserve"> HYPERLINK "https://docs.microsoft.com/en-us/dotnet/api/system.windows.window.dialogresult?view=windowsdesktop-6.0" \l "system-windows-window-dialogresult" </w:instrText>
-      </w:r>
-      <w:r>
-        <w:fldChar w:fldCharType="separate"/>
-      </w:r>
-      <w:r>
-        <w:rPr>
-          <w:rStyle w:val="Hyperlink"/>
-          <w:rFonts w:ascii="Segoe UI" w:hAnsi="Segoe UI" w:cs="Segoe UI"/>
-          <w:u w:val="none"/>
-          <w:shd w:val="clear" w:color="auto" w:fill="FFFFFF"/>
-        </w:rPr>
-        <w:t>DialogResult</w:t>
-      </w:r>
-      <w:proofErr w:type="spellEnd"/>
-      <w:r>
-        <w:fldChar w:fldCharType="end"/>
-      </w:r>
-      <w:r>
-        <w:rPr>
-          <w:rFonts w:ascii="Segoe UI" w:hAnsi="Segoe UI" w:cs="Segoe UI"/>
-          <w:color w:val="171717"/>
-          <w:shd w:val="clear" w:color="auto" w:fill="FFFFFF"/>
-        </w:rPr>
-        <w:t> property before a window closes.</w:t>
-      </w:r>
-    </w:p>
-    <w:p>
-      <w:pPr>
-        <w:pStyle w:val="ListParagraph"/>
-      </w:pPr>
-    </w:p>
-    <w:p/>
-    <w:p/>
-    <w:p>
-      <w:pPr>
-        <w:rPr>
-          <w:b/>
-          <w:bCs/>
-        </w:rPr>
-      </w:pPr>
-      <w:proofErr w:type="spellStart"/>
-      <w:r>
-        <w:rPr>
-          <w:b/>
-          <w:bCs/>
-        </w:rPr>
-        <w:t>Window.DialogResult</w:t>
-      </w:r>
-      <w:proofErr w:type="spellEnd"/>
-      <w:r>
-        <w:rPr>
-          <w:b/>
-          <w:bCs/>
-        </w:rPr>
-        <w:t xml:space="preserve"> Property</w:t>
-      </w:r>
-    </w:p>
-    <w:p>
-      <w:pPr>
-        <w:pStyle w:val="ListParagraph"/>
-        <w:numPr>
-          <w:ilvl w:val="0"/>
-          <w:numId w:val="1"/>
-        </w:numPr>
-        <w:rPr>
-          <w:b/>
-          <w:bCs/>
-        </w:rPr>
-      </w:pPr>
-      <w:r>
-        <w:rPr>
-          <w:rFonts w:ascii="Segoe UI" w:hAnsi="Segoe UI" w:cs="Segoe UI"/>
-          <w:color w:val="171717"/>
-          <w:shd w:val="clear" w:color="auto" w:fill="FFFFFF"/>
-        </w:rPr>
-        <w:t>Gets or sets the dialog result value, which is the value that is returned from the </w:t>
-      </w:r>
-      <w:proofErr w:type="spellStart"/>
-      <w:r>
-        <w:fldChar w:fldCharType="begin"/>
-      </w:r>
-      <w:r>
-        <w:instrText xml:space="preserve"> HYPERLINK "https://docs.microsoft.com/en-us/dotnet/api/system.windows.window.showdialog?view=windowsdesktop-6.0" \l "system-windows-window-showdialog" </w:instrText>
-      </w:r>
-      <w:r>
-        <w:fldChar w:fldCharType="separate"/>
-      </w:r>
-      <w:r>
-        <w:rPr>
-          <w:rStyle w:val="Hyperlink"/>
-          <w:rFonts w:ascii="Segoe UI" w:hAnsi="Segoe UI" w:cs="Segoe UI"/>
-          <w:u w:val="none"/>
-          <w:shd w:val="clear" w:color="auto" w:fill="FFFFFF"/>
-        </w:rPr>
-        <w:t>ShowDialog</w:t>
-      </w:r>
-      <w:proofErr w:type="spellEnd"/>
-      <w:r>
-        <w:rPr>
-          <w:rStyle w:val="Hyperlink"/>
-          <w:rFonts w:ascii="Segoe UI" w:hAnsi="Segoe UI" w:cs="Segoe UI"/>
-          <w:u w:val="none"/>
-          <w:shd w:val="clear" w:color="auto" w:fill="FFFFFF"/>
-        </w:rPr>
-        <w:t>()</w:t>
-      </w:r>
-      <w:r>
-        <w:fldChar w:fldCharType="end"/>
-      </w:r>
-      <w:r>
-        <w:rPr>
-          <w:rFonts w:ascii="Segoe UI" w:hAnsi="Segoe UI" w:cs="Segoe UI"/>
-          <w:color w:val="171717"/>
-          <w:shd w:val="clear" w:color="auto" w:fill="FFFFFF"/>
-        </w:rPr>
-        <w:t xml:space="preserve"> method. </w:t>
-      </w:r>
-    </w:p>
-    <w:p>
-      <w:pPr>
-        <w:rPr>
-          <w:b/>
-          <w:bCs/>
-        </w:rPr>
-      </w:pPr>
-    </w:p>
-    <w:p>
-      <w:pPr>
-        <w:pStyle w:val="ListParagraph"/>
-        <w:numPr>
-          <w:ilvl w:val="0"/>
-          <w:numId w:val="1"/>
-        </w:numPr>
-        <w:rPr>
-          <w:b/>
-          <w:bCs/>
-        </w:rPr>
       </w:pPr>
       <w:r>
         <w:rPr>
@@ -345,7 +132,7 @@
           <w:color w:val="171717"/>
           <w:shd w:val="clear" w:color="auto" w:fill="FFFFFF"/>
         </w:rPr>
-        <w:t>. The default is </w:t>
+        <w:t> that specifies whether the activity was accepted (</w:t>
       </w:r>
       <w:r>
         <w:rPr>
@@ -353,6 +140,22 @@
           <w:rFonts w:ascii="Consolas" w:eastAsiaTheme="minorHAnsi" w:hAnsi="Consolas"/>
           <w:color w:val="171717"/>
         </w:rPr>
+        <w:t>true</w:t>
+      </w:r>
+      <w:r>
+        <w:rPr>
+          <w:rFonts w:ascii="Segoe UI" w:hAnsi="Segoe UI" w:cs="Segoe UI"/>
+          <w:color w:val="171717"/>
+          <w:shd w:val="clear" w:color="auto" w:fill="FFFFFF"/>
+        </w:rPr>
+        <w:t>) or canceled (</w:t>
+      </w:r>
+      <w:r>
+        <w:rPr>
+          <w:rStyle w:val="HTMLCode"/>
+          <w:rFonts w:ascii="Consolas" w:eastAsiaTheme="minorHAnsi" w:hAnsi="Consolas"/>
+          <w:color w:val="171717"/>
+        </w:rPr>
         <w:t>false</w:t>
       </w:r>
       <w:r>
@@ -361,58 +164,69 @@
           <w:color w:val="171717"/>
           <w:shd w:val="clear" w:color="auto" w:fill="FFFFFF"/>
         </w:rPr>
-        <w:t>.</w:t>
-      </w:r>
-    </w:p>
-    <w:p>
-      <w:pPr>
-        <w:ind w:left="1080"/>
-        <w:rPr>
-          <w:b/>
-          <w:bCs/>
-        </w:rPr>
-      </w:pPr>
-    </w:p>
-    <w:p>
-      <w:pPr>
-        <w:ind w:left="1080"/>
-        <w:rPr>
-          <w:b/>
-          <w:bCs/>
-        </w:rPr>
-      </w:pPr>
-    </w:p>
-    <w:p>
-      <w:pPr>
-        <w:ind w:left="1080"/>
-        <w:rPr>
-          <w:b/>
-          <w:bCs/>
-        </w:rPr>
-      </w:pPr>
-    </w:p>
-    <w:p>
-      <w:pPr>
-        <w:rPr>
-          <w:b/>
-          <w:bCs/>
-        </w:rPr>
-      </w:pPr>
+        <w:t>). The return value is the value of the </w:t>
+      </w:r>
       <w:proofErr w:type="spellStart"/>
       <w:r>
-        <w:rPr>
-          <w:b/>
-          <w:bCs/>
-        </w:rPr>
-        <w:t>Window.ContentRendered</w:t>
+        <w:fldChar w:fldCharType="begin"/>
+      </w:r>
+      <w:r>
+        <w:instrText xml:space="preserve"> HYPERLINK "https://docs.microsoft.com/en-us/dotnet/api/system.windows.window.dialogresult?view=windowsdesktop-6.0" \l "system-windows-window-dialogresult" </w:instrText>
+      </w:r>
+      <w:r>
+        <w:fldChar w:fldCharType="separate"/>
+      </w:r>
+      <w:r>
+        <w:rPr>
+          <w:rStyle w:val="Hyperlink"/>
+          <w:rFonts w:ascii="Segoe UI" w:hAnsi="Segoe UI" w:cs="Segoe UI"/>
+          <w:u w:val="none"/>
+          <w:shd w:val="clear" w:color="auto" w:fill="FFFFFF"/>
+        </w:rPr>
+        <w:t>DialogResult</w:t>
       </w:r>
       <w:proofErr w:type="spellEnd"/>
       <w:r>
-        <w:rPr>
-          <w:b/>
-          <w:bCs/>
-        </w:rPr>
-        <w:t xml:space="preserve"> Event</w:t>
+        <w:fldChar w:fldCharType="end"/>
+      </w:r>
+      <w:r>
+        <w:rPr>
+          <w:rFonts w:ascii="Segoe UI" w:hAnsi="Segoe UI" w:cs="Segoe UI"/>
+          <w:color w:val="171717"/>
+          <w:shd w:val="clear" w:color="auto" w:fill="FFFFFF"/>
+        </w:rPr>
+        <w:t> property before a window closes.</w:t>
+      </w:r>
+    </w:p>
+    <w:p>
+      <w:pPr>
+        <w:pStyle w:val="ListParagraph"/>
+      </w:pPr>
+    </w:p>
+    <w:p/>
+    <w:p/>
+    <w:p>
+      <w:pPr>
+        <w:rPr>
+          <w:b/>
+          <w:bCs/>
+        </w:rPr>
+      </w:pPr>
+      <w:proofErr w:type="spellStart"/>
+      <w:r>
+        <w:rPr>
+          <w:b/>
+          <w:bCs/>
+        </w:rPr>
+        <w:t>Window.DialogResult</w:t>
+      </w:r>
+      <w:proofErr w:type="spellEnd"/>
+      <w:r>
+        <w:rPr>
+          <w:b/>
+          <w:bCs/>
+        </w:rPr>
+        <w:t xml:space="preserve"> Property</w:t>
       </w:r>
     </w:p>
     <w:p>
@@ -433,8 +247,56 @@
           <w:color w:val="171717"/>
           <w:shd w:val="clear" w:color="auto" w:fill="FFFFFF"/>
         </w:rPr>
-        <w:t>Occurs after a window's content has been rendered.</w:t>
-      </w:r>
+        <w:t>Gets or sets the dialog result value, which is the value that is returned from the </w:t>
+      </w:r>
+      <w:proofErr w:type="spellStart"/>
+      <w:r>
+        <w:fldChar w:fldCharType="begin"/>
+      </w:r>
+      <w:r>
+        <w:instrText xml:space="preserve"> HYPERLINK "https://docs.microsoft.com/en-us/dotnet/api/system.windows.window.showdialog?view=windowsdesktop-6.0" \l "system-windows-window-showdialog" </w:instrText>
+      </w:r>
+      <w:r>
+        <w:fldChar w:fldCharType="separate"/>
+      </w:r>
+      <w:r>
+        <w:rPr>
+          <w:rStyle w:val="Hyperlink"/>
+          <w:rFonts w:ascii="Segoe UI" w:hAnsi="Segoe UI" w:cs="Segoe UI"/>
+          <w:u w:val="none"/>
+          <w:shd w:val="clear" w:color="auto" w:fill="FFFFFF"/>
+        </w:rPr>
+        <w:t>ShowDialog</w:t>
+      </w:r>
+      <w:proofErr w:type="spellEnd"/>
+      <w:r>
+        <w:rPr>
+          <w:rStyle w:val="Hyperlink"/>
+          <w:rFonts w:ascii="Segoe UI" w:hAnsi="Segoe UI" w:cs="Segoe UI"/>
+          <w:u w:val="none"/>
+          <w:shd w:val="clear" w:color="auto" w:fill="FFFFFF"/>
+        </w:rPr>
+        <w:t>()</w:t>
+      </w:r>
+      <w:r>
+        <w:fldChar w:fldCharType="end"/>
+      </w:r>
+      <w:r>
+        <w:rPr>
+          <w:rFonts w:ascii="Segoe UI" w:hAnsi="Segoe UI" w:cs="Segoe UI"/>
+          <w:color w:val="171717"/>
+          <w:shd w:val="clear" w:color="auto" w:fill="FFFFFF"/>
+        </w:rPr>
+        <w:t xml:space="preserve"> method. </w:t>
+      </w:r>
+    </w:p>
+    <w:p>
+      <w:pPr>
+        <w:rPr>
+          <w:b/>
+          <w:bCs/>
+        </w:rPr>
+      </w:pPr>
     </w:p>
     <w:p>
       <w:pPr>
@@ -448,7 +310,154 @@
           <w:bCs/>
         </w:rPr>
       </w:pPr>
+      <w:r>
+        <w:rPr>
+          <w:rFonts w:ascii="Segoe UI" w:hAnsi="Segoe UI" w:cs="Segoe UI"/>
+          <w:color w:val="171717"/>
+          <w:shd w:val="clear" w:color="auto" w:fill="FFFFFF"/>
+        </w:rPr>
+        <w:t>A </w:t>
+      </w:r>
       <w:hyperlink r:id="rId9" w:history="1">
+        <w:r>
+          <w:rPr>
+            <w:rStyle w:val="Hyperlink"/>
+            <w:rFonts w:ascii="Segoe UI" w:hAnsi="Segoe UI" w:cs="Segoe UI"/>
+            <w:u w:val="none"/>
+            <w:shd w:val="clear" w:color="auto" w:fill="FFFFFF"/>
+          </w:rPr>
+          <w:t>Nullable&lt;T&gt;</w:t>
+        </w:r>
+      </w:hyperlink>
+      <w:r>
+        <w:rPr>
+          <w:rFonts w:ascii="Segoe UI" w:hAnsi="Segoe UI" w:cs="Segoe UI"/>
+          <w:color w:val="171717"/>
+          <w:shd w:val="clear" w:color="auto" w:fill="FFFFFF"/>
+        </w:rPr>
+        <w:t> value of type </w:t>
+      </w:r>
+      <w:hyperlink r:id="rId10" w:history="1">
+        <w:r>
+          <w:rPr>
+            <w:rStyle w:val="Hyperlink"/>
+            <w:rFonts w:ascii="Segoe UI" w:hAnsi="Segoe UI" w:cs="Segoe UI"/>
+            <w:u w:val="none"/>
+            <w:shd w:val="clear" w:color="auto" w:fill="FFFFFF"/>
+          </w:rPr>
+          <w:t>Boolean</w:t>
+        </w:r>
+      </w:hyperlink>
+      <w:r>
+        <w:rPr>
+          <w:rFonts w:ascii="Segoe UI" w:hAnsi="Segoe UI" w:cs="Segoe UI"/>
+          <w:color w:val="171717"/>
+          <w:shd w:val="clear" w:color="auto" w:fill="FFFFFF"/>
+        </w:rPr>
+        <w:t>. The default is </w:t>
+      </w:r>
+      <w:r>
+        <w:rPr>
+          <w:rStyle w:val="HTMLCode"/>
+          <w:rFonts w:ascii="Consolas" w:eastAsiaTheme="minorHAnsi" w:hAnsi="Consolas"/>
+          <w:color w:val="171717"/>
+        </w:rPr>
+        <w:t>false</w:t>
+      </w:r>
+      <w:r>
+        <w:rPr>
+          <w:rFonts w:ascii="Segoe UI" w:hAnsi="Segoe UI" w:cs="Segoe UI"/>
+          <w:color w:val="171717"/>
+          <w:shd w:val="clear" w:color="auto" w:fill="FFFFFF"/>
+        </w:rPr>
+        <w:t>.</w:t>
+      </w:r>
+    </w:p>
+    <w:p>
+      <w:pPr>
+        <w:ind w:left="1080"/>
+        <w:rPr>
+          <w:b/>
+          <w:bCs/>
+        </w:rPr>
+      </w:pPr>
+    </w:p>
+    <w:p>
+      <w:pPr>
+        <w:ind w:left="1080"/>
+        <w:rPr>
+          <w:b/>
+          <w:bCs/>
+        </w:rPr>
+      </w:pPr>
+    </w:p>
+    <w:p>
+      <w:pPr>
+        <w:ind w:left="1080"/>
+        <w:rPr>
+          <w:b/>
+          <w:bCs/>
+        </w:rPr>
+      </w:pPr>
+    </w:p>
+    <w:p>
+      <w:pPr>
+        <w:rPr>
+          <w:b/>
+          <w:bCs/>
+        </w:rPr>
+      </w:pPr>
+      <w:proofErr w:type="spellStart"/>
+      <w:r>
+        <w:rPr>
+          <w:b/>
+          <w:bCs/>
+        </w:rPr>
+        <w:t>Window.ContentRendered</w:t>
+      </w:r>
+      <w:proofErr w:type="spellEnd"/>
+      <w:r>
+        <w:rPr>
+          <w:b/>
+          <w:bCs/>
+        </w:rPr>
+        <w:t xml:space="preserve"> Event</w:t>
+      </w:r>
+    </w:p>
+    <w:p>
+      <w:pPr>
+        <w:pStyle w:val="ListParagraph"/>
+        <w:numPr>
+          <w:ilvl w:val="0"/>
+          <w:numId w:val="1"/>
+        </w:numPr>
+        <w:rPr>
+          <w:b/>
+          <w:bCs/>
+        </w:rPr>
+      </w:pPr>
+      <w:r>
+        <w:rPr>
+          <w:rFonts w:ascii="Segoe UI" w:hAnsi="Segoe UI" w:cs="Segoe UI"/>
+          <w:color w:val="171717"/>
+          <w:shd w:val="clear" w:color="auto" w:fill="FFFFFF"/>
+        </w:rPr>
+        <w:t>Occurs after a window's content has been rendered.</w:t>
+      </w:r>
+    </w:p>
+    <w:p>
+      <w:pPr>
+        <w:pStyle w:val="ListParagraph"/>
+        <w:numPr>
+          <w:ilvl w:val="0"/>
+          <w:numId w:val="1"/>
+        </w:numPr>
+        <w:rPr>
+          <w:b/>
+          <w:bCs/>
+        </w:rPr>
+      </w:pPr>
+      <w:hyperlink r:id="rId11" w:history="1">
         <w:proofErr w:type="spellStart"/>
         <w:r>
           <w:rPr>
@@ -620,7 +629,7 @@
           <w:bCs/>
         </w:rPr>
       </w:pPr>
-      <w:hyperlink r:id="rId10" w:history="1">
+      <w:hyperlink r:id="rId12" w:history="1">
         <w:proofErr w:type="spellStart"/>
         <w:r>
           <w:rPr>
@@ -718,7 +727,7 @@
         </w:rPr>
         <w:t>Gets or sets the element relative to which the </w:t>
       </w:r>
-      <w:hyperlink r:id="rId11" w:history="1">
+      <w:hyperlink r:id="rId13" w:history="1">
         <w:r>
           <w:rPr>
             <w:rStyle w:val="Hyperlink"/>
@@ -758,7 +767,7 @@
         </w:rPr>
         <w:t>You can position a popup by setting the </w:t>
       </w:r>
-      <w:hyperlink r:id="rId12" w:history="1">
+      <w:hyperlink r:id="rId14" w:history="1">
         <w:r>
           <w:rPr>
             <w:rStyle w:val="Hyperlink"/>
@@ -777,7 +786,7 @@
         </w:rPr>
         <w:t>, </w:t>
       </w:r>
-      <w:hyperlink r:id="rId13" w:history="1">
+      <w:hyperlink r:id="rId15" w:history="1">
         <w:r>
           <w:rPr>
             <w:rStyle w:val="Hyperlink"/>
@@ -795,7 +804,7 @@
         </w:rPr>
         <w:t>, </w:t>
       </w:r>
-      <w:hyperlink r:id="rId14" w:history="1">
+      <w:hyperlink r:id="rId16" w:history="1">
         <w:r>
           <w:rPr>
             <w:rStyle w:val="Hyperlink"/>
@@ -814,7 +823,7 @@
         </w:rPr>
         <w:t>, </w:t>
       </w:r>
-      <w:hyperlink r:id="rId15" w:history="1">
+      <w:hyperlink r:id="rId17" w:history="1">
         <w:r>
           <w:rPr>
             <w:rStyle w:val="Hyperlink"/>
@@ -864,7 +873,7 @@
         </w:rPr>
         <w:t> properties. For more information, see </w:t>
       </w:r>
-      <w:hyperlink r:id="rId16" w:history="1">
+      <w:hyperlink r:id="rId18" w:history="1">
         <w:r>
           <w:rPr>
             <w:rStyle w:val="Hyperlink"/>
@@ -1101,7 +1110,7 @@
         </w:rPr>
         <w:t>Occurs when the selection of a </w:t>
       </w:r>
-      <w:hyperlink r:id="rId17" w:history="1">
+      <w:hyperlink r:id="rId19" w:history="1">
         <w:r>
           <w:rPr>
             <w:rStyle w:val="Hyperlink"/>
@@ -1133,7 +1142,7 @@
           <w:bCs/>
         </w:rPr>
       </w:pPr>
-      <w:hyperlink r:id="rId18" w:history="1">
+      <w:hyperlink r:id="rId20" w:history="1">
         <w:proofErr w:type="spellStart"/>
         <w:r>
           <w:rPr>
@@ -1816,7 +1825,7 @@
         </w:rPr>
         <w:t> position that is not an insertion position is the position between two adjacent </w:t>
       </w:r>
-      <w:hyperlink r:id="rId19" w:history="1">
+      <w:hyperlink r:id="rId21" w:history="1">
         <w:r>
           <w:rPr>
             <w:rStyle w:val="Hyperlink"/>
@@ -2347,7 +2356,7 @@
         </w:rPr>
         <w:t>Each 16-bit Unicode character inside of a text </w:t>
       </w:r>
-      <w:hyperlink r:id="rId20" w:history="1">
+      <w:hyperlink r:id="rId22" w:history="1">
         <w:r>
           <w:rPr>
             <w:rStyle w:val="Hyperlink"/>
@@ -4198,8 +4207,88 @@
           <w:color w:val="171717"/>
           <w:shd w:val="clear" w:color="auto" w:fill="FFFFFF"/>
         </w:rPr>
-        <w:t> dependency property.</w:t>
-      </w:r>
+        <w:t> dependency property</w:t>
+      </w:r>
+    </w:p>
+    <w:p>
+      <w:pPr>
+        <w:rPr>
+          <w:b/>
+          <w:bCs/>
+        </w:rPr>
+      </w:pPr>
+    </w:p>
+    <w:p>
+      <w:pPr>
+        <w:rPr>
+          <w:b/>
+          <w:bCs/>
+        </w:rPr>
+      </w:pPr>
+    </w:p>
+    <w:p>
+      <w:pPr>
+        <w:rPr>
+          <w:b/>
+          <w:bCs/>
+        </w:rPr>
+      </w:pPr>
+    </w:p>
+    <w:p>
+      <w:pPr>
+        <w:rPr>
+          <w:b/>
+          <w:bCs/>
+        </w:rPr>
+      </w:pPr>
+    </w:p>
+    <w:p>
+      <w:pPr>
+        <w:rPr>
+          <w:b/>
+          <w:bCs/>
+        </w:rPr>
+      </w:pPr>
+    </w:p>
+    <w:p>
+      <w:pPr>
+        <w:rPr>
+          <w:b/>
+          <w:bCs/>
+        </w:rPr>
+      </w:pPr>
+    </w:p>
+    <w:p>
+      <w:pPr>
+        <w:rPr>
+          <w:b/>
+          <w:bCs/>
+        </w:rPr>
+      </w:pPr>
+    </w:p>
+    <w:p>
+      <w:pPr>
+        <w:rPr>
+          <w:b/>
+          <w:bCs/>
+        </w:rPr>
+      </w:pPr>
+    </w:p>
+    <w:p>
+      <w:pPr>
+        <w:rPr>
+          <w:b/>
+          <w:bCs/>
+        </w:rPr>
+      </w:pPr>
+    </w:p>
+    <w:p>
+      <w:pPr>
+        <w:rPr>
+          <w:b/>
+          <w:bCs/>
+        </w:rPr>
+      </w:pPr>
     </w:p>
     <w:sectPr>
       <w:pgSz w:w="12240" w:h="15840"/>
@@ -4209,6 +4298,56 @@
     </w:sectPr>
   </w:body>
 </w:document>
+</file>
+
+<file path=word/endnotes.xml><?xml version="1.0" encoding="utf-8"?>
+<w:endnotes xmlns:wpc="http://schemas.microsoft.com/office/word/2010/wordprocessingCanvas" xmlns:cx="http://schemas.microsoft.com/office/drawing/2014/chartex" xmlns:cx1="http://schemas.microsoft.com/office/drawing/2015/9/8/chartex" xmlns:cx2="http://schemas.microsoft.com/office/drawing/2015/10/21/chartex" xmlns:cx3="http://schemas.microsoft.com/office/drawing/2016/5/9/chartex" xmlns:cx4="http://schemas.microsoft.com/office/drawing/2016/5/10/chartex" xmlns:cx5="http://schemas.microsoft.com/office/drawing/2016/5/11/chartex" xmlns:cx6="http://schemas.microsoft.com/office/drawing/2016/5/12/chartex" xmlns:cx7="http://schemas.microsoft.com/office/drawing/2016/5/13/chartex" xmlns:cx8="http://schemas.microsoft.com/office/drawing/2016/5/14/chartex" xmlns:mc="http://schemas.openxmlformats.org/markup-compatibility/2006" xmlns:aink="http://schemas.microsoft.com/office/drawing/2016/ink" xmlns:am3d="http://schemas.microsoft.com/office/drawing/2017/model3d" xmlns:o="urn:schemas-microsoft-com:office:office" xmlns:oel="http://schemas.microsoft.com/office/2019/extlst" xmlns:r="http://schemas.openxmlformats.org/officeDocument/2006/relationships" xmlns:m="http://schemas.openxmlformats.org/officeDocument/2006/math" xmlns:v="urn:schemas-microsoft-com:vml" xmlns:wp14="http://schemas.microsoft.com/office/word/2010/wordprocessingDrawing" xmlns:wp="http://schemas.openxmlformats.org/drawingml/2006/wordprocessingDrawing" xmlns:w10="urn:schemas-microsoft-com:office:word" xmlns:w="http://schemas.openxmlformats.org/wordprocessingml/2006/main" xmlns:w14="http://schemas.microsoft.com/office/word/2010/wordml" xmlns:w15="http://schemas.microsoft.com/office/word/2012/wordml" xmlns:w16cex="http://schemas.microsoft.com/office/word/2018/wordml/cex" xmlns:w16cid="http://schemas.microsoft.com/office/word/2016/wordml/cid" xmlns:w16="http://schemas.microsoft.com/office/word/2018/wordml" xmlns:w16sdtdh="http://schemas.microsoft.com/office/word/2020/wordml/sdtdatahash" xmlns:w16se="http://schemas.microsoft.com/office/word/2015/wordml/symex" xmlns:wpg="http://schemas.microsoft.com/office/word/2010/wordprocessingGroup" xmlns:wpi="http://schemas.microsoft.com/office/word/2010/wordprocessingInk" xmlns:wne="http://schemas.microsoft.com/office/word/2006/wordml" xmlns:wps="http://schemas.microsoft.com/office/word/2010/wordprocessingShape" mc:Ignorable="w14 w15 w16se w16cid w16 w16cex w16sdtdh wp14">
+  <w:endnote w:type="separator" w:id="-1">
+    <w:p>
+      <w:pPr>
+        <w:spacing w:after="0" w:line="240" w:lineRule="auto"/>
+      </w:pPr>
+      <w:r>
+        <w:separator/>
+      </w:r>
+    </w:p>
+  </w:endnote>
+  <w:endnote w:type="continuationSeparator" w:id="0">
+    <w:p>
+      <w:pPr>
+        <w:spacing w:after="0" w:line="240" w:lineRule="auto"/>
+      </w:pPr>
+      <w:r>
+        <w:continuationSeparator/>
+      </w:r>
+    </w:p>
+  </w:endnote>
+</w:endnotes>
+</file>
+
+<file path=word/footnotes.xml><?xml version="1.0" encoding="utf-8"?>
+<w:footnotes xmlns:wpc="http://schemas.microsoft.com/office/word/2010/wordprocessingCanvas" xmlns:cx="http://schemas.microsoft.com/office/drawing/2014/chartex" xmlns:cx1="http://schemas.microsoft.com/office/drawing/2015/9/8/chartex" xmlns:cx2="http://schemas.microsoft.com/office/drawing/2015/10/21/chartex" xmlns:cx3="http://schemas.microsoft.com/office/drawing/2016/5/9/chartex" xmlns:cx4="http://schemas.microsoft.com/office/drawing/2016/5/10/chartex" xmlns:cx5="http://schemas.microsoft.com/office/drawing/2016/5/11/chartex" xmlns:cx6="http://schemas.microsoft.com/office/drawing/2016/5/12/chartex" xmlns:cx7="http://schemas.microsoft.com/office/drawing/2016/5/13/chartex" xmlns:cx8="http://schemas.microsoft.com/office/drawing/2016/5/14/chartex" xmlns:mc="http://schemas.openxmlformats.org/markup-compatibility/2006" xmlns:aink="http://schemas.microsoft.com/office/drawing/2016/ink" xmlns:am3d="http://schemas.microsoft.com/office/drawing/2017/model3d" xmlns:o="urn:schemas-microsoft-com:office:office" xmlns:oel="http://schemas.microsoft.com/office/2019/extlst" xmlns:r="http://schemas.openxmlformats.org/officeDocument/2006/relationships" xmlns:m="http://schemas.openxmlformats.org/officeDocument/2006/math" xmlns:v="urn:schemas-microsoft-com:vml" xmlns:wp14="http://schemas.microsoft.com/office/word/2010/wordprocessingDrawing" xmlns:wp="http://schemas.openxmlformats.org/drawingml/2006/wordprocessingDrawing" xmlns:w10="urn:schemas-microsoft-com:office:word" xmlns:w="http://schemas.openxmlformats.org/wordprocessingml/2006/main" xmlns:w14="http://schemas.microsoft.com/office/word/2010/wordml" xmlns:w15="http://schemas.microsoft.com/office/word/2012/wordml" xmlns:w16cex="http://schemas.microsoft.com/office/word/2018/wordml/cex" xmlns:w16cid="http://schemas.microsoft.com/office/word/2016/wordml/cid" xmlns:w16="http://schemas.microsoft.com/office/word/2018/wordml" xmlns:w16sdtdh="http://schemas.microsoft.com/office/word/2020/wordml/sdtdatahash" xmlns:w16se="http://schemas.microsoft.com/office/word/2015/wordml/symex" xmlns:wpg="http://schemas.microsoft.com/office/word/2010/wordprocessingGroup" xmlns:wpi="http://schemas.microsoft.com/office/word/2010/wordprocessingInk" xmlns:wne="http://schemas.microsoft.com/office/word/2006/wordml" xmlns:wps="http://schemas.microsoft.com/office/word/2010/wordprocessingShape" mc:Ignorable="w14 w15 w16se w16cid w16 w16cex w16sdtdh wp14">
+  <w:footnote w:type="separator" w:id="-1">
+    <w:p>
+      <w:pPr>
+        <w:spacing w:after="0" w:line="240" w:lineRule="auto"/>
+      </w:pPr>
+      <w:r>
+        <w:separator/>
+      </w:r>
+    </w:p>
+  </w:footnote>
+  <w:footnote w:type="continuationSeparator" w:id="0">
+    <w:p>
+      <w:pPr>
+        <w:spacing w:after="0" w:line="240" w:lineRule="auto"/>
+      </w:pPr>
+      <w:r>
+        <w:continuationSeparator/>
+      </w:r>
+    </w:p>
+  </w:footnote>
+</w:footnotes>
 </file>
 
 <file path=word/numbering.xml><?xml version="1.0" encoding="utf-8"?>
@@ -5451,6 +5590,50 @@
       <w:iCs/>
     </w:rPr>
   </w:style>
+  <w:style w:type="paragraph" w:styleId="Header">
+    <w:name w:val="header"/>
+    <w:basedOn w:val="Normal"/>
+    <w:link w:val="HeaderChar"/>
+    <w:uiPriority w:val="99"/>
+    <w:unhideWhenUsed/>
+    <w:rsid w:val="00E21630"/>
+    <w:pPr>
+      <w:tabs>
+        <w:tab w:val="center" w:pos="4680"/>
+        <w:tab w:val="right" w:pos="9360"/>
+      </w:tabs>
+      <w:spacing w:after="0" w:line="240" w:lineRule="auto"/>
+    </w:pPr>
+  </w:style>
+  <w:style w:type="character" w:customStyle="1" w:styleId="HeaderChar">
+    <w:name w:val="Header Char"/>
+    <w:basedOn w:val="DefaultParagraphFont"/>
+    <w:link w:val="Header"/>
+    <w:uiPriority w:val="99"/>
+    <w:rsid w:val="00E21630"/>
+  </w:style>
+  <w:style w:type="paragraph" w:styleId="Footer">
+    <w:name w:val="footer"/>
+    <w:basedOn w:val="Normal"/>
+    <w:link w:val="FooterChar"/>
+    <w:uiPriority w:val="99"/>
+    <w:unhideWhenUsed/>
+    <w:rsid w:val="00E21630"/>
+    <w:pPr>
+      <w:tabs>
+        <w:tab w:val="center" w:pos="4680"/>
+        <w:tab w:val="right" w:pos="9360"/>
+      </w:tabs>
+      <w:spacing w:after="0" w:line="240" w:lineRule="auto"/>
+    </w:pPr>
+  </w:style>
+  <w:style w:type="character" w:customStyle="1" w:styleId="FooterChar">
+    <w:name w:val="Footer Char"/>
+    <w:basedOn w:val="DefaultParagraphFont"/>
+    <w:link w:val="Footer"/>
+    <w:uiPriority w:val="99"/>
+    <w:rsid w:val="00E21630"/>
+  </w:style>
 </w:styles>
 </file>
 

</xml_diff>